<commit_message>
ิำิำbegin and how to do
</commit_message>
<xml_diff>
--- a/doc/Moss-Graph-Viewr-บทที่ 3.docx
+++ b/doc/Moss-Graph-Viewr-บทที่ 3.docx
@@ -179,7 +179,21 @@
           <w:rFonts w:hint="cs"/>
           <w:cs/>
         </w:rPr>
-        <w:t xml:space="preserve">การวิเคราะห์ และออกแบบระบบงานใหม่ </w:t>
+        <w:t>การวิเคราะห์ และออกแบบ</w:t>
+      </w:r>
+      <w:r>
+        <w:rPr>
+          <w:rFonts w:hint="cs"/>
+          <w:cs/>
+        </w:rPr>
+        <w:t>โปรแกรมแล้วโครงสร้างข้อมูล</w:t>
+      </w:r>
+      <w:r>
+        <w:rPr>
+          <w:rFonts w:hint="cs"/>
+          <w:cs/>
+        </w:rPr>
+        <w:t xml:space="preserve"> </w:t>
       </w:r>
     </w:p>
     <w:p>
@@ -194,7 +208,6 @@
       <w:pPr>
         <w:jc w:val="both"/>
         <w:rPr>
-          <w:rFonts w:hint="cs"/>
           <w:b/>
           <w:bCs/>
           <w:cs/>
@@ -238,1059 +251,104 @@
         <w:ind w:firstLine="720"/>
         <w:jc w:val="thaiDistribute"/>
         <w:rPr>
-          <w:cs/>
-        </w:rPr>
-      </w:pPr>
-      <w:r>
-        <w:rPr>
-          <w:cs/>
-        </w:rPr>
-        <w:t>เนื่องจากระบบงานทุกๆ ระบบงาน จะต้องมีส่วนที่ใช้ในการจัดการผู้ใช้ภายในระบบงานของตน แต่ถ้าระบบเหล่านั้น อยู่ในองค์กร หรือหน่วยงานเดียวกันแล้ว จะมีผู้ใช้ที่เป็นกลุ่มผู้ใช้งาน</w:t>
-      </w:r>
-      <w:r>
-        <w:rPr>
-          <w:rFonts w:hint="cs"/>
-          <w:cs/>
-        </w:rPr>
-        <w:t xml:space="preserve">เดียวกัน ซึ่งการจัดการผู้ใช้ในระบบงานเหล่านั้น จะมีรูปแบบการทำงานที่ทุกๆ ระบบงานจะต้องมีส่วนของการจัดการผู้ใช้เป็นของตนเอง เวลาที่จะแก้ไข หรือปรับเปลี่ยนโปรแกรมในส่วนของการจัดการผู้ใช้แล้ว ตัวอย่างเช่น ถ้าโครงสร้างของข้อมูลผู้ใช้มีการปรับแก้ไขโครงสร้างข้อมูล โปรแกรมเมอร์ที่เป็นผู้ดูแลระบบงานเหล่านั้นจะต้องไปตามแก้ที่ทุกๆ ระบบงาน เพื่อให้โครงสร้างของผู้ใช้ตรงตามกันทุกระบบงาน ซึ่งมีรูปแบบการทำงานดังรูปที่ </w:t>
-      </w:r>
-      <w:r>
-        <w:t>3-1</w:t>
-      </w:r>
-    </w:p>
-    <w:p>
-      <w:pPr>
-        <w:ind w:firstLine="720"/>
-        <w:jc w:val="thaiDistribute"/>
-      </w:pPr>
-    </w:p>
-    <w:p>
-      <w:r>
-        <w:rPr>
-          <w:noProof/>
-        </w:rPr>
-        <w:pict>
-          <v:shapetype id="_x0000_t32" coordsize="21600,21600" o:spt="32" o:oned="t" path="m,l21600,21600e" filled="f">
-            <v:path arrowok="t" fillok="f" o:connecttype="none"/>
-            <o:lock v:ext="edit" shapetype="t"/>
-          </v:shapetype>
-          <v:shape id="_x0000_s1078" type="#_x0000_t32" style="position:absolute;margin-left:349.5pt;margin-top:120pt;width:0;height:38.25pt;flip:y;z-index:251664384" o:connectortype="straight" strokecolor="#c00000">
-            <v:stroke endarrow="block"/>
-          </v:shape>
-        </w:pict>
-      </w:r>
-      <w:r>
-        <w:rPr>
-          <w:noProof/>
-        </w:rPr>
-        <w:pict>
-          <v:shape id="_x0000_s1077" type="#_x0000_t32" style="position:absolute;margin-left:218.25pt;margin-top:158.25pt;width:131.25pt;height:0;z-index:251663360" o:connectortype="straight" strokecolor="#c00000"/>
-        </w:pict>
-      </w:r>
-      <w:r>
-        <w:rPr>
-          <w:noProof/>
-        </w:rPr>
-        <w:pict>
-          <v:shapetype id="_x0000_t34" coordsize="21600,21600" o:spt="34" o:oned="t" adj="10800" path="m,l@0,0@0,21600,21600,21600e" filled="f">
-            <v:stroke joinstyle="miter"/>
-            <v:formulas>
-              <v:f eqn="val #0"/>
-            </v:formulas>
-            <v:path arrowok="t" fillok="f" o:connecttype="none"/>
-            <v:handles>
-              <v:h position="#0,center"/>
-            </v:handles>
-            <o:lock v:ext="edit" shapetype="t"/>
-          </v:shapetype>
-          <v:shape id="_x0000_s1074" type="#_x0000_t34" style="position:absolute;margin-left:187.9pt;margin-top:133.85pt;width:27.75pt;height:.05pt;rotation:270;z-index:251660288" o:connectortype="elbow" adj="10781,-271836000,-241103" strokecolor="#c00000" strokeweight="1pt">
-            <v:stroke endarrow="block"/>
-          </v:shape>
-        </w:pict>
-      </w:r>
-      <w:r>
-        <w:rPr>
-          <w:noProof/>
-        </w:rPr>
-        <w:pict>
-          <v:shape id="_x0000_s1076" type="#_x0000_t32" style="position:absolute;margin-left:48pt;margin-top:120pt;width:0;height:38.25pt;flip:y;z-index:251662336" o:connectortype="straight" strokecolor="#c00000">
-            <v:stroke endarrow="block"/>
-          </v:shape>
-        </w:pict>
-      </w:r>
-      <w:r>
-        <w:rPr>
-          <w:noProof/>
-        </w:rPr>
-        <w:pict>
-          <v:shape id="_x0000_s1075" type="#_x0000_t32" style="position:absolute;margin-left:48pt;margin-top:158.25pt;width:2in;height:0;flip:x;z-index:251661312" o:connectortype="straight" strokecolor="#c00000" strokeweight="1pt"/>
-        </w:pict>
-      </w:r>
-      <w:r>
-        <w:pict>
-          <v:rect id="_x0000_s1135" style="width:416.6pt;height:198.3pt;mso-position-horizontal-relative:char;mso-position-vertical-relative:line">
-            <v:textbox style="mso-next-textbox:#_x0000_s1135">
-              <w:txbxContent>
-                <w:p>
-                  <w:pPr>
-                    <w:rPr>
-                      <w:sz w:val="28"/>
-                      <w:szCs w:val="28"/>
-                    </w:rPr>
-                  </w:pPr>
-                  <w:r>
-                    <w:rPr>
-                      <w:sz w:val="28"/>
-                      <w:szCs w:val="28"/>
-                    </w:rPr>
-                    <w:t xml:space="preserve">        </w:t>
-                  </w:r>
-                  <w:r>
-                    <w:rPr>
-                      <w:noProof/>
-                      <w:sz w:val="28"/>
-                      <w:szCs w:val="28"/>
-                    </w:rPr>
-                    <w:drawing>
-                      <wp:inline distT="0" distB="0" distL="0" distR="0">
-                        <wp:extent cx="483870" cy="668020"/>
-                        <wp:effectExtent l="19050" t="0" r="0" b="0"/>
-                        <wp:docPr id="1422" name="Picture 2" descr="3D_31"/>
-                        <wp:cNvGraphicFramePr>
-                          <a:graphicFrameLocks xmlns:a="http://schemas.openxmlformats.org/drawingml/2006/main" noChangeAspect="1"/>
-                        </wp:cNvGraphicFramePr>
-                        <a:graphic xmlns:a="http://schemas.openxmlformats.org/drawingml/2006/main">
-                          <a:graphicData uri="http://schemas.openxmlformats.org/drawingml/2006/picture">
-                            <pic:pic xmlns:pic="http://schemas.openxmlformats.org/drawingml/2006/picture">
-                              <pic:nvPicPr>
-                                <pic:cNvPr id="0" name="Picture 2" descr="3D_31"/>
-                                <pic:cNvPicPr>
-                                  <a:picLocks noChangeAspect="1" noChangeArrowheads="1"/>
-                                </pic:cNvPicPr>
-                              </pic:nvPicPr>
-                              <pic:blipFill>
-                                <a:blip r:embed="rId5"/>
-                                <a:srcRect/>
-                                <a:stretch>
-                                  <a:fillRect/>
-                                </a:stretch>
-                              </pic:blipFill>
-                              <pic:spPr bwMode="auto">
-                                <a:xfrm>
-                                  <a:off x="0" y="0"/>
-                                  <a:ext cx="483870" cy="668020"/>
-                                </a:xfrm>
-                                <a:prstGeom prst="rect">
-                                  <a:avLst/>
-                                </a:prstGeom>
-                                <a:noFill/>
-                                <a:ln w="9525">
-                                  <a:noFill/>
-                                  <a:miter lim="800000"/>
-                                  <a:headEnd/>
-                                  <a:tailEnd/>
-                                </a:ln>
-                              </pic:spPr>
-                            </pic:pic>
-                          </a:graphicData>
-                        </a:graphic>
-                      </wp:inline>
-                    </w:drawing>
-                  </w:r>
-                  <w:r>
-                    <w:rPr>
-                      <w:sz w:val="28"/>
-                      <w:szCs w:val="28"/>
-                    </w:rPr>
-                    <w:t xml:space="preserve">                        </w:t>
-                  </w:r>
-                  <w:r>
-                    <w:rPr>
-                      <w:sz w:val="28"/>
-                      <w:szCs w:val="28"/>
-                    </w:rPr>
-                    <w:tab/>
-                    <w:t xml:space="preserve">           </w:t>
-                  </w:r>
-                  <w:r>
-                    <w:rPr>
-                      <w:noProof/>
-                      <w:sz w:val="28"/>
-                      <w:szCs w:val="28"/>
-                    </w:rPr>
-                    <w:drawing>
-                      <wp:inline distT="0" distB="0" distL="0" distR="0">
-                        <wp:extent cx="483870" cy="668020"/>
-                        <wp:effectExtent l="19050" t="0" r="0" b="0"/>
-                        <wp:docPr id="1423" name="Picture 2" descr="3D_31"/>
-                        <wp:cNvGraphicFramePr>
-                          <a:graphicFrameLocks xmlns:a="http://schemas.openxmlformats.org/drawingml/2006/main" noChangeAspect="1"/>
-                        </wp:cNvGraphicFramePr>
-                        <a:graphic xmlns:a="http://schemas.openxmlformats.org/drawingml/2006/main">
-                          <a:graphicData uri="http://schemas.openxmlformats.org/drawingml/2006/picture">
-                            <pic:pic xmlns:pic="http://schemas.openxmlformats.org/drawingml/2006/picture">
-                              <pic:nvPicPr>
-                                <pic:cNvPr id="0" name="Picture 2" descr="3D_31"/>
-                                <pic:cNvPicPr>
-                                  <a:picLocks noChangeAspect="1" noChangeArrowheads="1"/>
-                                </pic:cNvPicPr>
-                              </pic:nvPicPr>
-                              <pic:blipFill>
-                                <a:blip r:embed="rId5"/>
-                                <a:srcRect/>
-                                <a:stretch>
-                                  <a:fillRect/>
-                                </a:stretch>
-                              </pic:blipFill>
-                              <pic:spPr bwMode="auto">
-                                <a:xfrm>
-                                  <a:off x="0" y="0"/>
-                                  <a:ext cx="483870" cy="668020"/>
-                                </a:xfrm>
-                                <a:prstGeom prst="rect">
-                                  <a:avLst/>
-                                </a:prstGeom>
-                                <a:noFill/>
-                                <a:ln w="9525">
-                                  <a:noFill/>
-                                  <a:miter lim="800000"/>
-                                  <a:headEnd/>
-                                  <a:tailEnd/>
-                                </a:ln>
-                              </pic:spPr>
-                            </pic:pic>
-                          </a:graphicData>
-                        </a:graphic>
-                      </wp:inline>
-                    </w:drawing>
-                  </w:r>
-                  <w:r>
-                    <w:rPr>
-                      <w:sz w:val="28"/>
-                      <w:szCs w:val="28"/>
-                    </w:rPr>
-                    <w:t xml:space="preserve"> </w:t>
-                  </w:r>
-                  <w:r>
-                    <w:rPr>
-                      <w:sz w:val="28"/>
-                      <w:szCs w:val="28"/>
-                    </w:rPr>
-                    <w:tab/>
-                  </w:r>
-                  <w:r>
-                    <w:rPr>
-                      <w:sz w:val="28"/>
-                      <w:szCs w:val="28"/>
-                    </w:rPr>
-                    <w:tab/>
-                  </w:r>
-                  <w:r>
-                    <w:rPr>
-                      <w:sz w:val="28"/>
-                      <w:szCs w:val="28"/>
-                    </w:rPr>
-                    <w:tab/>
-                    <w:t xml:space="preserve">           </w:t>
-                  </w:r>
-                  <w:r>
-                    <w:rPr>
-                      <w:noProof/>
-                      <w:sz w:val="28"/>
-                      <w:szCs w:val="28"/>
-                    </w:rPr>
-                    <w:drawing>
-                      <wp:inline distT="0" distB="0" distL="0" distR="0">
-                        <wp:extent cx="483870" cy="668020"/>
-                        <wp:effectExtent l="19050" t="0" r="0" b="0"/>
-                        <wp:docPr id="1424" name="Picture 2" descr="3D_31"/>
-                        <wp:cNvGraphicFramePr>
-                          <a:graphicFrameLocks xmlns:a="http://schemas.openxmlformats.org/drawingml/2006/main" noChangeAspect="1"/>
-                        </wp:cNvGraphicFramePr>
-                        <a:graphic xmlns:a="http://schemas.openxmlformats.org/drawingml/2006/main">
-                          <a:graphicData uri="http://schemas.openxmlformats.org/drawingml/2006/picture">
-                            <pic:pic xmlns:pic="http://schemas.openxmlformats.org/drawingml/2006/picture">
-                              <pic:nvPicPr>
-                                <pic:cNvPr id="0" name="Picture 2" descr="3D_31"/>
-                                <pic:cNvPicPr>
-                                  <a:picLocks noChangeAspect="1" noChangeArrowheads="1"/>
-                                </pic:cNvPicPr>
-                              </pic:nvPicPr>
-                              <pic:blipFill>
-                                <a:blip r:embed="rId5"/>
-                                <a:srcRect/>
-                                <a:stretch>
-                                  <a:fillRect/>
-                                </a:stretch>
-                              </pic:blipFill>
-                              <pic:spPr bwMode="auto">
-                                <a:xfrm>
-                                  <a:off x="0" y="0"/>
-                                  <a:ext cx="483870" cy="668020"/>
-                                </a:xfrm>
-                                <a:prstGeom prst="rect">
-                                  <a:avLst/>
-                                </a:prstGeom>
-                                <a:noFill/>
-                                <a:ln w="9525">
-                                  <a:noFill/>
-                                  <a:miter lim="800000"/>
-                                  <a:headEnd/>
-                                  <a:tailEnd/>
-                                </a:ln>
-                              </pic:spPr>
-                            </pic:pic>
-                          </a:graphicData>
-                        </a:graphic>
-                      </wp:inline>
-                    </w:drawing>
-                  </w:r>
-                </w:p>
-                <w:p>
-                  <w:pPr>
-                    <w:rPr>
-                      <w:sz w:val="28"/>
-                      <w:szCs w:val="28"/>
-                    </w:rPr>
-                  </w:pPr>
-                  <w:r>
-                    <w:rPr>
-                      <w:noProof/>
-                      <w:sz w:val="28"/>
-                      <w:szCs w:val="28"/>
-                    </w:rPr>
-                    <w:drawing>
-                      <wp:inline distT="0" distB="0" distL="0" distR="0">
-                        <wp:extent cx="246380" cy="246380"/>
-                        <wp:effectExtent l="19050" t="0" r="0" b="0"/>
-                        <wp:docPr id="1425" name="Picture 28" descr="C:\Documents and Settings\moonoy\Desktop\icon\add-user-48x48.png"/>
-                        <wp:cNvGraphicFramePr>
-                          <a:graphicFrameLocks xmlns:a="http://schemas.openxmlformats.org/drawingml/2006/main" noChangeAspect="1"/>
-                        </wp:cNvGraphicFramePr>
-                        <a:graphic xmlns:a="http://schemas.openxmlformats.org/drawingml/2006/main">
-                          <a:graphicData uri="http://schemas.openxmlformats.org/drawingml/2006/picture">
-                            <pic:pic xmlns:pic="http://schemas.openxmlformats.org/drawingml/2006/picture">
-                              <pic:nvPicPr>
-                                <pic:cNvPr id="0" name="Picture 28" descr="C:\Documents and Settings\moonoy\Desktop\icon\add-user-48x48.png"/>
-                                <pic:cNvPicPr>
-                                  <a:picLocks noChangeAspect="1" noChangeArrowheads="1"/>
-                                </pic:cNvPicPr>
-                              </pic:nvPicPr>
-                              <pic:blipFill>
-                                <a:blip r:embed="rId6"/>
-                                <a:srcRect/>
-                                <a:stretch>
-                                  <a:fillRect/>
-                                </a:stretch>
-                              </pic:blipFill>
-                              <pic:spPr bwMode="auto">
-                                <a:xfrm>
-                                  <a:off x="0" y="0"/>
-                                  <a:ext cx="246380" cy="246380"/>
-                                </a:xfrm>
-                                <a:prstGeom prst="rect">
-                                  <a:avLst/>
-                                </a:prstGeom>
-                                <a:noFill/>
-                                <a:ln w="9525">
-                                  <a:noFill/>
-                                  <a:miter lim="800000"/>
-                                  <a:headEnd/>
-                                  <a:tailEnd/>
-                                </a:ln>
-                              </pic:spPr>
-                            </pic:pic>
-                          </a:graphicData>
-                        </a:graphic>
-                      </wp:inline>
-                    </w:drawing>
-                  </w:r>
-                  <w:r>
-                    <w:rPr>
-                      <w:rFonts w:hint="cs"/>
-                      <w:sz w:val="28"/>
-                      <w:szCs w:val="28"/>
-                      <w:cs/>
-                    </w:rPr>
-                    <w:t>การจัดการผู้ใช้</w:t>
-                  </w:r>
-                  <w:r>
-                    <w:rPr>
-                      <w:sz w:val="28"/>
-                      <w:szCs w:val="28"/>
-                    </w:rPr>
-                    <w:t xml:space="preserve"> A      </w:t>
-                  </w:r>
-                  <w:r>
-                    <w:rPr>
-                      <w:sz w:val="28"/>
-                      <w:szCs w:val="28"/>
-                    </w:rPr>
-                    <w:tab/>
-                  </w:r>
-                  <w:r>
-                    <w:rPr>
-                      <w:sz w:val="28"/>
-                      <w:szCs w:val="28"/>
-                    </w:rPr>
-                    <w:tab/>
-                    <w:t xml:space="preserve">  </w:t>
-                  </w:r>
-                  <w:r>
-                    <w:rPr>
-                      <w:noProof/>
-                      <w:sz w:val="28"/>
-                      <w:szCs w:val="28"/>
-                    </w:rPr>
-                    <w:drawing>
-                      <wp:inline distT="0" distB="0" distL="0" distR="0">
-                        <wp:extent cx="246380" cy="246380"/>
-                        <wp:effectExtent l="19050" t="0" r="0" b="0"/>
-                        <wp:docPr id="1426" name="Picture 31" descr="C:\Documents and Settings\moonoy\Desktop\icon\add-user-48x48.png"/>
-                        <wp:cNvGraphicFramePr>
-                          <a:graphicFrameLocks xmlns:a="http://schemas.openxmlformats.org/drawingml/2006/main" noChangeAspect="1"/>
-                        </wp:cNvGraphicFramePr>
-                        <a:graphic xmlns:a="http://schemas.openxmlformats.org/drawingml/2006/main">
-                          <a:graphicData uri="http://schemas.openxmlformats.org/drawingml/2006/picture">
-                            <pic:pic xmlns:pic="http://schemas.openxmlformats.org/drawingml/2006/picture">
-                              <pic:nvPicPr>
-                                <pic:cNvPr id="0" name="Picture 31" descr="C:\Documents and Settings\moonoy\Desktop\icon\add-user-48x48.png"/>
-                                <pic:cNvPicPr>
-                                  <a:picLocks noChangeAspect="1" noChangeArrowheads="1"/>
-                                </pic:cNvPicPr>
-                              </pic:nvPicPr>
-                              <pic:blipFill>
-                                <a:blip r:embed="rId6"/>
-                                <a:srcRect/>
-                                <a:stretch>
-                                  <a:fillRect/>
-                                </a:stretch>
-                              </pic:blipFill>
-                              <pic:spPr bwMode="auto">
-                                <a:xfrm>
-                                  <a:off x="0" y="0"/>
-                                  <a:ext cx="246380" cy="246380"/>
-                                </a:xfrm>
-                                <a:prstGeom prst="rect">
-                                  <a:avLst/>
-                                </a:prstGeom>
-                                <a:noFill/>
-                                <a:ln w="9525">
-                                  <a:noFill/>
-                                  <a:miter lim="800000"/>
-                                  <a:headEnd/>
-                                  <a:tailEnd/>
-                                </a:ln>
-                              </pic:spPr>
-                            </pic:pic>
-                          </a:graphicData>
-                        </a:graphic>
-                      </wp:inline>
-                    </w:drawing>
-                  </w:r>
-                  <w:r>
-                    <w:rPr>
-                      <w:rFonts w:hint="cs"/>
-                      <w:sz w:val="28"/>
-                      <w:szCs w:val="28"/>
-                      <w:cs/>
-                    </w:rPr>
-                    <w:t>การจัดการผู้ใช้</w:t>
-                  </w:r>
-                  <w:r>
-                    <w:rPr>
-                      <w:sz w:val="28"/>
-                      <w:szCs w:val="28"/>
-                    </w:rPr>
-                    <w:t xml:space="preserve"> B</w:t>
-                  </w:r>
-                  <w:r>
-                    <w:rPr>
-                      <w:rFonts w:hint="cs"/>
-                      <w:sz w:val="28"/>
-                      <w:szCs w:val="28"/>
-                      <w:cs/>
-                    </w:rPr>
-                    <w:t xml:space="preserve">      </w:t>
-                  </w:r>
-                  <w:r>
-                    <w:rPr>
-                      <w:rFonts w:hint="cs"/>
-                      <w:sz w:val="28"/>
-                      <w:szCs w:val="28"/>
-                      <w:cs/>
-                    </w:rPr>
-                    <w:tab/>
-                  </w:r>
-                  <w:r>
-                    <w:rPr>
-                      <w:rFonts w:hint="cs"/>
-                      <w:sz w:val="28"/>
-                      <w:szCs w:val="28"/>
-                      <w:cs/>
-                    </w:rPr>
-                    <w:tab/>
-                    <w:t xml:space="preserve"> </w:t>
-                  </w:r>
-                  <w:r>
-                    <w:rPr>
-                      <w:sz w:val="28"/>
-                      <w:szCs w:val="28"/>
-                    </w:rPr>
-                    <w:t xml:space="preserve"> </w:t>
-                  </w:r>
-                  <w:r>
-                    <w:rPr>
-                      <w:noProof/>
-                      <w:sz w:val="28"/>
-                      <w:szCs w:val="28"/>
-                    </w:rPr>
-                    <w:drawing>
-                      <wp:inline distT="0" distB="0" distL="0" distR="0">
-                        <wp:extent cx="246380" cy="246380"/>
-                        <wp:effectExtent l="19050" t="0" r="0" b="0"/>
-                        <wp:docPr id="1427" name="Picture 35" descr="C:\Documents and Settings\moonoy\Desktop\icon\add-user-48x48.png"/>
-                        <wp:cNvGraphicFramePr>
-                          <a:graphicFrameLocks xmlns:a="http://schemas.openxmlformats.org/drawingml/2006/main" noChangeAspect="1"/>
-                        </wp:cNvGraphicFramePr>
-                        <a:graphic xmlns:a="http://schemas.openxmlformats.org/drawingml/2006/main">
-                          <a:graphicData uri="http://schemas.openxmlformats.org/drawingml/2006/picture">
-                            <pic:pic xmlns:pic="http://schemas.openxmlformats.org/drawingml/2006/picture">
-                              <pic:nvPicPr>
-                                <pic:cNvPr id="0" name="Picture 35" descr="C:\Documents and Settings\moonoy\Desktop\icon\add-user-48x48.png"/>
-                                <pic:cNvPicPr>
-                                  <a:picLocks noChangeAspect="1" noChangeArrowheads="1"/>
-                                </pic:cNvPicPr>
-                              </pic:nvPicPr>
-                              <pic:blipFill>
-                                <a:blip r:embed="rId6"/>
-                                <a:srcRect/>
-                                <a:stretch>
-                                  <a:fillRect/>
-                                </a:stretch>
-                              </pic:blipFill>
-                              <pic:spPr bwMode="auto">
-                                <a:xfrm>
-                                  <a:off x="0" y="0"/>
-                                  <a:ext cx="246380" cy="246380"/>
-                                </a:xfrm>
-                                <a:prstGeom prst="rect">
-                                  <a:avLst/>
-                                </a:prstGeom>
-                                <a:noFill/>
-                                <a:ln w="9525">
-                                  <a:noFill/>
-                                  <a:miter lim="800000"/>
-                                  <a:headEnd/>
-                                  <a:tailEnd/>
-                                </a:ln>
-                              </pic:spPr>
-                            </pic:pic>
-                          </a:graphicData>
-                        </a:graphic>
-                      </wp:inline>
-                    </w:drawing>
-                  </w:r>
-                  <w:r>
-                    <w:rPr>
-                      <w:rFonts w:hint="cs"/>
-                      <w:sz w:val="28"/>
-                      <w:szCs w:val="28"/>
-                      <w:cs/>
-                    </w:rPr>
-                    <w:t xml:space="preserve">การจัดการผู้ใช้ </w:t>
-                  </w:r>
-                  <w:r>
-                    <w:rPr>
-                      <w:sz w:val="28"/>
-                      <w:szCs w:val="28"/>
-                    </w:rPr>
-                    <w:t>C</w:t>
-                  </w:r>
-                </w:p>
-                <w:p>
-                  <w:pPr>
-                    <w:rPr>
-                      <w:sz w:val="28"/>
-                      <w:szCs w:val="28"/>
-                    </w:rPr>
-                  </w:pPr>
-                  <w:r>
-                    <w:rPr>
-                      <w:rFonts w:hint="cs"/>
-                      <w:sz w:val="28"/>
-                      <w:szCs w:val="28"/>
-                      <w:cs/>
-                    </w:rPr>
-                    <w:t xml:space="preserve">          </w:t>
-                  </w:r>
-                  <w:r>
-                    <w:rPr>
-                      <w:b/>
-                      <w:bCs/>
-                      <w:sz w:val="28"/>
-                      <w:szCs w:val="28"/>
-                      <w:cs/>
-                    </w:rPr>
-                    <w:t xml:space="preserve">ระบบ </w:t>
-                  </w:r>
-                  <w:r>
-                    <w:rPr>
-                      <w:b/>
-                      <w:bCs/>
-                      <w:sz w:val="28"/>
-                      <w:szCs w:val="28"/>
-                    </w:rPr>
-                    <w:t>A</w:t>
-                  </w:r>
-                  <w:r>
-                    <w:rPr>
-                      <w:rFonts w:hint="cs"/>
-                      <w:sz w:val="28"/>
-                      <w:szCs w:val="28"/>
-                      <w:cs/>
-                    </w:rPr>
-                    <w:tab/>
-                  </w:r>
-                  <w:r>
-                    <w:rPr>
-                      <w:rFonts w:hint="cs"/>
-                      <w:sz w:val="28"/>
-                      <w:szCs w:val="28"/>
-                      <w:cs/>
-                    </w:rPr>
-                    <w:tab/>
-                  </w:r>
-                  <w:r>
-                    <w:rPr>
-                      <w:rFonts w:hint="cs"/>
-                      <w:sz w:val="28"/>
-                      <w:szCs w:val="28"/>
-                      <w:cs/>
-                    </w:rPr>
-                    <w:tab/>
-                  </w:r>
-                  <w:r>
-                    <w:rPr>
-                      <w:rFonts w:hint="cs"/>
-                      <w:sz w:val="28"/>
-                      <w:szCs w:val="28"/>
-                      <w:cs/>
-                    </w:rPr>
-                    <w:tab/>
-                  </w:r>
-                  <w:r>
-                    <w:rPr>
-                      <w:b/>
-                      <w:bCs/>
-                      <w:sz w:val="28"/>
-                      <w:szCs w:val="28"/>
-                      <w:cs/>
-                    </w:rPr>
-                    <w:t xml:space="preserve">ระบบ </w:t>
-                  </w:r>
-                  <w:r>
-                    <w:rPr>
-                      <w:b/>
-                      <w:bCs/>
-                      <w:sz w:val="28"/>
-                      <w:szCs w:val="28"/>
-                    </w:rPr>
-                    <w:t>B</w:t>
-                  </w:r>
-                  <w:r>
-                    <w:rPr>
-                      <w:b/>
-                      <w:bCs/>
-                      <w:sz w:val="28"/>
-                      <w:szCs w:val="28"/>
-                    </w:rPr>
-                    <w:tab/>
-                  </w:r>
-                  <w:r>
-                    <w:rPr>
-                      <w:sz w:val="28"/>
-                      <w:szCs w:val="28"/>
-                    </w:rPr>
-                    <w:tab/>
-                  </w:r>
-                  <w:r>
-                    <w:rPr>
-                      <w:sz w:val="28"/>
-                      <w:szCs w:val="28"/>
-                    </w:rPr>
-                    <w:tab/>
-                  </w:r>
-                  <w:r>
-                    <w:rPr>
-                      <w:sz w:val="28"/>
-                      <w:szCs w:val="28"/>
-                    </w:rPr>
-                    <w:tab/>
-                  </w:r>
-                  <w:r>
-                    <w:rPr>
-                      <w:rFonts w:hint="cs"/>
-                      <w:b/>
-                      <w:bCs/>
-                      <w:sz w:val="28"/>
-                      <w:szCs w:val="28"/>
-                      <w:cs/>
-                    </w:rPr>
-                    <w:t xml:space="preserve"> </w:t>
-                  </w:r>
-                  <w:r>
-                    <w:rPr>
-                      <w:b/>
-                      <w:bCs/>
-                      <w:sz w:val="28"/>
-                      <w:szCs w:val="28"/>
-                      <w:cs/>
-                    </w:rPr>
-                    <w:t xml:space="preserve">ระบบ </w:t>
-                  </w:r>
-                  <w:r>
-                    <w:rPr>
-                      <w:b/>
-                      <w:bCs/>
-                      <w:sz w:val="28"/>
-                      <w:szCs w:val="28"/>
-                    </w:rPr>
-                    <w:t>C</w:t>
-                  </w:r>
-                </w:p>
-                <w:p>
-                  <w:pPr>
-                    <w:rPr>
-                      <w:b/>
-                      <w:bCs/>
-                      <w:color w:val="FF0000"/>
-                      <w:sz w:val="28"/>
-                      <w:szCs w:val="28"/>
-                      <w:cs/>
-                    </w:rPr>
-                  </w:pPr>
-                  <w:r>
-                    <w:rPr>
-                      <w:rFonts w:hint="cs"/>
-                      <w:sz w:val="28"/>
-                      <w:szCs w:val="28"/>
-                      <w:cs/>
-                    </w:rPr>
-                    <w:t xml:space="preserve">           </w:t>
-                  </w:r>
-                  <w:r>
-                    <w:rPr>
-                      <w:rFonts w:hint="cs"/>
-                      <w:b/>
-                      <w:bCs/>
-                      <w:color w:val="FF0000"/>
-                      <w:sz w:val="28"/>
-                      <w:szCs w:val="28"/>
-                      <w:cs/>
-                    </w:rPr>
-                    <w:t xml:space="preserve">แก้ไข         </w:t>
-                  </w:r>
-                  <w:r>
-                    <w:rPr>
-                      <w:rFonts w:hint="cs"/>
-                      <w:b/>
-                      <w:bCs/>
-                      <w:color w:val="FF0000"/>
-                      <w:sz w:val="28"/>
-                      <w:szCs w:val="28"/>
-                      <w:cs/>
-                    </w:rPr>
-                    <w:tab/>
-                  </w:r>
-                  <w:r>
-                    <w:rPr>
-                      <w:rFonts w:hint="cs"/>
-                      <w:b/>
-                      <w:bCs/>
-                      <w:color w:val="FF0000"/>
-                      <w:sz w:val="28"/>
-                      <w:szCs w:val="28"/>
-                      <w:cs/>
-                    </w:rPr>
-                    <w:tab/>
-                  </w:r>
-                  <w:r>
-                    <w:rPr>
-                      <w:rFonts w:hint="cs"/>
-                      <w:b/>
-                      <w:bCs/>
-                      <w:color w:val="FF0000"/>
-                      <w:sz w:val="28"/>
-                      <w:szCs w:val="28"/>
-                      <w:cs/>
-                    </w:rPr>
-                    <w:tab/>
-                  </w:r>
-                  <w:r>
-                    <w:rPr>
-                      <w:rFonts w:hint="cs"/>
-                      <w:b/>
-                      <w:bCs/>
-                      <w:color w:val="FF0000"/>
-                      <w:sz w:val="28"/>
-                      <w:szCs w:val="28"/>
-                      <w:cs/>
-                    </w:rPr>
-                    <w:tab/>
-                    <w:t xml:space="preserve">  แก้ไข         </w:t>
-                  </w:r>
-                  <w:r>
-                    <w:rPr>
-                      <w:rFonts w:hint="cs"/>
-                      <w:b/>
-                      <w:bCs/>
-                      <w:color w:val="FF0000"/>
-                      <w:sz w:val="28"/>
-                      <w:szCs w:val="28"/>
-                      <w:cs/>
-                    </w:rPr>
-                    <w:tab/>
-                  </w:r>
-                  <w:r>
-                    <w:rPr>
-                      <w:rFonts w:hint="cs"/>
-                      <w:b/>
-                      <w:bCs/>
-                      <w:color w:val="FF0000"/>
-                      <w:sz w:val="28"/>
-                      <w:szCs w:val="28"/>
-                      <w:cs/>
-                    </w:rPr>
-                    <w:tab/>
-                  </w:r>
-                  <w:r>
-                    <w:rPr>
-                      <w:rFonts w:hint="cs"/>
-                      <w:b/>
-                      <w:bCs/>
-                      <w:color w:val="FF0000"/>
-                      <w:sz w:val="28"/>
-                      <w:szCs w:val="28"/>
-                      <w:cs/>
-                    </w:rPr>
-                    <w:tab/>
-                    <w:t xml:space="preserve">    แก้ไข</w:t>
-                  </w:r>
-                </w:p>
-                <w:p>
-                  <w:pPr>
-                    <w:rPr>
-                      <w:b/>
-                      <w:bCs/>
-                      <w:color w:val="FF0000"/>
-                      <w:sz w:val="16"/>
-                      <w:szCs w:val="16"/>
-                    </w:rPr>
-                  </w:pPr>
-                </w:p>
-                <w:p>
-                  <w:pPr>
-                    <w:ind w:left="2880" w:firstLine="720"/>
-                    <w:rPr>
-                      <w:sz w:val="28"/>
-                      <w:szCs w:val="28"/>
-                    </w:rPr>
-                  </w:pPr>
-                </w:p>
-                <w:p>
-                  <w:pPr>
-                    <w:ind w:left="2880" w:firstLine="720"/>
-                    <w:rPr>
-                      <w:sz w:val="28"/>
-                      <w:szCs w:val="28"/>
-                    </w:rPr>
-                  </w:pPr>
-                  <w:r>
-                    <w:rPr>
-                      <w:noProof/>
-                      <w:sz w:val="28"/>
-                      <w:szCs w:val="28"/>
-                    </w:rPr>
-                    <w:drawing>
-                      <wp:inline distT="0" distB="0" distL="0" distR="0">
-                        <wp:extent cx="334010" cy="334010"/>
-                        <wp:effectExtent l="0" t="0" r="8890" b="0"/>
-                        <wp:docPr id="1428" name="Picture 50" descr="C:\Documents and Settings\moonoy\Desktop\icon\edit-user-48x48.png"/>
-                        <wp:cNvGraphicFramePr>
-                          <a:graphicFrameLocks xmlns:a="http://schemas.openxmlformats.org/drawingml/2006/main" noChangeAspect="1"/>
-                        </wp:cNvGraphicFramePr>
-                        <a:graphic xmlns:a="http://schemas.openxmlformats.org/drawingml/2006/main">
-                          <a:graphicData uri="http://schemas.openxmlformats.org/drawingml/2006/picture">
-                            <pic:pic xmlns:pic="http://schemas.openxmlformats.org/drawingml/2006/picture">
-                              <pic:nvPicPr>
-                                <pic:cNvPr id="0" name="Picture 50" descr="C:\Documents and Settings\moonoy\Desktop\icon\edit-user-48x48.png"/>
-                                <pic:cNvPicPr>
-                                  <a:picLocks noChangeAspect="1" noChangeArrowheads="1"/>
-                                </pic:cNvPicPr>
-                              </pic:nvPicPr>
-                              <pic:blipFill>
-                                <a:blip r:embed="rId7"/>
-                                <a:srcRect/>
-                                <a:stretch>
-                                  <a:fillRect/>
-                                </a:stretch>
-                              </pic:blipFill>
-                              <pic:spPr bwMode="auto">
-                                <a:xfrm>
-                                  <a:off x="0" y="0"/>
-                                  <a:ext cx="334010" cy="334010"/>
-                                </a:xfrm>
-                                <a:prstGeom prst="rect">
-                                  <a:avLst/>
-                                </a:prstGeom>
-                                <a:noFill/>
-                                <a:ln w="9525">
-                                  <a:noFill/>
-                                  <a:miter lim="800000"/>
-                                  <a:headEnd/>
-                                  <a:tailEnd/>
-                                </a:ln>
-                              </pic:spPr>
-                            </pic:pic>
-                          </a:graphicData>
-                        </a:graphic>
-                      </wp:inline>
-                    </w:drawing>
-                  </w:r>
-                </w:p>
-                <w:p>
-                  <w:pPr>
-                    <w:ind w:left="2160"/>
-                    <w:rPr>
-                      <w:b/>
-                      <w:bCs/>
-                      <w:sz w:val="28"/>
-                      <w:szCs w:val="28"/>
-                      <w:cs/>
-                    </w:rPr>
-                  </w:pPr>
-                  <w:r>
-                    <w:rPr>
-                      <w:rFonts w:hint="cs"/>
-                      <w:sz w:val="28"/>
-                      <w:szCs w:val="28"/>
-                      <w:cs/>
-                    </w:rPr>
-                    <w:t xml:space="preserve">          </w:t>
-                  </w:r>
-                  <w:r>
-                    <w:rPr>
-                      <w:rFonts w:hint="cs"/>
-                      <w:b/>
-                      <w:bCs/>
-                      <w:sz w:val="28"/>
-                      <w:szCs w:val="28"/>
-                      <w:cs/>
-                    </w:rPr>
-                    <w:t>โครงสร้างข้อมูลของผู้ใช้เปลี่ยนแปลง</w:t>
-                  </w:r>
-                </w:p>
-                <w:p>
-                  <w:pPr>
-                    <w:rPr>
-                      <w:sz w:val="28"/>
-                      <w:szCs w:val="28"/>
-                    </w:rPr>
-                  </w:pPr>
-                  <w:r>
-                    <w:rPr>
-                      <w:rFonts w:hint="cs"/>
-                      <w:sz w:val="28"/>
-                      <w:szCs w:val="28"/>
-                      <w:cs/>
-                    </w:rPr>
-                    <w:t xml:space="preserve">          </w:t>
-                  </w:r>
-                </w:p>
-              </w:txbxContent>
-            </v:textbox>
-            <w10:wrap type="none"/>
-            <w10:anchorlock/>
-          </v:rect>
-        </w:pict>
-      </w:r>
-    </w:p>
-    <w:p>
-      <w:pPr>
-        <w:rPr>
-          <w:b/>
-          <w:bCs/>
-          <w:cs/>
-        </w:rPr>
-      </w:pPr>
-    </w:p>
-    <w:p>
-      <w:r>
-        <w:rPr>
-          <w:b/>
-          <w:bCs/>
-          <w:cs/>
-        </w:rPr>
-        <w:t xml:space="preserve">รูปที่ </w:t>
-      </w:r>
-      <w:r>
-        <w:rPr>
-          <w:b/>
-          <w:bCs/>
-        </w:rPr>
-        <w:t>3-</w:t>
-      </w:r>
-      <w:proofErr w:type="gramStart"/>
-      <w:r>
-        <w:rPr>
-          <w:b/>
-          <w:bCs/>
-        </w:rPr>
-        <w:t>1</w:t>
-      </w:r>
-      <w:r>
-        <w:rPr>
-          <w:cs/>
-        </w:rPr>
-        <w:t xml:space="preserve">  ปัญหาที่เกิดขึ้นในระบบงานเดิม</w:t>
-      </w:r>
-      <w:proofErr w:type="gramEnd"/>
+          <w:rFonts w:hint="cs"/>
+          <w:cs/>
+        </w:rPr>
+      </w:pPr>
+      <w:r>
+        <w:rPr>
+          <w:rFonts w:hint="cs"/>
+          <w:cs/>
+        </w:rPr>
+        <w:t>เนื่องจากข้อมูลในปัจจุบันมีข้อมูลเชิงความสัมพันธ์อยู่มากซึ่งข้อมูลเหล่านั้นสามารถแทนให้อยู่ในรูปของกราฟได้ แต่ว่าแม้ว่าข้อมูลจะอยู่ในรูปแบบของกราฟแต่การที่ จะคิดดำเนินการกับข้อมูลดังกล่าวนั้นปัจจุบันนั้นใช้การจินตนาการรูปกราฟต่างๆ นั้นเป็นส่วนมาก</w:t>
+      </w:r>
+      <w:r>
+        <w:rPr>
+          <w:rFonts w:hint="cs"/>
+          <w:cs/>
+        </w:rPr>
+        <w:t xml:space="preserve"> </w:t>
+      </w:r>
+      <w:r>
+        <w:rPr>
+          <w:rFonts w:hint="cs"/>
+          <w:cs/>
+        </w:rPr>
+        <w:t xml:space="preserve">ซึ่งอาจจะทำให้ไม่เห็นภาพของข้อมูลที่ชัดเจน </w:t>
+      </w:r>
+      <w:r>
+        <w:rPr>
+          <w:rFonts w:hint="cs"/>
+          <w:cs/>
+        </w:rPr>
+        <w:t>ซึ่งการ</w:t>
+      </w:r>
+      <w:r>
+        <w:rPr>
+          <w:rFonts w:hint="cs"/>
+          <w:cs/>
+        </w:rPr>
+        <w:t>จินตนาการรูปของกราฟนั้นอาจจะทำให้เกิดความผิดพลาดในการคิดได้ หรือว่าถ้าข้อมูลมีขนาดใหญ่การจินตนาการนั้นอาจจะไม่เพียงพอที่จะใช้ในการวิเคราะห์กราฟที่เกิดขึ้น หรือในการที่เราใช้ อัลกอริทึมที่จะใช้จัดการก</w:t>
+      </w:r>
+      <w:r>
+        <w:rPr>
+          <w:rFonts w:hint="cs"/>
+          <w:cs/>
+        </w:rPr>
+        <w:t>ับกราฟนั้นอาจจะทำให้ได้ผลที</w:t>
+      </w:r>
+      <w:r>
+        <w:rPr>
+          <w:rFonts w:hint="cs"/>
+          <w:cs/>
+        </w:rPr>
+        <w:t>่เข้าใจได้ยาก และการจะอธิบายผลต่อผู้</w:t>
+      </w:r>
+      <w:r>
+        <w:rPr>
+          <w:rFonts w:hint="cs"/>
+          <w:cs/>
+        </w:rPr>
+        <w:t>อื่นก็เป็นเรื่องยากด้วย</w:t>
+      </w:r>
+    </w:p>
+    <w:p>
+      <w:pPr>
+        <w:rPr>
+          <w:rFonts w:hint="cs"/>
+        </w:rPr>
+      </w:pPr>
     </w:p>
     <w:p>
       <w:pPr>
         <w:jc w:val="both"/>
         <w:rPr>
-          <w:rFonts w:hint="cs"/>
           <w:b/>
           <w:bCs/>
           <w:sz w:val="36"/>
           <w:szCs w:val="36"/>
-        </w:rPr>
-      </w:pPr>
-    </w:p>
-    <w:p>
-      <w:pPr>
-        <w:jc w:val="both"/>
-        <w:rPr>
+          <w:cs/>
+        </w:rPr>
+      </w:pPr>
+      <w:r>
+        <w:rPr>
+          <w:rFonts w:hint="cs"/>
           <w:b/>
           <w:bCs/>
           <w:sz w:val="36"/>
           <w:szCs w:val="36"/>
           <w:cs/>
         </w:rPr>
-      </w:pPr>
-      <w:r>
-        <w:rPr>
-          <w:rFonts w:hint="cs"/>
+        <w:t>3</w:t>
+      </w:r>
+      <w:r>
+        <w:rPr>
           <w:b/>
           <w:bCs/>
           <w:sz w:val="36"/>
           <w:szCs w:val="36"/>
-          <w:cs/>
-        </w:rPr>
-        <w:lastRenderedPageBreak/>
-        <w:t>3</w:t>
+        </w:rPr>
+        <w:t>.</w:t>
       </w:r>
       <w:r>
         <w:rPr>
@@ -1298,28 +356,19 @@
           <w:bCs/>
           <w:sz w:val="36"/>
           <w:szCs w:val="36"/>
-        </w:rPr>
-        <w:t>.</w:t>
-      </w:r>
-      <w:r>
-        <w:rPr>
+          <w:cs/>
+        </w:rPr>
+        <w:t xml:space="preserve">2 </w:t>
+      </w:r>
+      <w:r>
+        <w:rPr>
+          <w:rFonts w:hint="cs"/>
           <w:b/>
           <w:bCs/>
           <w:sz w:val="36"/>
           <w:szCs w:val="36"/>
           <w:cs/>
         </w:rPr>
-        <w:t xml:space="preserve">2 </w:t>
-      </w:r>
-      <w:r>
-        <w:rPr>
-          <w:rFonts w:hint="cs"/>
-          <w:b/>
-          <w:bCs/>
-          <w:sz w:val="36"/>
-          <w:szCs w:val="36"/>
-          <w:cs/>
-        </w:rPr>
         <w:t>การศึกษาความเป็นไปได้ และขอบเขตของงาน</w:t>
       </w:r>
     </w:p>
@@ -1327,6 +376,7 @@
       <w:pPr>
         <w:jc w:val="thaiDistribute"/>
         <w:rPr>
+          <w:rFonts w:hint="cs"/>
           <w:cs/>
           <w:lang w:val="th-TH"/>
         </w:rPr>
@@ -1337,7 +387,13 @@
           <w:cs/>
         </w:rPr>
         <w:tab/>
-        <w:t>จากการศึกษาถึงการทำงานของการจัดการผู้ใช้ในรูปแบบเดิม</w:t>
+      </w:r>
+      <w:r>
+        <w:rPr>
+          <w:rFonts w:hint="cs"/>
+          <w:cs/>
+        </w:rPr>
+        <w:t>จาก</w:t>
       </w:r>
       <w:r>
         <w:rPr>
@@ -1345,14 +401,99 @@
           <w:cs/>
           <w:lang w:val="th-TH"/>
         </w:rPr>
-        <w:t xml:space="preserve"> จะพบว่าจะเกิดปัญหาความยุ่งยาก และสูญเสียเวลา เพราะทุกครั้งที่มีระบบงานใหม่ โปรแกรมเมอร์จะต้องพัฒนาโปรแกรมในส่วนจากจัดการผู้ใช้ เพื่อใช้งานในระบบงานของตน </w:t>
-      </w:r>
-      <w:r>
-        <w:rPr>
+        <w:t>การศึกษาการทำงานกับข้อมูลชนิดกราฟแบบเดิม จะพบว่าปัญหาเกี่ยวกับ</w:t>
+      </w:r>
+      <w:r>
+        <w:rPr>
+          <w:rFonts w:hint="cs"/>
           <w:cs/>
           <w:lang w:val="th-TH"/>
         </w:rPr>
-        <w:t>และถ้าระบบมีการเปลี่ยนแปลงโครงสร้างของผู้ใช้แล้ว ระบบงานเหล่านั้นทุกระบบจะต้องไปแก้ไขในส่วนของการจัดการผู้ใช้ของตนเอง ทำให้เกิดปัญหาความยุ่งยาก ในการดูแลรักษา และแก้ไขระบบงาน</w:t>
+        <w:t>การนำเสนอ</w:t>
+      </w:r>
+      <w:r>
+        <w:rPr>
+          <w:rFonts w:hint="cs"/>
+          <w:cs/>
+          <w:lang w:val="th-TH"/>
+        </w:rPr>
+        <w:t>ข้อมูล</w:t>
+      </w:r>
+      <w:r>
+        <w:rPr>
+          <w:rFonts w:hint="cs"/>
+          <w:cs/>
+          <w:lang w:val="th-TH"/>
+        </w:rPr>
+        <w:t>เชิงความสัมพันธ์</w:t>
+      </w:r>
+      <w:r>
+        <w:t>(</w:t>
+      </w:r>
+      <w:r>
+        <w:rPr>
+          <w:rFonts w:hint="cs"/>
+          <w:cs/>
+        </w:rPr>
+        <w:t xml:space="preserve">หรือกราฟ) </w:t>
+      </w:r>
+      <w:r>
+        <w:rPr>
+          <w:rFonts w:hint="cs"/>
+          <w:cs/>
+          <w:lang w:val="th-TH"/>
+        </w:rPr>
+        <w:t>ในรูปแบบเดิมนั้น</w:t>
+      </w:r>
+      <w:r>
+        <w:rPr>
+          <w:rFonts w:hint="cs"/>
+          <w:cs/>
+          <w:lang w:val="th-TH"/>
+        </w:rPr>
+        <w:t xml:space="preserve"> </w:t>
+      </w:r>
+      <w:r>
+        <w:rPr>
+          <w:rFonts w:hint="cs"/>
+          <w:cs/>
+          <w:lang w:val="th-TH"/>
+        </w:rPr>
+        <w:t>ยังไม่</w:t>
+      </w:r>
+      <w:r>
+        <w:rPr>
+          <w:rFonts w:hint="cs"/>
+          <w:cs/>
+          <w:lang w:val="th-TH"/>
+        </w:rPr>
+        <w:t>มีประสิทธิภาพเพียงพอสำหรับการนำไป แสดงผลให้ผู้ใช้ทั่วไปสามารถเข้าใจได้ ทำให้การนำไปคิดวิเคราะห์และพัฒนาต่อเป็นไปได้ยาก เพราะว่าผู้ใช้ไม่เข้าใจข้อมูล</w:t>
+      </w:r>
+      <w:r>
+        <w:rPr>
+          <w:rFonts w:hint="cs"/>
+          <w:cs/>
+          <w:lang w:val="th-TH"/>
+        </w:rPr>
+        <w:t xml:space="preserve"> การปรับการแสดงผลข้อมูลชนิดกราฟให้อยู่ในรูปแบบกราฟิก อาจจะเป็นแนวทางหนึ่งในการช่วยให้ผู้ที่ดูข้อมูลเชิงความสัมพันธ์</w:t>
+      </w:r>
+      <w:r>
+        <w:rPr>
+          <w:rFonts w:hint="cs"/>
+          <w:cs/>
+          <w:lang w:val="th-TH"/>
+        </w:rPr>
+        <w:t xml:space="preserve"> </w:t>
+      </w:r>
+      <w:r>
+        <w:t>(</w:t>
+      </w:r>
+      <w:r>
+        <w:rPr>
+          <w:rFonts w:hint="cs"/>
+          <w:cs/>
+        </w:rPr>
+        <w:t>หรือกราฟ) สามารถเข้าใจข้อมูลเหล่านั้นได้มากขึ้น</w:t>
       </w:r>
     </w:p>
     <w:p>
@@ -1363,6 +504,9 @@
         </w:tabs>
         <w:ind w:firstLine="709"/>
         <w:jc w:val="thaiDistribute"/>
+        <w:rPr>
+          <w:rFonts w:hint="cs"/>
+        </w:rPr>
       </w:pPr>
       <w:r>
         <w:rPr>
@@ -1377,16 +521,22 @@
           <w:cs/>
           <w:lang w:val="th-TH"/>
         </w:rPr>
-        <w:t xml:space="preserve">ระบบการจัดการผู้ใช้ </w:t>
-      </w:r>
-      <w:r>
-        <w:rPr>
-          <w:rFonts w:hint="cs"/>
-          <w:cs/>
-        </w:rPr>
-        <w:t>ขึ้นเพื่อคอยให้บริการในส่วนของการจัดการผู้ใช้ให้กับระบบงานภายนอก โดยระบบงานภายนอกนั้นสามารถจัดการผู้ใช้ผ่านทางหน้าเว็บของระบบการจัดการผู้ใช้ และสามารถกำหนดสิทธิในการเข้าใช้งานระบบงานภายนอก การเข้าถึงเมนูของระบบงานภายนอก การจัดการโครงสร้างขององค์กร เพื่อใช้ในการจัดการงานภายในองค์กร เช่น การอนุมัติ โดยโปรแกรมเมอร์ที่พัฒนาระบบงานภายนอกนั้นสามารถเรียกใช้</w:t>
-      </w:r>
-      <w:r>
+        <w:t>โปรแกรมแสดงผลข้อมูลชนิดกราฟให้</w:t>
+      </w:r>
+      <w:r>
+        <w:rPr>
+          <w:rFonts w:hint="cs"/>
+          <w:cs/>
+          <w:lang w:val="th-TH"/>
+        </w:rPr>
+        <w:t>อยู่ในรูปกราฟิก</w:t>
+      </w:r>
+      <w:r>
+        <w:rPr>
+          <w:rFonts w:hint="cs"/>
+          <w:cs/>
+          <w:lang w:val="th-TH"/>
+        </w:rPr>
         <w:t xml:space="preserve"> </w:t>
       </w:r>
       <w:r>
@@ -1394,51 +544,241 @@
           <w:rFonts w:hint="cs"/>
           <w:cs/>
         </w:rPr>
-        <w:t xml:space="preserve">ชุดของ คลาส </w:t>
-      </w:r>
-      <w:r>
-        <w:t>(Class)</w:t>
-      </w:r>
-      <w:r>
-        <w:rPr>
-          <w:rFonts w:hint="cs"/>
-          <w:cs/>
-        </w:rPr>
-        <w:t xml:space="preserve"> ที่พัฒนาขึ้น </w:t>
-      </w:r>
-      <w:r>
-        <w:rPr>
-          <w:cs/>
-        </w:rPr>
-        <w:t>เพื่อใช้ในการตรวจสอบสิทธิในการเข้าใช้งาน และเรียกใช้ข้อมูลของผู้ใช้ที่จำเป็นต่อการเขียนโปรแกรมในระบบงาน</w:t>
-      </w:r>
-      <w:r>
-        <w:rPr>
-          <w:rFonts w:hint="cs"/>
-          <w:cs/>
-        </w:rPr>
-        <w:t xml:space="preserve"> ตามกรอบ หรือรูปแบบที่ผู้จัดทำโครงงานวางเอาไว้ได้ ซึ่งมีแนวทางในการแก้ไขปัญหาระบบงานเก่า ดังรูปที่ </w:t>
-      </w:r>
-      <w:r>
-        <w:t xml:space="preserve">3-2 </w:t>
-      </w:r>
-      <w:r>
-        <w:rPr>
-          <w:rFonts w:hint="cs"/>
-          <w:cs/>
-        </w:rPr>
-        <w:t xml:space="preserve">และภาพรวมการทำงานของระบบจัดการผู้ใช้ดังรูปที่ </w:t>
-      </w:r>
-      <w:r>
-        <w:t>3-3</w:t>
-      </w:r>
-    </w:p>
-    <w:p>
-      <w:pPr>
+        <w:t>ขึ้นเพื่อคอยให้บริการในส่วนของ</w:t>
+      </w:r>
+      <w:r>
+        <w:rPr>
+          <w:rFonts w:hint="cs"/>
+          <w:cs/>
+        </w:rPr>
+        <w:t>การแสดงผลข้อมูลเชิงความสัมพันธ์ต่างๆ ออกมาในรูปแบบกราฟิก โดยโปรแกรมจะ</w:t>
+      </w:r>
+      <w:r>
+        <w:rPr>
+          <w:rFonts w:hint="cs"/>
+          <w:cs/>
+        </w:rPr>
+        <w:t>มีความสามารถหลักๆดังนี้</w:t>
+      </w:r>
+    </w:p>
+    <w:p>
+      <w:pPr>
+        <w:pStyle w:val="af"/>
+        <w:numPr>
+          <w:ilvl w:val="0"/>
+          <w:numId w:val="27"/>
+        </w:numPr>
         <w:tabs>
           <w:tab w:val="left" w:pos="720"/>
           <w:tab w:val="left" w:pos="1080"/>
         </w:tabs>
+        <w:jc w:val="thaiDistribute"/>
+        <w:rPr>
+          <w:rFonts w:hint="cs"/>
+          <w:sz w:val="24"/>
+          <w:szCs w:val="32"/>
+        </w:rPr>
+      </w:pPr>
+      <w:r>
+        <w:rPr>
+          <w:rFonts w:hint="cs"/>
+          <w:sz w:val="24"/>
+          <w:szCs w:val="32"/>
+          <w:cs/>
+        </w:rPr>
+        <w:t>สามารถอ่านไฟล์ข้อมูลเชิงความสัมพันธ์ขึ้นมาแสดงผลได้</w:t>
+      </w:r>
+      <w:r>
+        <w:rPr>
+          <w:rFonts w:hint="cs"/>
+          <w:sz w:val="24"/>
+          <w:szCs w:val="32"/>
+          <w:cs/>
+        </w:rPr>
+        <w:t xml:space="preserve"> </w:t>
+      </w:r>
+    </w:p>
+    <w:p>
+      <w:pPr>
+        <w:pStyle w:val="af"/>
+        <w:numPr>
+          <w:ilvl w:val="0"/>
+          <w:numId w:val="27"/>
+        </w:numPr>
+        <w:tabs>
+          <w:tab w:val="left" w:pos="720"/>
+          <w:tab w:val="left" w:pos="1080"/>
+        </w:tabs>
+        <w:jc w:val="thaiDistribute"/>
+        <w:rPr>
+          <w:rFonts w:hint="cs"/>
+          <w:sz w:val="24"/>
+          <w:szCs w:val="32"/>
+        </w:rPr>
+      </w:pPr>
+      <w:r>
+        <w:rPr>
+          <w:rFonts w:hint="cs"/>
+          <w:sz w:val="24"/>
+          <w:szCs w:val="32"/>
+          <w:cs/>
+        </w:rPr>
+        <w:t>สามารถที่จะสร้างหรือแก้ไขกราฟได้เอง</w:t>
+      </w:r>
+      <w:r>
+        <w:rPr>
+          <w:rFonts w:hint="cs"/>
+          <w:sz w:val="24"/>
+          <w:szCs w:val="32"/>
+          <w:cs/>
+        </w:rPr>
+        <w:t xml:space="preserve"> เพื่อใช้ในการจัดการ</w:t>
+      </w:r>
+      <w:r>
+        <w:rPr>
+          <w:rFonts w:hint="cs"/>
+          <w:sz w:val="24"/>
+          <w:szCs w:val="32"/>
+          <w:cs/>
+        </w:rPr>
+        <w:t>กราฟต่างๆ ได้ในระดับหนึ่ง</w:t>
+      </w:r>
+      <w:r>
+        <w:rPr>
+          <w:rFonts w:hint="cs"/>
+          <w:sz w:val="24"/>
+          <w:szCs w:val="32"/>
+          <w:cs/>
+        </w:rPr>
+        <w:t xml:space="preserve"> เช่น การ</w:t>
+      </w:r>
+      <w:r>
+        <w:rPr>
+          <w:rFonts w:hint="cs"/>
+          <w:sz w:val="24"/>
+          <w:szCs w:val="32"/>
+          <w:cs/>
+        </w:rPr>
+        <w:t>เพิ่ม</w:t>
+      </w:r>
+      <w:r>
+        <w:rPr>
+          <w:rFonts w:hint="cs"/>
+          <w:sz w:val="24"/>
+          <w:szCs w:val="32"/>
+          <w:cs/>
+        </w:rPr>
+        <w:t>ลดจุดตัด เคลื่อนย้ายจุดตัด</w:t>
+      </w:r>
+      <w:r>
+        <w:rPr>
+          <w:rFonts w:hint="cs"/>
+          <w:sz w:val="24"/>
+          <w:szCs w:val="32"/>
+          <w:cs/>
+        </w:rPr>
+        <w:t xml:space="preserve"> </w:t>
+      </w:r>
+      <w:r>
+        <w:rPr>
+          <w:rFonts w:hint="cs"/>
+          <w:sz w:val="24"/>
+          <w:szCs w:val="32"/>
+          <w:cs/>
+        </w:rPr>
+        <w:t xml:space="preserve">การบันทึกกราฟหลังการเปลี่ยนแปลง </w:t>
+      </w:r>
+    </w:p>
+    <w:p>
+      <w:pPr>
+        <w:pStyle w:val="af"/>
+        <w:numPr>
+          <w:ilvl w:val="0"/>
+          <w:numId w:val="27"/>
+        </w:numPr>
+        <w:tabs>
+          <w:tab w:val="left" w:pos="720"/>
+          <w:tab w:val="left" w:pos="1080"/>
+        </w:tabs>
+        <w:jc w:val="thaiDistribute"/>
+        <w:rPr>
+          <w:rFonts w:hint="cs"/>
+          <w:sz w:val="24"/>
+          <w:szCs w:val="32"/>
+        </w:rPr>
+      </w:pPr>
+      <w:r>
+        <w:rPr>
+          <w:rFonts w:hint="cs"/>
+          <w:sz w:val="24"/>
+          <w:szCs w:val="32"/>
+          <w:cs/>
+        </w:rPr>
+        <w:t>สามารถที่จะเพิ่มความสามารถในการจัดการกราฟ</w:t>
+      </w:r>
+      <w:r>
+        <w:rPr>
+          <w:rFonts w:hint="cs"/>
+          <w:sz w:val="24"/>
+          <w:szCs w:val="32"/>
+          <w:cs/>
+        </w:rPr>
+        <w:t>ด้วยอัลกอริทึมโดยจะแสดงผลออกมาโดยการเน้น</w:t>
+      </w:r>
+      <w:r>
+        <w:rPr>
+          <w:rFonts w:hint="cs"/>
+          <w:sz w:val="24"/>
+          <w:szCs w:val="32"/>
+          <w:cs/>
+        </w:rPr>
+        <w:t>สีที่</w:t>
+      </w:r>
+      <w:r>
+        <w:rPr>
+          <w:rFonts w:hint="cs"/>
+          <w:sz w:val="24"/>
+          <w:szCs w:val="32"/>
+          <w:cs/>
+        </w:rPr>
+        <w:t xml:space="preserve"> จุดตัดและเส้นที่เป็นผลลัพธ์ </w:t>
+      </w:r>
+    </w:p>
+    <w:p>
+      <w:pPr>
+        <w:pStyle w:val="af"/>
+        <w:numPr>
+          <w:ilvl w:val="0"/>
+          <w:numId w:val="27"/>
+        </w:numPr>
+        <w:tabs>
+          <w:tab w:val="left" w:pos="720"/>
+          <w:tab w:val="left" w:pos="1080"/>
+        </w:tabs>
+        <w:jc w:val="thaiDistribute"/>
+        <w:rPr>
+          <w:rFonts w:hint="cs"/>
+          <w:sz w:val="24"/>
+          <w:szCs w:val="32"/>
+          <w:cs/>
+        </w:rPr>
+      </w:pPr>
+      <w:r>
+        <w:rPr>
+          <w:rFonts w:hint="cs"/>
+          <w:sz w:val="24"/>
+          <w:szCs w:val="32"/>
+          <w:cs/>
+        </w:rPr>
+        <w:t>สามารถบันทึกกราฟที่แก้ไขหรือสร้างขึ้นมาได้โดยที่จะบันทึกแค่ส่วนของโครงสร้างเท่านั้น ไม่เก็บส่วนของตำแหน่งหรือสีของกราฟ</w:t>
+      </w:r>
+    </w:p>
+    <w:p>
+      <w:pPr>
+        <w:tabs>
+          <w:tab w:val="left" w:pos="720"/>
+          <w:tab w:val="left" w:pos="1080"/>
+        </w:tabs>
         <w:ind w:firstLine="709"/>
         <w:jc w:val="both"/>
       </w:pPr>
@@ -1446,7 +786,7 @@
     <w:p>
       <w:r>
         <w:pict>
-          <v:rect id="_x0000_s1134" style="width:416.6pt;height:263.15pt;mso-position-horizontal-relative:char;mso-position-vertical-relative:line">
+          <v:rect id="_x0000_s1134" style="width:416.6pt;height:263.15pt;mso-left-percent:-10001;mso-top-percent:-10001;mso-position-horizontal:absolute;mso-position-horizontal-relative:char;mso-position-vertical:absolute;mso-position-vertical-relative:line;mso-left-percent:-10001;mso-top-percent:-10001">
             <v:textbox>
               <w:txbxContent>
                 <w:p>
@@ -1486,7 +826,7 @@
                                 </pic:cNvPicPr>
                               </pic:nvPicPr>
                               <pic:blipFill>
-                                <a:blip r:embed="rId8"/>
+                                <a:blip r:embed="rId5"/>
                                 <a:srcRect/>
                                 <a:stretch>
                                   <a:fillRect/>
@@ -1584,7 +924,6 @@
         <w:rPr>
           <w:noProof/>
         </w:rPr>
-        <w:lastRenderedPageBreak/>
         <w:pict>
           <v:rect id="_x0000_s1087" style="position:absolute;margin-left:255pt;margin-top:17.25pt;width:69.75pt;height:15pt;z-index:251673600" stroked="f">
             <v:textbox style="mso-next-textbox:#_x0000_s1087" inset="0,0,0,0">
@@ -1616,6 +955,10 @@
           <w:noProof/>
         </w:rPr>
         <w:pict>
+          <v:shapetype id="_x0000_t32" coordsize="21600,21600" o:spt="32" o:oned="t" path="m,l21600,21600e" filled="f">
+            <v:path arrowok="t" fillok="f" o:connecttype="none"/>
+            <o:lock v:ext="edit" shapetype="t"/>
+          </v:shapetype>
           <v:shape id="_x0000_s1086" type="#_x0000_t32" style="position:absolute;margin-left:209.25pt;margin-top:89.25pt;width:96pt;height:0;z-index:251672576" o:connectortype="straight" strokecolor="#00b050"/>
         </w:pict>
       </w:r>
@@ -1710,7 +1053,7 @@
       </w:r>
       <w:r>
         <w:pict>
-          <v:rect id="_x0000_s1133" style="width:416.6pt;height:205.55pt;mso-position-horizontal-relative:char;mso-position-vertical-relative:line">
+          <v:rect id="_x0000_s1133" style="width:416.6pt;height:205.55pt;mso-left-percent:-10001;mso-top-percent:-10001;mso-position-horizontal:absolute;mso-position-horizontal-relative:char;mso-position-vertical:absolute;mso-position-vertical-relative:line;mso-left-percent:-10001;mso-top-percent:-10001">
             <v:textbox style="mso-next-textbox:#_x0000_s1133">
               <w:txbxContent>
                 <w:p>
@@ -1771,7 +1114,7 @@
                                 </pic:cNvPicPr>
                               </pic:nvPicPr>
                               <pic:blipFill>
-                                <a:blip r:embed="rId9"/>
+                                <a:blip r:embed="rId6"/>
                                 <a:srcRect/>
                                 <a:stretch>
                                   <a:fillRect/>
@@ -1852,7 +1195,7 @@
                                 </pic:cNvPicPr>
                               </pic:nvPicPr>
                               <pic:blipFill>
-                                <a:blip r:embed="rId10"/>
+                                <a:blip r:embed="rId7"/>
                                 <a:srcRect/>
                                 <a:stretch>
                                   <a:fillRect/>
@@ -1934,7 +1277,7 @@
                                 </pic:cNvPicPr>
                               </pic:nvPicPr>
                               <pic:blipFill>
-                                <a:blip r:embed="rId11"/>
+                                <a:blip r:embed="rId8"/>
                                 <a:srcRect/>
                                 <a:stretch>
                                   <a:fillRect/>
@@ -2168,7 +1511,7 @@
                                 </pic:cNvPicPr>
                               </pic:nvPicPr>
                               <pic:blipFill>
-                                <a:blip r:embed="rId12"/>
+                                <a:blip r:embed="rId9"/>
                                 <a:srcRect/>
                                 <a:stretch>
                                   <a:fillRect/>
@@ -2228,7 +1571,7 @@
                                 </pic:cNvPicPr>
                               </pic:nvPicPr>
                               <pic:blipFill>
-                                <a:blip r:embed="rId13"/>
+                                <a:blip r:embed="rId10"/>
                                 <a:srcRect/>
                                 <a:stretch>
                                   <a:fillRect/>
@@ -2288,7 +1631,7 @@
                                 </pic:cNvPicPr>
                               </pic:nvPicPr>
                               <pic:blipFill>
-                                <a:blip r:embed="rId14"/>
+                                <a:blip r:embed="rId11"/>
                                 <a:srcRect/>
                                 <a:stretch>
                                   <a:fillRect/>
@@ -2468,7 +1811,15 @@
           <w:rFonts w:hint="cs"/>
           <w:cs/>
         </w:rPr>
-        <w:t>การทำงานระบบการจัดการผู้ใช้ พัฒนาขึ้นเพื่อคอยให้บริการในส่วนของการจัดการผู้ใช้ให้กับระบบงานภายนอก โดยระบบงานภายนอกนั้นสามารถจัดการผู้ใช้ผ่านทางหน้าเว็บของระบบการจัดการผู้ใช้ และสามารถกำหนดสิทธิในการเข้าใช้งานระบบงานภายนอก การเข้าถึงเมนูของระบบงานภายนอก การจัดการโครงสร้างขององค์กร โดยการออกแบบการทำงานจะประกอบด้วย</w:t>
+        <w:t>การทำงานระบบการจัดการผู้ใช้ พัฒนาขึ้นเพื่อคอยให้บริการในส่วนของการจัดการผู้ใช้ให้กับระบบงานภายนอก โดยระบบงานภายนอกนั้นสามารถจัดการผู้ใช้ผ่านทางหน้าเว็บของระบบการจัดการผู้ใช้ และสามารถกำหนดสิทธิในการเข้าใช้งานระบบงานภายนอก การเข้าถึงเมนูของระบบงานภายนอก การ</w:t>
+      </w:r>
+      <w:r>
+        <w:rPr>
+          <w:rFonts w:hint="cs"/>
+          <w:cs/>
+        </w:rPr>
+        <w:lastRenderedPageBreak/>
+        <w:t>จัดการโครงสร้างขององค์กร โดยการออกแบบการทำงานจะประกอบด้วย</w:t>
       </w:r>
       <w:r>
         <w:t xml:space="preserve"> </w:t>
@@ -2924,7 +2275,7 @@
     <w:p>
       <w:r>
         <w:pict>
-          <v:rect id="_x0000_s1132" style="width:417.35pt;height:394.25pt;mso-position-horizontal-relative:char;mso-position-vertical-relative:line">
+          <v:rect id="_x0000_s1132" style="width:417.35pt;height:394.25pt;mso-left-percent:-10001;mso-top-percent:-10001;mso-position-horizontal:absolute;mso-position-horizontal-relative:char;mso-position-vertical:absolute;mso-position-vertical-relative:line;mso-left-percent:-10001;mso-top-percent:-10001">
             <v:textbox inset="0,0,0,0">
               <w:txbxContent>
                 <w:p>
@@ -2950,7 +2301,7 @@
                                 </pic:cNvPicPr>
                               </pic:nvPicPr>
                               <pic:blipFill>
-                                <a:blip r:embed="rId15"/>
+                                <a:blip r:embed="rId12"/>
                                 <a:srcRect/>
                                 <a:stretch>
                                   <a:fillRect/>
@@ -3181,7 +2532,7 @@
       </w:pPr>
       <w:r>
         <w:pict>
-          <v:rect id="_x0000_s1131" style="width:417.35pt;height:83.55pt;mso-position-horizontal-relative:char;mso-position-vertical-relative:line">
+          <v:rect id="_x0000_s1131" style="width:417.35pt;height:83.55pt;mso-left-percent:-10001;mso-top-percent:-10001;mso-position-horizontal:absolute;mso-position-horizontal-relative:char;mso-position-vertical:absolute;mso-position-vertical-relative:line;mso-left-percent:-10001;mso-top-percent:-10001">
             <v:textbox inset="0,0,0,0">
               <w:txbxContent>
                 <w:p>
@@ -3213,7 +2564,7 @@
                                 </pic:cNvPicPr>
                               </pic:nvPicPr>
                               <pic:blipFill>
-                                <a:blip r:embed="rId16"/>
+                                <a:blip r:embed="rId13"/>
                                 <a:srcRect/>
                                 <a:stretch>
                                   <a:fillRect/>
@@ -3413,7 +2764,7 @@
       </w:pPr>
       <w:r>
         <w:pict>
-          <v:rect id="_x0000_s1130" style="width:417.35pt;height:102.6pt;mso-position-horizontal-relative:char;mso-position-vertical-relative:line">
+          <v:rect id="_x0000_s1130" style="width:417.35pt;height:102.6pt;mso-left-percent:-10001;mso-top-percent:-10001;mso-position-horizontal:absolute;mso-position-horizontal-relative:char;mso-position-vertical:absolute;mso-position-vertical-relative:line;mso-left-percent:-10001;mso-top-percent:-10001">
             <v:textbox inset="0,0,0,0">
               <w:txbxContent>
                 <w:p>
@@ -3445,7 +2796,7 @@
                                 </pic:cNvPicPr>
                               </pic:nvPicPr>
                               <pic:blipFill>
-                                <a:blip r:embed="rId17"/>
+                                <a:blip r:embed="rId14"/>
                                 <a:srcRect/>
                                 <a:stretch>
                                   <a:fillRect/>
@@ -3649,7 +3000,7 @@
       </w:pPr>
       <w:r>
         <w:pict>
-          <v:rect id="_x0000_s1129" style="width:417.35pt;height:100.9pt;mso-position-horizontal-relative:char;mso-position-vertical-relative:line">
+          <v:rect id="_x0000_s1129" style="width:417.35pt;height:100.9pt;mso-left-percent:-10001;mso-top-percent:-10001;mso-position-horizontal:absolute;mso-position-horizontal-relative:char;mso-position-vertical:absolute;mso-position-vertical-relative:line;mso-left-percent:-10001;mso-top-percent:-10001">
             <v:textbox inset="0,0,0,0">
               <w:txbxContent>
                 <w:p>
@@ -3675,7 +3026,7 @@
                                 </pic:cNvPicPr>
                               </pic:nvPicPr>
                               <pic:blipFill>
-                                <a:blip r:embed="rId18"/>
+                                <a:blip r:embed="rId15"/>
                                 <a:srcRect/>
                                 <a:stretch>
                                   <a:fillRect/>
@@ -3725,7 +3076,7 @@
                                 </pic:cNvPicPr>
                               </pic:nvPicPr>
                               <pic:blipFill>
-                                <a:blip r:embed="rId19"/>
+                                <a:blip r:embed="rId16"/>
                                 <a:srcRect/>
                                 <a:stretch>
                                   <a:fillRect/>
@@ -3913,7 +3264,7 @@
       </w:pPr>
       <w:r>
         <w:pict>
-          <v:rect id="_x0000_s1128" style="width:417.35pt;height:83.45pt;mso-position-horizontal-relative:char;mso-position-vertical-relative:line">
+          <v:rect id="_x0000_s1128" style="width:417.35pt;height:83.45pt;mso-left-percent:-10001;mso-top-percent:-10001;mso-position-horizontal:absolute;mso-position-horizontal-relative:char;mso-position-vertical:absolute;mso-position-vertical-relative:line;mso-left-percent:-10001;mso-top-percent:-10001">
             <v:textbox inset="0,0,0,0">
               <w:txbxContent>
                 <w:p>
@@ -3942,7 +3293,7 @@
                                 </pic:cNvPicPr>
                               </pic:nvPicPr>
                               <pic:blipFill>
-                                <a:blip r:embed="rId20"/>
+                                <a:blip r:embed="rId17"/>
                                 <a:srcRect/>
                                 <a:stretch>
                                   <a:fillRect/>
@@ -4136,7 +3487,7 @@
       </w:pPr>
       <w:r>
         <w:pict>
-          <v:rect id="_x0000_s1127" style="width:417.35pt;height:90.05pt;mso-position-horizontal-relative:char;mso-position-vertical-relative:line">
+          <v:rect id="_x0000_s1127" style="width:417.35pt;height:90.05pt;mso-left-percent:-10001;mso-top-percent:-10001;mso-position-horizontal:absolute;mso-position-horizontal-relative:char;mso-position-vertical:absolute;mso-position-vertical-relative:line;mso-left-percent:-10001;mso-top-percent:-10001">
             <v:textbox style="mso-next-textbox:#_x0000_s1127" inset="0,0,0,0">
               <w:txbxContent>
                 <w:p>
@@ -4165,7 +3516,7 @@
                                 </pic:cNvPicPr>
                               </pic:nvPicPr>
                               <pic:blipFill>
-                                <a:blip r:embed="rId21"/>
+                                <a:blip r:embed="rId18"/>
                                 <a:srcRect/>
                                 <a:stretch>
                                   <a:fillRect/>
@@ -4369,7 +3720,7 @@
       </w:pPr>
       <w:r>
         <w:pict>
-          <v:rect id="_x0000_s1126" style="width:417.35pt;height:103.15pt;mso-position-horizontal-relative:char;mso-position-vertical-relative:line">
+          <v:rect id="_x0000_s1126" style="width:417.35pt;height:103.15pt;mso-left-percent:-10001;mso-top-percent:-10001;mso-position-horizontal:absolute;mso-position-horizontal-relative:char;mso-position-vertical:absolute;mso-position-vertical-relative:line;mso-left-percent:-10001;mso-top-percent:-10001">
             <v:textbox inset="0,0,0,0">
               <w:txbxContent>
                 <w:p>
@@ -4398,7 +3749,7 @@
                                 </pic:cNvPicPr>
                               </pic:nvPicPr>
                               <pic:blipFill>
-                                <a:blip r:embed="rId22"/>
+                                <a:blip r:embed="rId19"/>
                                 <a:srcRect/>
                                 <a:stretch>
                                   <a:fillRect/>
@@ -35271,7 +34622,7 @@
       </w:pPr>
       <w:r>
         <w:pict>
-          <v:rect id="_x0000_s1125" style="width:415.65pt;height:275.7pt;mso-position-horizontal-relative:char;mso-position-vertical-relative:line">
+          <v:rect id="_x0000_s1125" style="width:415.65pt;height:275.7pt;mso-left-percent:-10001;mso-top-percent:-10001;mso-position-horizontal:absolute;mso-position-horizontal-relative:char;mso-position-vertical:absolute;mso-position-vertical-relative:line;mso-left-percent:-10001;mso-top-percent:-10001">
             <v:textbox style="mso-next-textbox:#_x0000_s1125;mso-fit-shape-to-text:t">
               <w:txbxContent>
                 <w:p>
@@ -35297,7 +34648,7 @@
                                 </pic:cNvPicPr>
                               </pic:nvPicPr>
                               <pic:blipFill>
-                                <a:blip r:embed="rId23"/>
+                                <a:blip r:embed="rId20"/>
                                 <a:srcRect/>
                                 <a:stretch>
                                   <a:fillRect/>
@@ -35598,7 +34949,7 @@
           <w:bCs/>
         </w:rPr>
         <w:pict>
-          <v:rect id="_x0000_s1124" style="width:416.05pt;height:494.8pt;mso-wrap-style:none;mso-position-horizontal-relative:char;mso-position-vertical-relative:line">
+          <v:rect id="_x0000_s1124" style="width:416.05pt;height:494.8pt;mso-wrap-style:none;mso-left-percent:-10001;mso-top-percent:-10001;mso-position-horizontal:absolute;mso-position-horizontal-relative:char;mso-position-vertical:absolute;mso-position-vertical-relative:line;mso-left-percent:-10001;mso-top-percent:-10001">
             <v:textbox style="mso-fit-shape-to-text:t">
               <w:txbxContent>
                 <w:p>
@@ -35624,7 +34975,7 @@
                                 </pic:cNvPicPr>
                               </pic:nvPicPr>
                               <pic:blipFill>
-                                <a:blip r:embed="rId24"/>
+                                <a:blip r:embed="rId21"/>
                                 <a:srcRect/>
                                 <a:stretch>
                                   <a:fillRect/>
@@ -35678,7 +35029,6 @@
           <w:bCs/>
           <w:cs/>
         </w:rPr>
-        <w:lastRenderedPageBreak/>
         <w:t xml:space="preserve">รูปที่ </w:t>
       </w:r>
       <w:r>
@@ -35942,7 +35292,7 @@
           <w:bCs/>
         </w:rPr>
         <w:pict>
-          <v:rect id="_x0000_s1123" style="width:417.35pt;height:312.75pt;mso-position-horizontal-relative:char;mso-position-vertical-relative:line">
+          <v:rect id="_x0000_s1123" style="width:417.35pt;height:312.75pt;mso-left-percent:-10001;mso-top-percent:-10001;mso-position-horizontal:absolute;mso-position-horizontal-relative:char;mso-position-vertical:absolute;mso-position-vertical-relative:line;mso-left-percent:-10001;mso-top-percent:-10001">
             <v:textbox style="mso-next-textbox:#_x0000_s1123" inset="0,0,0,0">
               <w:txbxContent>
                 <w:p>
@@ -35968,7 +35318,7 @@
                                 </pic:cNvPicPr>
                               </pic:nvPicPr>
                               <pic:blipFill>
-                                <a:blip r:embed="rId25"/>
+                                <a:blip r:embed="rId22"/>
                                 <a:srcRect/>
                                 <a:stretch>
                                   <a:fillRect/>
@@ -36134,7 +35484,6 @@
         <w:jc w:val="thaiDistribute"/>
       </w:pPr>
       <w:r>
-        <w:lastRenderedPageBreak/>
         <w:tab/>
         <w:t>2.</w:t>
       </w:r>
@@ -36213,7 +35562,7 @@
           <w:bCs/>
         </w:rPr>
         <w:pict>
-          <v:rect id="_x0000_s1122" style="width:417.35pt;height:433.6pt;mso-position-horizontal-relative:char;mso-position-vertical-relative:line">
+          <v:rect id="_x0000_s1122" style="width:417.35pt;height:433.6pt;mso-left-percent:-10001;mso-top-percent:-10001;mso-position-horizontal:absolute;mso-position-horizontal-relative:char;mso-position-vertical:absolute;mso-position-vertical-relative:line;mso-left-percent:-10001;mso-top-percent:-10001">
             <v:textbox style="mso-next-textbox:#_x0000_s1122" inset="0,0,0,0">
               <w:txbxContent>
                 <w:p>
@@ -36244,7 +35593,7 @@
                                 </pic:cNvPicPr>
                               </pic:nvPicPr>
                               <pic:blipFill>
-                                <a:blip r:embed="rId26"/>
+                                <a:blip r:embed="rId23"/>
                                 <a:srcRect/>
                                 <a:stretch>
                                   <a:fillRect/>
@@ -36432,7 +35781,7 @@
           <w:bCs/>
         </w:rPr>
         <w:pict>
-          <v:rect id="_x0000_s1121" style="width:417.35pt;height:274.55pt;mso-position-horizontal-relative:char;mso-position-vertical-relative:line">
+          <v:rect id="_x0000_s1121" style="width:417.35pt;height:274.55pt;mso-left-percent:-10001;mso-top-percent:-10001;mso-position-horizontal:absolute;mso-position-horizontal-relative:char;mso-position-vertical:absolute;mso-position-vertical-relative:line;mso-left-percent:-10001;mso-top-percent:-10001">
             <v:textbox style="mso-next-textbox:#_x0000_s1121" inset="0,0,0,0">
               <w:txbxContent>
                 <w:p>
@@ -36464,7 +35813,7 @@
                                 </pic:cNvPicPr>
                               </pic:nvPicPr>
                               <pic:blipFill>
-                                <a:blip r:embed="rId27"/>
+                                <a:blip r:embed="rId24"/>
                                 <a:srcRect/>
                                 <a:stretch>
                                   <a:fillRect/>
@@ -36754,7 +36103,7 @@
           <w:bCs/>
         </w:rPr>
         <w:pict>
-          <v:rect id="_x0000_s1120" style="width:417.35pt;height:268.7pt;mso-position-horizontal-relative:char;mso-position-vertical-relative:line">
+          <v:rect id="_x0000_s1120" style="width:417.35pt;height:268.7pt;mso-left-percent:-10001;mso-top-percent:-10001;mso-position-horizontal:absolute;mso-position-horizontal-relative:char;mso-position-vertical:absolute;mso-position-vertical-relative:line;mso-left-percent:-10001;mso-top-percent:-10001">
             <v:textbox style="mso-next-textbox:#_x0000_s1120" inset="0,0,0,0">
               <w:txbxContent>
                 <w:p>
@@ -36785,7 +36134,7 @@
                                 </pic:cNvPicPr>
                               </pic:nvPicPr>
                               <pic:blipFill>
-                                <a:blip r:embed="rId28"/>
+                                <a:blip r:embed="rId25"/>
                                 <a:srcRect/>
                                 <a:stretch>
                                   <a:fillRect/>
@@ -37002,7 +36351,7 @@
           <w:bCs/>
         </w:rPr>
         <w:pict>
-          <v:rect id="_x0000_s1119" style="width:417.35pt;height:353.95pt;mso-position-horizontal-relative:char;mso-position-vertical-relative:line">
+          <v:rect id="_x0000_s1119" style="width:417.35pt;height:353.95pt;mso-left-percent:-10001;mso-top-percent:-10001;mso-position-horizontal:absolute;mso-position-horizontal-relative:char;mso-position-vertical:absolute;mso-position-vertical-relative:line;mso-left-percent:-10001;mso-top-percent:-10001">
             <v:textbox style="mso-next-textbox:#_x0000_s1119" inset="0,0,0,0">
               <w:txbxContent>
                 <w:p>
@@ -37033,7 +36382,7 @@
                                 </pic:cNvPicPr>
                               </pic:nvPicPr>
                               <pic:blipFill>
-                                <a:blip r:embed="rId29"/>
+                                <a:blip r:embed="rId26"/>
                                 <a:srcRect/>
                                 <a:stretch>
                                   <a:fillRect/>
@@ -37232,7 +36581,7 @@
           <w:bCs/>
         </w:rPr>
         <w:pict>
-          <v:rect id="_x0000_s1118" style="width:417.35pt;height:159.45pt;mso-position-horizontal-relative:char;mso-position-vertical-relative:line">
+          <v:rect id="_x0000_s1118" style="width:417.35pt;height:159.45pt;mso-left-percent:-10001;mso-top-percent:-10001;mso-position-horizontal:absolute;mso-position-horizontal-relative:char;mso-position-vertical:absolute;mso-position-vertical-relative:line;mso-left-percent:-10001;mso-top-percent:-10001">
             <v:textbox style="mso-next-textbox:#_x0000_s1118" inset="0,0,0,0">
               <w:txbxContent>
                 <w:p>
@@ -37263,7 +36612,7 @@
                                 </pic:cNvPicPr>
                               </pic:nvPicPr>
                               <pic:blipFill>
-                                <a:blip r:embed="rId30"/>
+                                <a:blip r:embed="rId27"/>
                                 <a:srcRect/>
                                 <a:stretch>
                                   <a:fillRect/>
@@ -37455,7 +36804,7 @@
           <w:bCs/>
         </w:rPr>
         <w:pict>
-          <v:rect id="_x0000_s1117" style="width:417.35pt;height:189.6pt;mso-position-horizontal-relative:char;mso-position-vertical-relative:line">
+          <v:rect id="_x0000_s1117" style="width:417.35pt;height:189.6pt;mso-left-percent:-10001;mso-top-percent:-10001;mso-position-horizontal:absolute;mso-position-horizontal-relative:char;mso-position-vertical:absolute;mso-position-vertical-relative:line;mso-left-percent:-10001;mso-top-percent:-10001">
             <v:textbox style="mso-next-textbox:#_x0000_s1117" inset="0,0,0,0">
               <w:txbxContent>
                 <w:p>
@@ -37486,7 +36835,7 @@
                                 </pic:cNvPicPr>
                               </pic:nvPicPr>
                               <pic:blipFill>
-                                <a:blip r:embed="rId31"/>
+                                <a:blip r:embed="rId28"/>
                                 <a:srcRect/>
                                 <a:stretch>
                                   <a:fillRect/>
@@ -37706,7 +37055,7 @@
           <w:bCs/>
         </w:rPr>
         <w:pict>
-          <v:rect id="_x0000_s1116" style="width:417.35pt;height:320.8pt;mso-position-horizontal-relative:char;mso-position-vertical-relative:line">
+          <v:rect id="_x0000_s1116" style="width:417.35pt;height:320.8pt;mso-left-percent:-10001;mso-top-percent:-10001;mso-position-horizontal:absolute;mso-position-horizontal-relative:char;mso-position-vertical:absolute;mso-position-vertical-relative:line;mso-left-percent:-10001;mso-top-percent:-10001">
             <v:textbox style="mso-next-textbox:#_x0000_s1116" inset="0,0,0,0">
               <w:txbxContent>
                 <w:p>
@@ -37737,7 +37086,7 @@
                                 </pic:cNvPicPr>
                               </pic:nvPicPr>
                               <pic:blipFill>
-                                <a:blip r:embed="rId32"/>
+                                <a:blip r:embed="rId29"/>
                                 <a:srcRect/>
                                 <a:stretch>
                                   <a:fillRect/>
@@ -38001,7 +37350,7 @@
           <w:bCs/>
         </w:rPr>
         <w:pict>
-          <v:rect id="_x0000_s1115" style="width:417.35pt;height:180.4pt;mso-position-horizontal-relative:char;mso-position-vertical-relative:line">
+          <v:rect id="_x0000_s1115" style="width:417.35pt;height:180.4pt;mso-left-percent:-10001;mso-top-percent:-10001;mso-position-horizontal:absolute;mso-position-horizontal-relative:char;mso-position-vertical:absolute;mso-position-vertical-relative:line;mso-left-percent:-10001;mso-top-percent:-10001">
             <v:textbox style="mso-next-textbox:#_x0000_s1115" inset="0,0,0,0">
               <w:txbxContent>
                 <w:p>
@@ -38032,7 +37381,7 @@
                                 </pic:cNvPicPr>
                               </pic:nvPicPr>
                               <pic:blipFill>
-                                <a:blip r:embed="rId33"/>
+                                <a:blip r:embed="rId30"/>
                                 <a:srcRect/>
                                 <a:stretch>
                                   <a:fillRect/>
@@ -38231,7 +37580,7 @@
           <w:bCs/>
         </w:rPr>
         <w:pict>
-          <v:rect id="_x0000_s1114" style="width:417.35pt;height:200.35pt;mso-position-horizontal-relative:char;mso-position-vertical-relative:line">
+          <v:rect id="_x0000_s1114" style="width:417.35pt;height:200.35pt;mso-left-percent:-10001;mso-top-percent:-10001;mso-position-horizontal:absolute;mso-position-horizontal-relative:char;mso-position-vertical:absolute;mso-position-vertical-relative:line;mso-left-percent:-10001;mso-top-percent:-10001">
             <v:textbox style="mso-next-textbox:#_x0000_s1114" inset="0,0,0,0">
               <w:txbxContent>
                 <w:p>
@@ -38262,7 +37611,7 @@
                                 </pic:cNvPicPr>
                               </pic:nvPicPr>
                               <pic:blipFill>
-                                <a:blip r:embed="rId34"/>
+                                <a:blip r:embed="rId31"/>
                                 <a:srcRect/>
                                 <a:stretch>
                                   <a:fillRect/>
@@ -38454,7 +37803,7 @@
           <w:bCs/>
         </w:rPr>
         <w:pict>
-          <v:rect id="_x0000_s1113" style="width:417.35pt;height:414.5pt;mso-position-horizontal-relative:char;mso-position-vertical-relative:line">
+          <v:rect id="_x0000_s1113" style="width:417.35pt;height:414.5pt;mso-left-percent:-10001;mso-top-percent:-10001;mso-position-horizontal:absolute;mso-position-horizontal-relative:char;mso-position-vertical:absolute;mso-position-vertical-relative:line;mso-left-percent:-10001;mso-top-percent:-10001">
             <v:textbox style="mso-next-textbox:#_x0000_s1113" inset="0,0,0,0">
               <w:txbxContent>
                 <w:p>
@@ -38485,7 +37834,7 @@
                                 </pic:cNvPicPr>
                               </pic:nvPicPr>
                               <pic:blipFill>
-                                <a:blip r:embed="rId35"/>
+                                <a:blip r:embed="rId32"/>
                                 <a:srcRect/>
                                 <a:stretch>
                                   <a:fillRect/>
@@ -38713,7 +38062,7 @@
           <w:bCs/>
         </w:rPr>
         <w:pict>
-          <v:rect id="_x0000_s1112" style="width:417.35pt;height:375.85pt;mso-position-horizontal-relative:char;mso-position-vertical-relative:line">
+          <v:rect id="_x0000_s1112" style="width:417.35pt;height:375.85pt;mso-left-percent:-10001;mso-top-percent:-10001;mso-position-horizontal:absolute;mso-position-horizontal-relative:char;mso-position-vertical:absolute;mso-position-vertical-relative:line;mso-left-percent:-10001;mso-top-percent:-10001">
             <v:textbox style="mso-next-textbox:#_x0000_s1112" inset="0,0,0,0">
               <w:txbxContent>
                 <w:p>
@@ -38744,7 +38093,7 @@
                                 </pic:cNvPicPr>
                               </pic:nvPicPr>
                               <pic:blipFill>
-                                <a:blip r:embed="rId36"/>
+                                <a:blip r:embed="rId33"/>
                                 <a:srcRect/>
                                 <a:stretch>
                                   <a:fillRect/>
@@ -38990,7 +38339,7 @@
       </w:pPr>
       <w:r>
         <w:pict>
-          <v:rect id="_x0000_s1111" style="width:416.05pt;height:235.2pt;mso-wrap-style:none;mso-position-horizontal-relative:char;mso-position-vertical-relative:line">
+          <v:rect id="_x0000_s1111" style="width:416.05pt;height:235.2pt;mso-wrap-style:none;mso-left-percent:-10001;mso-top-percent:-10001;mso-position-horizontal:absolute;mso-position-horizontal-relative:char;mso-position-vertical:absolute;mso-position-vertical-relative:line;mso-left-percent:-10001;mso-top-percent:-10001">
             <v:textbox>
               <w:txbxContent>
                 <w:p>
@@ -39016,7 +38365,7 @@
                                 </pic:cNvPicPr>
                               </pic:nvPicPr>
                               <pic:blipFill>
-                                <a:blip r:embed="rId37"/>
+                                <a:blip r:embed="rId34"/>
                                 <a:srcRect/>
                                 <a:stretch>
                                   <a:fillRect/>
@@ -39267,7 +38616,7 @@
           <w:bCs/>
         </w:rPr>
         <w:pict>
-          <v:rect id="_x0000_s1110" style="width:407.05pt;height:572.8pt;mso-position-horizontal-relative:char;mso-position-vertical-relative:line">
+          <v:rect id="_x0000_s1110" style="width:407.05pt;height:572.8pt;mso-left-percent:-10001;mso-top-percent:-10001;mso-position-horizontal:absolute;mso-position-horizontal-relative:char;mso-position-vertical:absolute;mso-position-vertical-relative:line;mso-left-percent:-10001;mso-top-percent:-10001">
             <v:textbox>
               <w:txbxContent>
                 <w:p>
@@ -39293,7 +38642,7 @@
                                 </pic:cNvPicPr>
                               </pic:nvPicPr>
                               <pic:blipFill>
-                                <a:blip r:embed="rId38"/>
+                                <a:blip r:embed="rId35"/>
                                 <a:srcRect/>
                                 <a:stretch>
                                   <a:fillRect/>
@@ -39554,7 +38903,7 @@
       </w:pPr>
       <w:r>
         <w:pict>
-          <v:rect id="_x0000_s1109" style="width:415.5pt;height:258.25pt;mso-position-horizontal-relative:char;mso-position-vertical-relative:line">
+          <v:rect id="_x0000_s1109" style="width:415.5pt;height:258.25pt;mso-left-percent:-10001;mso-top-percent:-10001;mso-position-horizontal:absolute;mso-position-horizontal-relative:char;mso-position-vertical:absolute;mso-position-vertical-relative:line;mso-left-percent:-10001;mso-top-percent:-10001">
             <v:textbox>
               <w:txbxContent>
                 <w:p>
@@ -39584,7 +38933,7 @@
                                 </pic:cNvPicPr>
                               </pic:nvPicPr>
                               <pic:blipFill>
-                                <a:blip r:embed="rId39"/>
+                                <a:blip r:embed="rId36"/>
                                 <a:srcRect/>
                                 <a:stretch>
                                   <a:fillRect/>
@@ -39707,7 +39056,7 @@
       </w:pPr>
       <w:r>
         <w:pict>
-          <v:rect id="_x0000_s1108" style="width:415.5pt;height:93.35pt;mso-position-horizontal-relative:char;mso-position-vertical-relative:line">
+          <v:rect id="_x0000_s1108" style="width:415.5pt;height:93.35pt;mso-left-percent:-10001;mso-top-percent:-10001;mso-position-horizontal:absolute;mso-position-horizontal-relative:char;mso-position-vertical:absolute;mso-position-vertical-relative:line;mso-left-percent:-10001;mso-top-percent:-10001">
             <v:textbox>
               <w:txbxContent>
                 <w:p>
@@ -39736,7 +39085,7 @@
                                 </pic:cNvPicPr>
                               </pic:nvPicPr>
                               <pic:blipFill>
-                                <a:blip r:embed="rId40"/>
+                                <a:blip r:embed="rId37"/>
                                 <a:srcRect/>
                                 <a:stretch>
                                   <a:fillRect/>
@@ -39854,7 +39203,7 @@
     <w:p>
       <w:r>
         <w:pict>
-          <v:rect id="_x0000_s1107" style="width:415.5pt;height:301.6pt;mso-position-horizontal-relative:char;mso-position-vertical-relative:line">
+          <v:rect id="_x0000_s1107" style="width:415.5pt;height:301.6pt;mso-left-percent:-10001;mso-top-percent:-10001;mso-position-horizontal:absolute;mso-position-horizontal-relative:char;mso-position-vertical:absolute;mso-position-vertical-relative:line;mso-left-percent:-10001;mso-top-percent:-10001">
             <v:textbox>
               <w:txbxContent>
                 <w:p>
@@ -39883,7 +39232,7 @@
                                 </pic:cNvPicPr>
                               </pic:nvPicPr>
                               <pic:blipFill>
-                                <a:blip r:embed="rId41"/>
+                                <a:blip r:embed="rId38"/>
                                 <a:srcRect/>
                                 <a:stretch>
                                   <a:fillRect/>
@@ -39944,15 +39293,7 @@
           <w:b/>
           <w:bCs/>
         </w:rPr>
-        <w:t>3-</w:t>
-      </w:r>
-      <w:proofErr w:type="gramStart"/>
-      <w:r>
-        <w:rPr>
-          <w:b/>
-          <w:bCs/>
-        </w:rPr>
-        <w:t xml:space="preserve">29 </w:t>
+        <w:t xml:space="preserve">3-29 </w:t>
       </w:r>
       <w:r>
         <w:rPr>
@@ -39961,7 +39302,6 @@
         </w:rPr>
         <w:t xml:space="preserve"> ส่วนติดต่อกับผู้ใช้ของการจัดการผู้ใช้</w:t>
       </w:r>
-      <w:proofErr w:type="gramEnd"/>
     </w:p>
     <w:p/>
     <w:p>
@@ -39992,7 +39332,7 @@
     <w:p>
       <w:r>
         <w:pict>
-          <v:rect id="_x0000_s1106" style="width:415.5pt;height:134.6pt;mso-position-horizontal-relative:char;mso-position-vertical-relative:line">
+          <v:rect id="_x0000_s1106" style="width:415.5pt;height:134.6pt;mso-left-percent:-10001;mso-top-percent:-10001;mso-position-horizontal:absolute;mso-position-horizontal-relative:char;mso-position-vertical:absolute;mso-position-vertical-relative:line;mso-left-percent:-10001;mso-top-percent:-10001">
             <v:textbox>
               <w:txbxContent>
                 <w:p>
@@ -40021,7 +39361,7 @@
                                 </pic:cNvPicPr>
                               </pic:nvPicPr>
                               <pic:blipFill>
-                                <a:blip r:embed="rId42"/>
+                                <a:blip r:embed="rId39"/>
                                 <a:srcRect/>
                                 <a:stretch>
                                   <a:fillRect/>
@@ -40139,7 +39479,7 @@
     <w:p>
       <w:r>
         <w:pict>
-          <v:rect id="_x0000_s1105" style="width:415.5pt;height:216.1pt;mso-position-horizontal-relative:char;mso-position-vertical-relative:line">
+          <v:rect id="_x0000_s1105" style="width:415.5pt;height:216.1pt;mso-left-percent:-10001;mso-top-percent:-10001;mso-position-horizontal:absolute;mso-position-horizontal-relative:char;mso-position-vertical:absolute;mso-position-vertical-relative:line;mso-left-percent:-10001;mso-top-percent:-10001">
             <v:textbox>
               <w:txbxContent>
                 <w:p>
@@ -40168,7 +39508,7 @@
                                 </pic:cNvPicPr>
                               </pic:nvPicPr>
                               <pic:blipFill>
-                                <a:blip r:embed="rId43"/>
+                                <a:blip r:embed="rId40"/>
                                 <a:srcRect/>
                                 <a:stretch>
                                   <a:fillRect/>
@@ -40276,7 +39616,7 @@
     <w:p>
       <w:r>
         <w:pict>
-          <v:rect id="_x0000_s1104" style="width:415.5pt;height:225.35pt;mso-position-horizontal-relative:char;mso-position-vertical-relative:line">
+          <v:rect id="_x0000_s1104" style="width:415.5pt;height:225.35pt;mso-left-percent:-10001;mso-top-percent:-10001;mso-position-horizontal:absolute;mso-position-horizontal-relative:char;mso-position-vertical:absolute;mso-position-vertical-relative:line;mso-left-percent:-10001;mso-top-percent:-10001">
             <v:textbox>
               <w:txbxContent>
                 <w:p>
@@ -40305,7 +39645,7 @@
                                 </pic:cNvPicPr>
                               </pic:nvPicPr>
                               <pic:blipFill>
-                                <a:blip r:embed="rId44"/>
+                                <a:blip r:embed="rId41"/>
                                 <a:srcRect/>
                                 <a:stretch>
                                   <a:fillRect/>
@@ -40423,7 +39763,7 @@
     <w:p>
       <w:r>
         <w:pict>
-          <v:rect id="_x0000_s1103" style="width:415.5pt;height:209.95pt;mso-position-horizontal-relative:char;mso-position-vertical-relative:line">
+          <v:rect id="_x0000_s1103" style="width:415.5pt;height:209.95pt;mso-left-percent:-10001;mso-top-percent:-10001;mso-position-horizontal:absolute;mso-position-horizontal-relative:char;mso-position-vertical:absolute;mso-position-vertical-relative:line;mso-left-percent:-10001;mso-top-percent:-10001">
             <v:textbox>
               <w:txbxContent>
                 <w:p>
@@ -40452,7 +39792,7 @@
                                 </pic:cNvPicPr>
                               </pic:nvPicPr>
                               <pic:blipFill>
-                                <a:blip r:embed="rId45"/>
+                                <a:blip r:embed="rId42"/>
                                 <a:srcRect/>
                                 <a:stretch>
                                   <a:fillRect/>
@@ -40570,7 +39910,7 @@
     <w:p>
       <w:r>
         <w:pict>
-          <v:rect id="_x0000_s1102" style="width:415.5pt;height:223.45pt;mso-position-horizontal-relative:char;mso-position-vertical-relative:line">
+          <v:rect id="_x0000_s1102" style="width:415.5pt;height:223.45pt;mso-left-percent:-10001;mso-top-percent:-10001;mso-position-horizontal:absolute;mso-position-horizontal-relative:char;mso-position-vertical:absolute;mso-position-vertical-relative:line;mso-left-percent:-10001;mso-top-percent:-10001">
             <v:textbox>
               <w:txbxContent>
                 <w:p>
@@ -40599,7 +39939,7 @@
                                 </pic:cNvPicPr>
                               </pic:nvPicPr>
                               <pic:blipFill>
-                                <a:blip r:embed="rId46"/>
+                                <a:blip r:embed="rId43"/>
                                 <a:srcRect/>
                                 <a:stretch>
                                   <a:fillRect/>
@@ -40717,7 +40057,7 @@
     <w:p>
       <w:r>
         <w:pict>
-          <v:rect id="_x0000_s1101" style="width:415.5pt;height:196.55pt;mso-position-horizontal-relative:char;mso-position-vertical-relative:line">
+          <v:rect id="_x0000_s1101" style="width:415.5pt;height:196.55pt;mso-left-percent:-10001;mso-top-percent:-10001;mso-position-horizontal:absolute;mso-position-horizontal-relative:char;mso-position-vertical:absolute;mso-position-vertical-relative:line;mso-left-percent:-10001;mso-top-percent:-10001">
             <v:textbox>
               <w:txbxContent>
                 <w:p>
@@ -40746,7 +40086,7 @@
                                 </pic:cNvPicPr>
                               </pic:nvPicPr>
                               <pic:blipFill>
-                                <a:blip r:embed="rId47"/>
+                                <a:blip r:embed="rId44"/>
                                 <a:srcRect/>
                                 <a:stretch>
                                   <a:fillRect/>
@@ -40863,7 +40203,7 @@
     <w:p>
       <w:r>
         <w:pict>
-          <v:rect id="_x0000_s1100" style="width:415.5pt;height:226.45pt;mso-position-horizontal-relative:char;mso-position-vertical-relative:line">
+          <v:rect id="_x0000_s1100" style="width:415.5pt;height:226.45pt;mso-left-percent:-10001;mso-top-percent:-10001;mso-position-horizontal:absolute;mso-position-horizontal-relative:char;mso-position-vertical:absolute;mso-position-vertical-relative:line;mso-left-percent:-10001;mso-top-percent:-10001">
             <v:textbox>
               <w:txbxContent>
                 <w:p>
@@ -40892,7 +40232,7 @@
                                 </pic:cNvPicPr>
                               </pic:nvPicPr>
                               <pic:blipFill>
-                                <a:blip r:embed="rId48"/>
+                                <a:blip r:embed="rId45"/>
                                 <a:srcRect/>
                                 <a:stretch>
                                   <a:fillRect/>
@@ -40945,15 +40285,7 @@
           <w:b/>
           <w:bCs/>
         </w:rPr>
-        <w:t>3-</w:t>
-      </w:r>
-      <w:proofErr w:type="gramStart"/>
-      <w:r>
-        <w:rPr>
-          <w:b/>
-          <w:bCs/>
-        </w:rPr>
-        <w:t xml:space="preserve">36 </w:t>
+        <w:t xml:space="preserve">3-36 </w:t>
       </w:r>
       <w:r>
         <w:rPr>
@@ -40962,7 +40294,6 @@
         </w:rPr>
         <w:t xml:space="preserve"> ส่วนติดต่อกับผู้ใช้ของการแสดงสมาชิกภายในกลุ่มผู้ใช้</w:t>
       </w:r>
-      <w:proofErr w:type="gramEnd"/>
     </w:p>
     <w:p/>
     <w:p>
@@ -41003,7 +40334,7 @@
     <w:p>
       <w:r>
         <w:pict>
-          <v:rect id="_x0000_s1099" style="width:415.5pt;height:183.85pt;mso-position-horizontal-relative:char;mso-position-vertical-relative:line">
+          <v:rect id="_x0000_s1099" style="width:415.5pt;height:183.85pt;mso-left-percent:-10001;mso-top-percent:-10001;mso-position-horizontal:absolute;mso-position-horizontal-relative:char;mso-position-vertical:absolute;mso-position-vertical-relative:line;mso-left-percent:-10001;mso-top-percent:-10001">
             <v:textbox>
               <w:txbxContent>
                 <w:p>
@@ -41032,7 +40363,7 @@
                                 </pic:cNvPicPr>
                               </pic:nvPicPr>
                               <pic:blipFill>
-                                <a:blip r:embed="rId49"/>
+                                <a:blip r:embed="rId46"/>
                                 <a:srcRect/>
                                 <a:stretch>
                                   <a:fillRect/>
@@ -41149,7 +40480,7 @@
     <w:p>
       <w:r>
         <w:pict>
-          <v:rect id="_x0000_s1098" style="width:415.5pt;height:214.45pt;mso-position-horizontal-relative:char;mso-position-vertical-relative:line">
+          <v:rect id="_x0000_s1098" style="width:415.5pt;height:214.45pt;mso-left-percent:-10001;mso-top-percent:-10001;mso-position-horizontal:absolute;mso-position-horizontal-relative:char;mso-position-vertical:absolute;mso-position-vertical-relative:line;mso-left-percent:-10001;mso-top-percent:-10001">
             <v:textbox>
               <w:txbxContent>
                 <w:p>
@@ -41178,7 +40509,7 @@
                                 </pic:cNvPicPr>
                               </pic:nvPicPr>
                               <pic:blipFill>
-                                <a:blip r:embed="rId50"/>
+                                <a:blip r:embed="rId47"/>
                                 <a:srcRect/>
                                 <a:stretch>
                                   <a:fillRect/>
@@ -41294,7 +40625,7 @@
     <w:p>
       <w:r>
         <w:pict>
-          <v:rect id="_x0000_s1097" style="width:415.5pt;height:192.1pt;mso-position-horizontal-relative:char;mso-position-vertical-relative:line">
+          <v:rect id="_x0000_s1097" style="width:415.5pt;height:192.1pt;mso-left-percent:-10001;mso-top-percent:-10001;mso-position-horizontal:absolute;mso-position-horizontal-relative:char;mso-position-vertical:absolute;mso-position-vertical-relative:line;mso-left-percent:-10001;mso-top-percent:-10001">
             <v:textbox>
               <w:txbxContent>
                 <w:p>
@@ -41323,7 +40654,7 @@
                                 </pic:cNvPicPr>
                               </pic:nvPicPr>
                               <pic:blipFill>
-                                <a:blip r:embed="rId51"/>
+                                <a:blip r:embed="rId48"/>
                                 <a:srcRect/>
                                 <a:stretch>
                                   <a:fillRect/>
@@ -41440,7 +40771,7 @@
     <w:p>
       <w:r>
         <w:pict>
-          <v:rect id="_x0000_s1096" style="width:415.5pt;height:228.75pt;mso-position-horizontal-relative:char;mso-position-vertical-relative:line">
+          <v:rect id="_x0000_s1096" style="width:415.5pt;height:228.75pt;mso-left-percent:-10001;mso-top-percent:-10001;mso-position-horizontal:absolute;mso-position-horizontal-relative:char;mso-position-vertical:absolute;mso-position-vertical-relative:line;mso-left-percent:-10001;mso-top-percent:-10001">
             <v:textbox>
               <w:txbxContent>
                 <w:p>
@@ -41469,7 +40800,7 @@
                                 </pic:cNvPicPr>
                               </pic:nvPicPr>
                               <pic:blipFill>
-                                <a:blip r:embed="rId52"/>
+                                <a:blip r:embed="rId49"/>
                                 <a:srcRect/>
                                 <a:stretch>
                                   <a:fillRect/>
@@ -41586,7 +40917,7 @@
     <w:p>
       <w:r>
         <w:pict>
-          <v:rect id="_x0000_s1095" style="width:415.5pt;height:141.15pt;mso-position-horizontal-relative:char;mso-position-vertical-relative:line">
+          <v:rect id="_x0000_s1095" style="width:415.5pt;height:141.15pt;mso-left-percent:-10001;mso-top-percent:-10001;mso-position-horizontal:absolute;mso-position-horizontal-relative:char;mso-position-vertical:absolute;mso-position-vertical-relative:line;mso-left-percent:-10001;mso-top-percent:-10001">
             <v:textbox>
               <w:txbxContent>
                 <w:p>
@@ -41615,7 +40946,7 @@
                                 </pic:cNvPicPr>
                               </pic:nvPicPr>
                               <pic:blipFill>
-                                <a:blip r:embed="rId53"/>
+                                <a:blip r:embed="rId50"/>
                                 <a:srcRect/>
                                 <a:stretch>
                                   <a:fillRect/>
@@ -41732,7 +41063,7 @@
     <w:p>
       <w:r>
         <w:pict>
-          <v:rect id="_x0000_s1094" style="width:415.5pt;height:225pt;mso-position-horizontal-relative:char;mso-position-vertical-relative:line">
+          <v:rect id="_x0000_s1094" style="width:415.5pt;height:225pt;mso-left-percent:-10001;mso-top-percent:-10001;mso-position-horizontal:absolute;mso-position-horizontal-relative:char;mso-position-vertical:absolute;mso-position-vertical-relative:line;mso-left-percent:-10001;mso-top-percent:-10001">
             <v:textbox style="mso-next-textbox:#_x0000_s1094">
               <w:txbxContent>
                 <w:p>
@@ -41761,7 +41092,7 @@
                                 </pic:cNvPicPr>
                               </pic:nvPicPr>
                               <pic:blipFill>
-                                <a:blip r:embed="rId54"/>
+                                <a:blip r:embed="rId51"/>
                                 <a:srcRect/>
                                 <a:stretch>
                                   <a:fillRect/>
@@ -41871,7 +41202,7 @@
     <w:p>
       <w:r>
         <w:pict>
-          <v:rect id="_x0000_s1093" style="width:415.5pt;height:183.85pt;mso-position-horizontal-relative:char;mso-position-vertical-relative:line">
+          <v:rect id="_x0000_s1093" style="width:415.5pt;height:183.85pt;mso-left-percent:-10001;mso-top-percent:-10001;mso-position-horizontal:absolute;mso-position-horizontal-relative:char;mso-position-vertical:absolute;mso-position-vertical-relative:line;mso-left-percent:-10001;mso-top-percent:-10001">
             <v:textbox>
               <w:txbxContent>
                 <w:p>
@@ -41900,7 +41231,7 @@
                                 </pic:cNvPicPr>
                               </pic:nvPicPr>
                               <pic:blipFill>
-                                <a:blip r:embed="rId55"/>
+                                <a:blip r:embed="rId52"/>
                                 <a:srcRect/>
                                 <a:stretch>
                                   <a:fillRect/>
@@ -42017,7 +41348,7 @@
     <w:p>
       <w:r>
         <w:pict>
-          <v:rect id="_x0000_s1092" style="width:415.5pt;height:193.45pt;mso-position-horizontal-relative:char;mso-position-vertical-relative:line">
+          <v:rect id="_x0000_s1092" style="width:415.5pt;height:193.45pt;mso-left-percent:-10001;mso-top-percent:-10001;mso-position-horizontal:absolute;mso-position-horizontal-relative:char;mso-position-vertical:absolute;mso-position-vertical-relative:line;mso-left-percent:-10001;mso-top-percent:-10001">
             <v:textbox>
               <w:txbxContent>
                 <w:p>
@@ -42046,7 +41377,7 @@
                                 </pic:cNvPicPr>
                               </pic:nvPicPr>
                               <pic:blipFill>
-                                <a:blip r:embed="rId56"/>
+                                <a:blip r:embed="rId53"/>
                                 <a:srcRect/>
                                 <a:stretch>
                                   <a:fillRect/>
@@ -42156,7 +41487,7 @@
     <w:p>
       <w:r>
         <w:pict>
-          <v:rect id="_x0000_s1091" style="width:415.5pt;height:226pt;mso-position-horizontal-relative:char;mso-position-vertical-relative:line">
+          <v:rect id="_x0000_s1091" style="width:415.5pt;height:226pt;mso-left-percent:-10001;mso-top-percent:-10001;mso-position-horizontal:absolute;mso-position-horizontal-relative:char;mso-position-vertical:absolute;mso-position-vertical-relative:line;mso-left-percent:-10001;mso-top-percent:-10001">
             <v:textbox>
               <w:txbxContent>
                 <w:p>
@@ -42185,7 +41516,7 @@
                                 </pic:cNvPicPr>
                               </pic:nvPicPr>
                               <pic:blipFill>
-                                <a:blip r:embed="rId57"/>
+                                <a:blip r:embed="rId54"/>
                                 <a:srcRect/>
                                 <a:stretch>
                                   <a:fillRect/>
@@ -42294,7 +41625,7 @@
     <w:p>
       <w:r>
         <w:pict>
-          <v:rect id="_x0000_s1090" style="width:415.5pt;height:199.5pt;mso-position-horizontal-relative:char;mso-position-vertical-relative:line">
+          <v:rect id="_x0000_s1090" style="width:415.5pt;height:199.5pt;mso-left-percent:-10001;mso-top-percent:-10001;mso-position-horizontal:absolute;mso-position-horizontal-relative:char;mso-position-vertical:absolute;mso-position-vertical-relative:line;mso-left-percent:-10001;mso-top-percent:-10001">
             <v:textbox>
               <w:txbxContent>
                 <w:p>
@@ -42323,7 +41654,7 @@
                                 </pic:cNvPicPr>
                               </pic:nvPicPr>
                               <pic:blipFill>
-                                <a:blip r:embed="rId58"/>
+                                <a:blip r:embed="rId55"/>
                                 <a:srcRect/>
                                 <a:stretch>
                                   <a:fillRect/>
@@ -42441,7 +41772,7 @@
     <w:p>
       <w:r>
         <w:pict>
-          <v:rect id="_x0000_s1089" style="width:415.5pt;height:210.15pt;mso-position-horizontal-relative:char;mso-position-vertical-relative:line">
+          <v:rect id="_x0000_s1089" style="width:415.5pt;height:210.15pt;mso-left-percent:-10001;mso-top-percent:-10001;mso-position-horizontal:absolute;mso-position-horizontal-relative:char;mso-position-vertical:absolute;mso-position-vertical-relative:line;mso-left-percent:-10001;mso-top-percent:-10001">
             <v:textbox>
               <w:txbxContent>
                 <w:p>
@@ -42470,7 +41801,7 @@
                                 </pic:cNvPicPr>
                               </pic:nvPicPr>
                               <pic:blipFill>
-                                <a:blip r:embed="rId59"/>
+                                <a:blip r:embed="rId56"/>
                                 <a:srcRect/>
                                 <a:stretch>
                                   <a:fillRect/>
@@ -42640,7 +41971,7 @@
       </w:pPr>
       <w:r>
         <w:pict>
-          <v:rect id="_x0000_s1088" style="width:415.5pt;height:171.75pt;mso-position-horizontal-relative:char;mso-position-vertical-relative:line">
+          <v:rect id="_x0000_s1088" style="width:415.5pt;height:171.75pt;mso-left-percent:-10001;mso-top-percent:-10001;mso-position-horizontal:absolute;mso-position-horizontal-relative:char;mso-position-vertical:absolute;mso-position-vertical-relative:line;mso-left-percent:-10001;mso-top-percent:-10001">
             <v:textbox>
               <w:txbxContent>
                 <w:p>
@@ -42669,7 +42000,7 @@
                                 </pic:cNvPicPr>
                               </pic:nvPicPr>
                               <pic:blipFill>
-                                <a:blip r:embed="rId60"/>
+                                <a:blip r:embed="rId57"/>
                                 <a:srcRect/>
                                 <a:stretch>
                                   <a:fillRect/>
@@ -43927,6 +43258,97 @@
     </w:lvl>
   </w:abstractNum>
   <w:abstractNum w:abstractNumId="10">
+    <w:nsid w:val="41AF227B"/>
+    <w:multiLevelType w:val="hybridMultilevel"/>
+    <w:tmpl w:val="EFC636FE"/>
+    <w:lvl w:ilvl="0" w:tplc="F9724D14">
+      <w:start w:val="1"/>
+      <w:numFmt w:val="decimal"/>
+      <w:lvlText w:val="%1."/>
+      <w:lvlJc w:val="left"/>
+      <w:pPr>
+        <w:ind w:left="1069" w:hanging="360"/>
+      </w:pPr>
+      <w:rPr>
+        <w:rFonts w:hint="default"/>
+        <w:sz w:val="32"/>
+        <w:szCs w:val="32"/>
+      </w:rPr>
+    </w:lvl>
+    <w:lvl w:ilvl="1" w:tplc="04090019" w:tentative="1">
+      <w:start w:val="1"/>
+      <w:numFmt w:val="lowerLetter"/>
+      <w:lvlText w:val="%2."/>
+      <w:lvlJc w:val="left"/>
+      <w:pPr>
+        <w:ind w:left="1789" w:hanging="360"/>
+      </w:pPr>
+    </w:lvl>
+    <w:lvl w:ilvl="2" w:tplc="0409001B" w:tentative="1">
+      <w:start w:val="1"/>
+      <w:numFmt w:val="lowerRoman"/>
+      <w:lvlText w:val="%3."/>
+      <w:lvlJc w:val="right"/>
+      <w:pPr>
+        <w:ind w:left="2509" w:hanging="180"/>
+      </w:pPr>
+    </w:lvl>
+    <w:lvl w:ilvl="3" w:tplc="0409000F" w:tentative="1">
+      <w:start w:val="1"/>
+      <w:numFmt w:val="decimal"/>
+      <w:lvlText w:val="%4."/>
+      <w:lvlJc w:val="left"/>
+      <w:pPr>
+        <w:ind w:left="3229" w:hanging="360"/>
+      </w:pPr>
+    </w:lvl>
+    <w:lvl w:ilvl="4" w:tplc="04090019" w:tentative="1">
+      <w:start w:val="1"/>
+      <w:numFmt w:val="lowerLetter"/>
+      <w:lvlText w:val="%5."/>
+      <w:lvlJc w:val="left"/>
+      <w:pPr>
+        <w:ind w:left="3949" w:hanging="360"/>
+      </w:pPr>
+    </w:lvl>
+    <w:lvl w:ilvl="5" w:tplc="0409001B" w:tentative="1">
+      <w:start w:val="1"/>
+      <w:numFmt w:val="lowerRoman"/>
+      <w:lvlText w:val="%6."/>
+      <w:lvlJc w:val="right"/>
+      <w:pPr>
+        <w:ind w:left="4669" w:hanging="180"/>
+      </w:pPr>
+    </w:lvl>
+    <w:lvl w:ilvl="6" w:tplc="0409000F" w:tentative="1">
+      <w:start w:val="1"/>
+      <w:numFmt w:val="decimal"/>
+      <w:lvlText w:val="%7."/>
+      <w:lvlJc w:val="left"/>
+      <w:pPr>
+        <w:ind w:left="5389" w:hanging="360"/>
+      </w:pPr>
+    </w:lvl>
+    <w:lvl w:ilvl="7" w:tplc="04090019" w:tentative="1">
+      <w:start w:val="1"/>
+      <w:numFmt w:val="lowerLetter"/>
+      <w:lvlText w:val="%8."/>
+      <w:lvlJc w:val="left"/>
+      <w:pPr>
+        <w:ind w:left="6109" w:hanging="360"/>
+      </w:pPr>
+    </w:lvl>
+    <w:lvl w:ilvl="8" w:tplc="0409001B" w:tentative="1">
+      <w:start w:val="1"/>
+      <w:numFmt w:val="lowerRoman"/>
+      <w:lvlText w:val="%9."/>
+      <w:lvlJc w:val="right"/>
+      <w:pPr>
+        <w:ind w:left="6829" w:hanging="180"/>
+      </w:pPr>
+    </w:lvl>
+  </w:abstractNum>
+  <w:abstractNum w:abstractNumId="11">
     <w:nsid w:val="41C02D1B"/>
     <w:multiLevelType w:val="hybridMultilevel"/>
     <w:tmpl w:val="60CE2E84"/>
@@ -44066,7 +43488,7 @@
       </w:rPr>
     </w:lvl>
   </w:abstractNum>
-  <w:abstractNum w:abstractNumId="11">
+  <w:abstractNum w:abstractNumId="12">
     <w:nsid w:val="46BC6967"/>
     <w:multiLevelType w:val="multilevel"/>
     <w:tmpl w:val="C23E5BB2"/>
@@ -44206,7 +43628,7 @@
       </w:rPr>
     </w:lvl>
   </w:abstractNum>
-  <w:abstractNum w:abstractNumId="12">
+  <w:abstractNum w:abstractNumId="13">
     <w:nsid w:val="49602593"/>
     <w:multiLevelType w:val="multilevel"/>
     <w:tmpl w:val="78EC90AA"/>
@@ -44346,7 +43768,7 @@
       </w:rPr>
     </w:lvl>
   </w:abstractNum>
-  <w:abstractNum w:abstractNumId="13">
+  <w:abstractNum w:abstractNumId="14">
     <w:nsid w:val="4A3B78F9"/>
     <w:multiLevelType w:val="multilevel"/>
     <w:tmpl w:val="5E626206"/>
@@ -44486,7 +43908,7 @@
       </w:rPr>
     </w:lvl>
   </w:abstractNum>
-  <w:abstractNum w:abstractNumId="14">
+  <w:abstractNum w:abstractNumId="15">
     <w:nsid w:val="4A501C36"/>
     <w:multiLevelType w:val="multilevel"/>
     <w:tmpl w:val="12907CB6"/>
@@ -44604,7 +44026,7 @@
       </w:pPr>
     </w:lvl>
   </w:abstractNum>
-  <w:abstractNum w:abstractNumId="15">
+  <w:abstractNum w:abstractNumId="16">
     <w:nsid w:val="51137D0D"/>
     <w:multiLevelType w:val="hybridMultilevel"/>
     <w:tmpl w:val="6E38E06A"/>
@@ -44717,7 +44139,7 @@
       </w:rPr>
     </w:lvl>
   </w:abstractNum>
-  <w:abstractNum w:abstractNumId="16">
+  <w:abstractNum w:abstractNumId="17">
     <w:nsid w:val="51503A00"/>
     <w:multiLevelType w:val="hybridMultilevel"/>
     <w:tmpl w:val="99D2897A"/>
@@ -44839,7 +44261,7 @@
       </w:pPr>
     </w:lvl>
   </w:abstractNum>
-  <w:abstractNum w:abstractNumId="17">
+  <w:abstractNum w:abstractNumId="18">
     <w:nsid w:val="51D51DE5"/>
     <w:multiLevelType w:val="multilevel"/>
     <w:tmpl w:val="45EE2BEA"/>
@@ -44979,7 +44401,7 @@
       </w:rPr>
     </w:lvl>
   </w:abstractNum>
-  <w:abstractNum w:abstractNumId="18">
+  <w:abstractNum w:abstractNumId="19">
     <w:nsid w:val="53A10AA6"/>
     <w:multiLevelType w:val="hybridMultilevel"/>
     <w:tmpl w:val="813AFE36"/>
@@ -45092,7 +44514,7 @@
       </w:pPr>
     </w:lvl>
   </w:abstractNum>
-  <w:abstractNum w:abstractNumId="19">
+  <w:abstractNum w:abstractNumId="20">
     <w:nsid w:val="5B5E7686"/>
     <w:multiLevelType w:val="multilevel"/>
     <w:tmpl w:val="910E3004"/>
@@ -45232,7 +44654,7 @@
       </w:rPr>
     </w:lvl>
   </w:abstractNum>
-  <w:abstractNum w:abstractNumId="20">
+  <w:abstractNum w:abstractNumId="21">
     <w:nsid w:val="5EDA0AD9"/>
     <w:multiLevelType w:val="hybridMultilevel"/>
     <w:tmpl w:val="1D5C9D4A"/>
@@ -45351,7 +44773,7 @@
       </w:pPr>
     </w:lvl>
   </w:abstractNum>
-  <w:abstractNum w:abstractNumId="21">
+  <w:abstractNum w:abstractNumId="22">
     <w:nsid w:val="6877693D"/>
     <w:multiLevelType w:val="hybridMultilevel"/>
     <w:tmpl w:val="99D2897A"/>
@@ -45473,7 +44895,7 @@
       </w:pPr>
     </w:lvl>
   </w:abstractNum>
-  <w:abstractNum w:abstractNumId="22">
+  <w:abstractNum w:abstractNumId="23">
     <w:nsid w:val="696339FC"/>
     <w:multiLevelType w:val="multilevel"/>
     <w:tmpl w:val="ECEA5E6C"/>
@@ -45591,7 +45013,7 @@
       </w:pPr>
     </w:lvl>
   </w:abstractNum>
-  <w:abstractNum w:abstractNumId="23">
+  <w:abstractNum w:abstractNumId="24">
     <w:nsid w:val="6B4879E9"/>
     <w:multiLevelType w:val="multilevel"/>
     <w:tmpl w:val="87CE69AC"/>
@@ -45740,7 +45162,7 @@
       </w:rPr>
     </w:lvl>
   </w:abstractNum>
-  <w:abstractNum w:abstractNumId="24">
+  <w:abstractNum w:abstractNumId="25">
     <w:nsid w:val="77787777"/>
     <w:multiLevelType w:val="hybridMultilevel"/>
     <w:tmpl w:val="9EB05490"/>
@@ -45856,7 +45278,7 @@
       </w:pPr>
     </w:lvl>
   </w:abstractNum>
-  <w:abstractNum w:abstractNumId="25">
+  <w:abstractNum w:abstractNumId="26">
     <w:nsid w:val="7D94796A"/>
     <w:multiLevelType w:val="hybridMultilevel"/>
     <w:tmpl w:val="7234C4D6"/>
@@ -45979,10 +45401,10 @@
     <w:abstractNumId w:val="4"/>
   </w:num>
   <w:num w:numId="3">
-    <w:abstractNumId w:val="22"/>
+    <w:abstractNumId w:val="23"/>
   </w:num>
   <w:num w:numId="4">
-    <w:abstractNumId w:val="14"/>
+    <w:abstractNumId w:val="15"/>
   </w:num>
   <w:num w:numId="5">
     <w:abstractNumId w:val="6"/>
@@ -45991,28 +45413,28 @@
     <w:abstractNumId w:val="8"/>
   </w:num>
   <w:num w:numId="7">
-    <w:abstractNumId w:val="23"/>
+    <w:abstractNumId w:val="24"/>
   </w:num>
   <w:num w:numId="8">
-    <w:abstractNumId w:val="19"/>
+    <w:abstractNumId w:val="20"/>
   </w:num>
   <w:num w:numId="9">
-    <w:abstractNumId w:val="11"/>
+    <w:abstractNumId w:val="12"/>
   </w:num>
   <w:num w:numId="10">
     <w:abstractNumId w:val="2"/>
   </w:num>
   <w:num w:numId="11">
-    <w:abstractNumId w:val="12"/>
+    <w:abstractNumId w:val="13"/>
   </w:num>
   <w:num w:numId="12">
     <w:abstractNumId w:val="5"/>
   </w:num>
   <w:num w:numId="13">
-    <w:abstractNumId w:val="13"/>
+    <w:abstractNumId w:val="14"/>
   </w:num>
   <w:num w:numId="14">
-    <w:abstractNumId w:val="17"/>
+    <w:abstractNumId w:val="18"/>
   </w:num>
   <w:num w:numId="15">
     <w:abstractNumId w:val="9"/>
@@ -46021,34 +45443,37 @@
     <w:abstractNumId w:val="0"/>
   </w:num>
   <w:num w:numId="17">
-    <w:abstractNumId w:val="20"/>
+    <w:abstractNumId w:val="21"/>
   </w:num>
   <w:num w:numId="18">
-    <w:abstractNumId w:val="16"/>
+    <w:abstractNumId w:val="17"/>
   </w:num>
   <w:num w:numId="19">
     <w:abstractNumId w:val="1"/>
   </w:num>
   <w:num w:numId="20">
-    <w:abstractNumId w:val="24"/>
+    <w:abstractNumId w:val="25"/>
   </w:num>
   <w:num w:numId="21">
-    <w:abstractNumId w:val="21"/>
+    <w:abstractNumId w:val="22"/>
   </w:num>
   <w:num w:numId="22">
     <w:abstractNumId w:val="3"/>
   </w:num>
   <w:num w:numId="23">
-    <w:abstractNumId w:val="18"/>
+    <w:abstractNumId w:val="19"/>
   </w:num>
   <w:num w:numId="24">
-    <w:abstractNumId w:val="25"/>
+    <w:abstractNumId w:val="26"/>
   </w:num>
   <w:num w:numId="25">
-    <w:abstractNumId w:val="10"/>
+    <w:abstractNumId w:val="11"/>
   </w:num>
   <w:num w:numId="26">
-    <w:abstractNumId w:val="15"/>
+    <w:abstractNumId w:val="16"/>
+  </w:num>
+  <w:num w:numId="27">
+    <w:abstractNumId w:val="10"/>
   </w:num>
 </w:numbering>
 </file>
@@ -46361,6 +45786,7 @@
   <w:style w:type="character" w:default="1" w:styleId="a0">
     <w:name w:val="Default Paragraph Font"/>
     <w:uiPriority w:val="1"/>
+    <w:semiHidden/>
     <w:unhideWhenUsed/>
   </w:style>
   <w:style w:type="table" w:default="1" w:styleId="a1">

</xml_diff>

<commit_message>
lession 2 and 3 update
</commit_message>
<xml_diff>
--- a/doc/Moss-Graph-Viewr-บทที่ 3.docx
+++ b/doc/Moss-Graph-Viewr-บทที่ 3.docx
@@ -1003,7 +1003,6 @@
         <w:jc w:val="both"/>
         <w:rPr>
           <w:rFonts w:hint="cs"/>
-          <w:cs/>
         </w:rPr>
       </w:pPr>
       <w:r>
@@ -1021,118 +1020,433 @@
           <w:rFonts w:hint="cs"/>
           <w:cs/>
         </w:rPr>
-        <w:t>แกรมเพื่อกำหนดส่งแนวทางในก</w:t>
-      </w:r>
-      <w:r>
-        <w:rPr>
-          <w:rFonts w:hint="cs"/>
-          <w:cs/>
-        </w:rPr>
-        <w:t>ารพัฒนาและสิ่งที่จำเป็นต้องมีในโปรแกรม</w:t>
+        <w:t>แกรม</w:t>
+      </w:r>
+      <w:r>
+        <w:rPr>
+          <w:rFonts w:hint="cs"/>
+          <w:cs/>
+        </w:rPr>
+        <w:t xml:space="preserve"> </w:t>
+      </w:r>
+      <w:r>
+        <w:rPr>
+          <w:rFonts w:hint="cs"/>
+          <w:cs/>
+        </w:rPr>
+        <w:t>เพื่อกำหนดส่งแนวทางในก</w:t>
+      </w:r>
+      <w:r>
+        <w:rPr>
+          <w:rFonts w:hint="cs"/>
+          <w:cs/>
+        </w:rPr>
+        <w:t>ารพัฒนา</w:t>
+      </w:r>
+      <w:r>
+        <w:rPr>
+          <w:rFonts w:hint="cs"/>
+          <w:cs/>
+        </w:rPr>
+        <w:t xml:space="preserve">โปรแกรม </w:t>
+      </w:r>
+      <w:r>
+        <w:rPr>
+          <w:rFonts w:hint="cs"/>
+          <w:cs/>
+        </w:rPr>
+        <w:t>และสิ่งที่จำเป็นต้องมีในโปรแกรม</w:t>
       </w:r>
     </w:p>
     <w:p>
       <w:pPr>
+        <w:tabs>
+          <w:tab w:val="left" w:pos="720"/>
+          <w:tab w:val="left" w:pos="1080"/>
+          <w:tab w:val="left" w:pos="1276"/>
+        </w:tabs>
         <w:jc w:val="both"/>
-        <w:rPr>
+      </w:pPr>
+      <w:r>
+        <w:rPr>
+          <w:rFonts w:hint="cs"/>
+          <w:cs/>
+        </w:rPr>
+        <w:tab/>
+        <w:t>1.</w:t>
+      </w:r>
+      <w:r>
+        <w:rPr>
+          <w:rFonts w:hint="cs"/>
+          <w:cs/>
+        </w:rPr>
+        <w:t xml:space="preserve"> โครงสร้างหน้าตาหลักๆของโปรแกรมจะมีลักษณะดังรูป</w:t>
+      </w:r>
+    </w:p>
+    <w:p>
+      <w:pPr>
+        <w:tabs>
+          <w:tab w:val="left" w:pos="720"/>
+          <w:tab w:val="left" w:pos="1080"/>
+          <w:tab w:val="left" w:pos="1276"/>
+        </w:tabs>
+        <w:jc w:val="both"/>
+        <w:rPr>
+          <w:rFonts w:hint="cs"/>
+        </w:rPr>
+      </w:pPr>
+    </w:p>
+    <w:p>
+      <w:pPr>
+        <w:tabs>
+          <w:tab w:val="left" w:pos="720"/>
+          <w:tab w:val="left" w:pos="1080"/>
+          <w:tab w:val="left" w:pos="1276"/>
+        </w:tabs>
+        <w:jc w:val="center"/>
+      </w:pPr>
+      <w:r>
+        <w:rPr>
+          <w:noProof/>
+        </w:rPr>
+        <w:drawing>
+          <wp:inline distT="0" distB="0" distL="0" distR="0">
+            <wp:extent cx="3219450" cy="3095466"/>
+            <wp:effectExtent l="19050" t="0" r="0" b="0"/>
+            <wp:docPr id="1" name="รูปภาพ 0" descr="decorator.png"/>
+            <wp:cNvGraphicFramePr>
+              <a:graphicFrameLocks xmlns:a="http://schemas.openxmlformats.org/drawingml/2006/main" noChangeAspect="1"/>
+            </wp:cNvGraphicFramePr>
+            <a:graphic xmlns:a="http://schemas.openxmlformats.org/drawingml/2006/main">
+              <a:graphicData uri="http://schemas.openxmlformats.org/drawingml/2006/picture">
+                <pic:pic xmlns:pic="http://schemas.openxmlformats.org/drawingml/2006/picture">
+                  <pic:nvPicPr>
+                    <pic:cNvPr id="0" name="decorator.png"/>
+                    <pic:cNvPicPr/>
+                  </pic:nvPicPr>
+                  <pic:blipFill>
+                    <a:blip r:embed="rId6"/>
+                    <a:stretch>
+                      <a:fillRect/>
+                    </a:stretch>
+                  </pic:blipFill>
+                  <pic:spPr>
+                    <a:xfrm>
+                      <a:off x="0" y="0"/>
+                      <a:ext cx="3221603" cy="3097536"/>
+                    </a:xfrm>
+                    <a:prstGeom prst="rect">
+                      <a:avLst/>
+                    </a:prstGeom>
+                  </pic:spPr>
+                </pic:pic>
+              </a:graphicData>
+            </a:graphic>
+          </wp:inline>
+        </w:drawing>
+      </w:r>
+    </w:p>
+    <w:p>
+      <w:pPr>
+        <w:tabs>
+          <w:tab w:val="left" w:pos="720"/>
+          <w:tab w:val="left" w:pos="1080"/>
+          <w:tab w:val="left" w:pos="1276"/>
+        </w:tabs>
+      </w:pPr>
+      <w:r>
+        <w:rPr>
+          <w:rFonts w:hint="cs"/>
           <w:b/>
           <w:bCs/>
-        </w:rPr>
-      </w:pPr>
-      <w:r>
-        <w:rPr>
-          <w:rFonts w:hint="cs"/>
+          <w:cs/>
+        </w:rPr>
+        <w:t xml:space="preserve">รูปที่ </w:t>
+      </w:r>
+      <w:r>
+        <w:rPr>
           <w:b/>
           <w:bCs/>
-          <w:cs/>
-        </w:rPr>
-        <w:t>3</w:t>
-      </w:r>
-      <w:r>
-        <w:rPr>
+        </w:rPr>
+        <w:t xml:space="preserve">3-1 </w:t>
+      </w:r>
+      <w:r>
+        <w:rPr>
+          <w:rFonts w:hint="cs"/>
+          <w:cs/>
+        </w:rPr>
+        <w:t>รูปโครงสร้าง</w:t>
+      </w:r>
+      <w:r>
+        <w:rPr>
+          <w:rFonts w:hint="cs"/>
+          <w:cs/>
+        </w:rPr>
+        <w:t>หลักของส่วนติดต่อผู้ใช้</w:t>
+      </w:r>
+      <w:r>
+        <w:rPr>
+          <w:rFonts w:hint="cs"/>
+          <w:cs/>
+        </w:rPr>
+        <w:t>ของโปรแกรม</w:t>
+      </w:r>
+    </w:p>
+    <w:p>
+      <w:pPr>
+        <w:spacing w:after="200" w:line="276" w:lineRule="auto"/>
+        <w:rPr>
+          <w:rFonts w:hint="cs"/>
+        </w:rPr>
+      </w:pPr>
+      <w:r>
+        <w:br w:type="page"/>
+      </w:r>
+    </w:p>
+    <w:p>
+      <w:pPr>
+        <w:tabs>
+          <w:tab w:val="left" w:pos="720"/>
+          <w:tab w:val="left" w:pos="1080"/>
+          <w:tab w:val="left" w:pos="1276"/>
+        </w:tabs>
+      </w:pPr>
+      <w:r>
+        <w:rPr>
+          <w:rFonts w:hint="cs"/>
+          <w:cs/>
+        </w:rPr>
+        <w:lastRenderedPageBreak/>
+        <w:tab/>
+      </w:r>
+      <w:r>
+        <w:rPr>
+          <w:rFonts w:hint="cs"/>
+          <w:cs/>
+        </w:rPr>
+        <w:t xml:space="preserve">2. </w:t>
+      </w:r>
+      <w:r>
+        <w:rPr>
+          <w:rFonts w:hint="cs"/>
+          <w:cs/>
+        </w:rPr>
+        <w:t>รูปร่างหน้าตาของโปรแกรมเมื่อใช้งานซึ่งประกอบไปด้วยการนำข้อมูลกราฟที่เปิดจากไฟล์ขึ้นมาแทนที่</w:t>
+      </w:r>
+      <w:r>
+        <w:t xml:space="preserve"> Graph widget </w:t>
+      </w:r>
+      <w:r>
+        <w:rPr>
+          <w:rFonts w:hint="cs"/>
+          <w:cs/>
+        </w:rPr>
+        <w:t>เมนูต่างๆ ที่จำเป็นต้องมี ชื่อโปรแกรมและไอคอนตกแต่ง</w:t>
+      </w:r>
+    </w:p>
+    <w:p>
+      <w:pPr>
+        <w:tabs>
+          <w:tab w:val="left" w:pos="720"/>
+          <w:tab w:val="left" w:pos="1080"/>
+          <w:tab w:val="left" w:pos="1276"/>
+        </w:tabs>
+        <w:rPr>
+          <w:rFonts w:hint="cs"/>
+        </w:rPr>
+      </w:pPr>
+    </w:p>
+    <w:p>
+      <w:pPr>
+        <w:tabs>
+          <w:tab w:val="left" w:pos="720"/>
+          <w:tab w:val="left" w:pos="1080"/>
+          <w:tab w:val="left" w:pos="1276"/>
+        </w:tabs>
+        <w:jc w:val="center"/>
+      </w:pPr>
+      <w:r>
+        <w:rPr>
+          <w:rFonts w:hint="cs"/>
+          <w:noProof/>
+        </w:rPr>
+        <w:drawing>
+          <wp:inline distT="0" distB="0" distL="0" distR="0">
+            <wp:extent cx="3381375" cy="3377083"/>
+            <wp:effectExtent l="0" t="0" r="0" b="0"/>
+            <wp:docPr id="2" name="รูปภาพ 1" descr="completewindows.png"/>
+            <wp:cNvGraphicFramePr>
+              <a:graphicFrameLocks xmlns:a="http://schemas.openxmlformats.org/drawingml/2006/main" noChangeAspect="1"/>
+            </wp:cNvGraphicFramePr>
+            <a:graphic xmlns:a="http://schemas.openxmlformats.org/drawingml/2006/main">
+              <a:graphicData uri="http://schemas.openxmlformats.org/drawingml/2006/picture">
+                <pic:pic xmlns:pic="http://schemas.openxmlformats.org/drawingml/2006/picture">
+                  <pic:nvPicPr>
+                    <pic:cNvPr id="0" name="completewindows.png"/>
+                    <pic:cNvPicPr/>
+                  </pic:nvPicPr>
+                  <pic:blipFill>
+                    <a:blip r:embed="rId7"/>
+                    <a:stretch>
+                      <a:fillRect/>
+                    </a:stretch>
+                  </pic:blipFill>
+                  <pic:spPr>
+                    <a:xfrm>
+                      <a:off x="0" y="0"/>
+                      <a:ext cx="3387541" cy="3383242"/>
+                    </a:xfrm>
+                    <a:prstGeom prst="rect">
+                      <a:avLst/>
+                    </a:prstGeom>
+                  </pic:spPr>
+                </pic:pic>
+              </a:graphicData>
+            </a:graphic>
+          </wp:inline>
+        </w:drawing>
+      </w:r>
+    </w:p>
+    <w:p>
+      <w:pPr>
+        <w:tabs>
+          <w:tab w:val="left" w:pos="720"/>
+          <w:tab w:val="left" w:pos="1080"/>
+          <w:tab w:val="left" w:pos="1276"/>
+        </w:tabs>
+      </w:pPr>
+      <w:r>
+        <w:rPr>
+          <w:rFonts w:hint="cs"/>
           <w:b/>
           <w:bCs/>
-        </w:rPr>
-        <w:t>.3</w:t>
+          <w:cs/>
+        </w:rPr>
+        <w:t xml:space="preserve">รูปที่ </w:t>
       </w:r>
       <w:r>
         <w:rPr>
           <w:b/>
           <w:bCs/>
         </w:rPr>
-        <w:t>.2</w:t>
-      </w:r>
-      <w:r>
+        <w:t xml:space="preserve">3-2 </w:t>
+      </w:r>
+      <w:r>
+        <w:rPr>
+          <w:rFonts w:hint="cs"/>
+          <w:cs/>
+        </w:rPr>
+        <w:t>รูปส่วนติดต่อผู้ใช้ของโปรแกรมเมื่อใช้งาน</w:t>
+      </w:r>
+    </w:p>
+    <w:p>
+      <w:pPr>
+        <w:tabs>
+          <w:tab w:val="left" w:pos="720"/>
+          <w:tab w:val="left" w:pos="1080"/>
+          <w:tab w:val="left" w:pos="1276"/>
+        </w:tabs>
+      </w:pPr>
+    </w:p>
+    <w:p>
+      <w:pPr>
+        <w:tabs>
+          <w:tab w:val="left" w:pos="720"/>
+          <w:tab w:val="left" w:pos="1080"/>
+          <w:tab w:val="left" w:pos="1276"/>
+        </w:tabs>
+      </w:pPr>
+      <w:r>
+        <w:tab/>
+      </w:r>
+      <w:r>
+        <w:rPr>
+          <w:rFonts w:hint="cs"/>
+          <w:cs/>
+        </w:rPr>
+        <w:t xml:space="preserve">3. </w:t>
+      </w:r>
+      <w:r>
+        <w:rPr>
+          <w:rFonts w:hint="cs"/>
+          <w:cs/>
+        </w:rPr>
+        <w:t>ส่วนติดต่อผู้ใช้เกี่ยวกับไฟล</w:t>
+      </w:r>
+      <w:r>
+        <w:rPr>
+          <w:rFonts w:hint="cs"/>
+          <w:cs/>
+        </w:rPr>
+        <w:t>์จะมีความสามารถพื้นฐานในการเปิดไฟล์ การบันทึกไฟล์และออกจากโปรแกรม ส่วนหน้าต่างในการหาไฟล์</w:t>
+      </w:r>
+      <w:r>
+        <w:t xml:space="preserve">(File manager, File Browser) </w:t>
+      </w:r>
+      <w:proofErr w:type="gramStart"/>
+      <w:r>
+        <w:rPr>
+          <w:rFonts w:hint="cs"/>
+          <w:cs/>
+        </w:rPr>
+        <w:t>จะเรียกใช้ของระบบโดยตรง(</w:t>
+      </w:r>
+      <w:proofErr w:type="gramEnd"/>
+      <w:r>
+        <w:rPr>
+          <w:rFonts w:hint="cs"/>
+          <w:cs/>
+        </w:rPr>
+        <w:t>ขึ้นอยู่กับ</w:t>
+      </w:r>
+      <w:r>
+        <w:rPr>
+          <w:rFonts w:hint="cs"/>
+          <w:cs/>
+        </w:rPr>
+        <w:t>ระบบ</w:t>
+      </w:r>
+      <w:proofErr w:type="spellStart"/>
+      <w:r>
+        <w:rPr>
+          <w:rFonts w:hint="cs"/>
+          <w:cs/>
+        </w:rPr>
+        <w:t>ปฎิบัติ</w:t>
+      </w:r>
+      <w:proofErr w:type="spellEnd"/>
+      <w:r>
+        <w:rPr>
+          <w:rFonts w:hint="cs"/>
+          <w:cs/>
+        </w:rPr>
+        <w:t>การ</w:t>
+      </w:r>
+      <w:r>
+        <w:t>)</w:t>
+      </w:r>
+    </w:p>
+    <w:p>
+      <w:pPr>
+        <w:tabs>
+          <w:tab w:val="left" w:pos="720"/>
+          <w:tab w:val="left" w:pos="1080"/>
+          <w:tab w:val="left" w:pos="1276"/>
+        </w:tabs>
+      </w:pPr>
+    </w:p>
+    <w:p>
+      <w:pPr>
+        <w:tabs>
+          <w:tab w:val="left" w:pos="720"/>
+          <w:tab w:val="left" w:pos="1080"/>
+          <w:tab w:val="left" w:pos="1276"/>
+        </w:tabs>
+        <w:jc w:val="center"/>
         <w:rPr>
           <w:b/>
           <w:bCs/>
-          <w:cs/>
-        </w:rPr>
-        <w:t xml:space="preserve"> </w:t>
-      </w:r>
-      <w:r>
-        <w:rPr>
-          <w:rFonts w:hint="cs"/>
-          <w:b/>
-          <w:bCs/>
-          <w:cs/>
-        </w:rPr>
-        <w:t>คลาสไดอะแกรม</w:t>
-      </w:r>
-      <w:r>
-        <w:rPr>
-          <w:b/>
-          <w:bCs/>
-        </w:rPr>
-        <w:t xml:space="preserve"> (Class Diagram)</w:t>
-      </w:r>
-    </w:p>
-    <w:p>
-      <w:pPr>
-        <w:jc w:val="thaiDistribute"/>
-        <w:rPr>
-          <w:cs/>
-        </w:rPr>
-      </w:pPr>
-      <w:r>
-        <w:rPr>
-          <w:rFonts w:hint="cs"/>
-          <w:cs/>
-        </w:rPr>
-        <w:tab/>
-      </w:r>
-      <w:r>
-        <w:rPr>
-          <w:cs/>
-        </w:rPr>
-        <w:t>คลาสไดอะแกรม</w:t>
-      </w:r>
-      <w:r>
-        <w:rPr>
-          <w:rFonts w:hint="cs"/>
-          <w:cs/>
-        </w:rPr>
-        <w:t xml:space="preserve">ต้นแบบของโปรแกรมแสดงผลข้อมูลประเภทกราฟออกมาในรูปแบบกราฟิก ได้ออกแบบส่วนประกอบสำคัญของโปรแกรมไว้เพื่อเป็นต้นแบบในการเขียนโปรแกรมจริง แสดงให้เห็นดังรูป </w:t>
-      </w:r>
-    </w:p>
-    <w:p>
-      <w:pPr>
-        <w:spacing w:after="200" w:line="276" w:lineRule="auto"/>
-        <w:rPr>
-          <w:rFonts w:hint="cs"/>
-          <w:cs/>
-        </w:rPr>
-      </w:pPr>
-      <w:r>
-        <w:rPr>
-          <w:cs/>
-        </w:rPr>
-        <w:br w:type="page"/>
-      </w:r>
-    </w:p>
-    <w:p>
-      <w:pPr>
-        <w:jc w:val="both"/>
+        </w:rPr>
       </w:pPr>
       <w:r>
         <w:rPr>
@@ -1141,8 +1455,731 @@
         <w:lastRenderedPageBreak/>
         <w:drawing>
           <wp:inline distT="0" distB="0" distL="0" distR="0">
-            <wp:extent cx="5731510" cy="8235739"/>
-            <wp:effectExtent l="38100" t="19050" r="21590" b="12911"/>
+            <wp:extent cx="3238500" cy="3113782"/>
+            <wp:effectExtent l="19050" t="0" r="0" b="0"/>
+            <wp:docPr id="3" name="รูปภาพ 2" descr="filemenu.png"/>
+            <wp:cNvGraphicFramePr>
+              <a:graphicFrameLocks xmlns:a="http://schemas.openxmlformats.org/drawingml/2006/main" noChangeAspect="1"/>
+            </wp:cNvGraphicFramePr>
+            <a:graphic xmlns:a="http://schemas.openxmlformats.org/drawingml/2006/main">
+              <a:graphicData uri="http://schemas.openxmlformats.org/drawingml/2006/picture">
+                <pic:pic xmlns:pic="http://schemas.openxmlformats.org/drawingml/2006/picture">
+                  <pic:nvPicPr>
+                    <pic:cNvPr id="0" name="filemenu.png"/>
+                    <pic:cNvPicPr/>
+                  </pic:nvPicPr>
+                  <pic:blipFill>
+                    <a:blip r:embed="rId8"/>
+                    <a:stretch>
+                      <a:fillRect/>
+                    </a:stretch>
+                  </pic:blipFill>
+                  <pic:spPr>
+                    <a:xfrm>
+                      <a:off x="0" y="0"/>
+                      <a:ext cx="3244545" cy="3119594"/>
+                    </a:xfrm>
+                    <a:prstGeom prst="rect">
+                      <a:avLst/>
+                    </a:prstGeom>
+                  </pic:spPr>
+                </pic:pic>
+              </a:graphicData>
+            </a:graphic>
+          </wp:inline>
+        </w:drawing>
+      </w:r>
+    </w:p>
+    <w:p>
+      <w:pPr>
+        <w:tabs>
+          <w:tab w:val="left" w:pos="720"/>
+          <w:tab w:val="left" w:pos="1080"/>
+          <w:tab w:val="left" w:pos="1276"/>
+        </w:tabs>
+        <w:rPr>
+          <w:b/>
+          <w:bCs/>
+        </w:rPr>
+      </w:pPr>
+      <w:r>
+        <w:rPr>
+          <w:rFonts w:hint="cs"/>
+          <w:b/>
+          <w:bCs/>
+          <w:cs/>
+        </w:rPr>
+        <w:t xml:space="preserve">รูปที่ </w:t>
+      </w:r>
+      <w:r>
+        <w:rPr>
+          <w:b/>
+          <w:bCs/>
+        </w:rPr>
+        <w:t xml:space="preserve">3-3 </w:t>
+      </w:r>
+      <w:r>
+        <w:rPr>
+          <w:rFonts w:hint="cs"/>
+          <w:cs/>
+        </w:rPr>
+        <w:t>รูปส่วนติดต่อผู้ใช้ เมนูไฟล์</w:t>
+      </w:r>
+    </w:p>
+    <w:p>
+      <w:pPr>
+        <w:tabs>
+          <w:tab w:val="left" w:pos="720"/>
+          <w:tab w:val="left" w:pos="1080"/>
+          <w:tab w:val="left" w:pos="1276"/>
+        </w:tabs>
+        <w:rPr>
+          <w:b/>
+          <w:bCs/>
+        </w:rPr>
+      </w:pPr>
+    </w:p>
+    <w:p>
+      <w:pPr>
+        <w:tabs>
+          <w:tab w:val="left" w:pos="720"/>
+          <w:tab w:val="left" w:pos="1080"/>
+          <w:tab w:val="left" w:pos="1276"/>
+        </w:tabs>
+      </w:pPr>
+      <w:r>
+        <w:rPr>
+          <w:rFonts w:hint="cs"/>
+          <w:b/>
+          <w:bCs/>
+          <w:cs/>
+        </w:rPr>
+        <w:tab/>
+      </w:r>
+      <w:r>
+        <w:rPr>
+          <w:rFonts w:hint="cs"/>
+          <w:cs/>
+        </w:rPr>
+        <w:t>4.</w:t>
+      </w:r>
+      <w:r>
+        <w:rPr>
+          <w:rFonts w:hint="cs"/>
+          <w:cs/>
+        </w:rPr>
+        <w:t xml:space="preserve"> </w:t>
+      </w:r>
+      <w:r>
+        <w:rPr>
+          <w:rFonts w:hint="cs"/>
+          <w:cs/>
+        </w:rPr>
+        <w:t>ส่วนติดต่อผู้ใช้ เมนูกราฟใช้เพื่อเก็บการจัดการหลักๆเกี่ยวกับกราฟไว้เช่น การเพิ่มลดจุดตัด(</w:t>
+      </w:r>
+      <w:r>
+        <w:t xml:space="preserve">Node) </w:t>
+      </w:r>
+      <w:r>
+        <w:rPr>
+          <w:rFonts w:hint="cs"/>
+          <w:cs/>
+        </w:rPr>
+        <w:t xml:space="preserve">การเพิ่มลดเส้นเชื่อม </w:t>
+      </w:r>
+      <w:proofErr w:type="gramStart"/>
+      <w:r>
+        <w:rPr>
+          <w:rFonts w:hint="cs"/>
+          <w:cs/>
+        </w:rPr>
+        <w:t xml:space="preserve">( </w:t>
+      </w:r>
+      <w:r>
+        <w:t>Edge</w:t>
+      </w:r>
+      <w:proofErr w:type="gramEnd"/>
+      <w:r>
+        <w:t>)</w:t>
+      </w:r>
+    </w:p>
+    <w:p>
+      <w:pPr>
+        <w:tabs>
+          <w:tab w:val="left" w:pos="720"/>
+          <w:tab w:val="left" w:pos="1080"/>
+          <w:tab w:val="left" w:pos="1276"/>
+        </w:tabs>
+        <w:jc w:val="center"/>
+      </w:pPr>
+      <w:r>
+        <w:rPr>
+          <w:noProof/>
+        </w:rPr>
+        <w:drawing>
+          <wp:inline distT="0" distB="0" distL="0" distR="0">
+            <wp:extent cx="3524250" cy="3388528"/>
+            <wp:effectExtent l="19050" t="0" r="0" b="0"/>
+            <wp:docPr id="7" name="รูปภาพ 6" descr="graphMenu.png"/>
+            <wp:cNvGraphicFramePr>
+              <a:graphicFrameLocks xmlns:a="http://schemas.openxmlformats.org/drawingml/2006/main" noChangeAspect="1"/>
+            </wp:cNvGraphicFramePr>
+            <a:graphic xmlns:a="http://schemas.openxmlformats.org/drawingml/2006/main">
+              <a:graphicData uri="http://schemas.openxmlformats.org/drawingml/2006/picture">
+                <pic:pic xmlns:pic="http://schemas.openxmlformats.org/drawingml/2006/picture">
+                  <pic:nvPicPr>
+                    <pic:cNvPr id="0" name="graphMenu.png"/>
+                    <pic:cNvPicPr/>
+                  </pic:nvPicPr>
+                  <pic:blipFill>
+                    <a:blip r:embed="rId9"/>
+                    <a:stretch>
+                      <a:fillRect/>
+                    </a:stretch>
+                  </pic:blipFill>
+                  <pic:spPr>
+                    <a:xfrm>
+                      <a:off x="0" y="0"/>
+                      <a:ext cx="3534397" cy="3398284"/>
+                    </a:xfrm>
+                    <a:prstGeom prst="rect">
+                      <a:avLst/>
+                    </a:prstGeom>
+                  </pic:spPr>
+                </pic:pic>
+              </a:graphicData>
+            </a:graphic>
+          </wp:inline>
+        </w:drawing>
+      </w:r>
+    </w:p>
+    <w:p>
+      <w:pPr>
+        <w:tabs>
+          <w:tab w:val="left" w:pos="720"/>
+          <w:tab w:val="left" w:pos="1080"/>
+          <w:tab w:val="left" w:pos="1276"/>
+        </w:tabs>
+      </w:pPr>
+      <w:r>
+        <w:rPr>
+          <w:rFonts w:hint="cs"/>
+          <w:b/>
+          <w:bCs/>
+          <w:cs/>
+        </w:rPr>
+        <w:t xml:space="preserve">รูปที่ </w:t>
+      </w:r>
+      <w:r>
+        <w:rPr>
+          <w:b/>
+          <w:bCs/>
+        </w:rPr>
+        <w:t>3-</w:t>
+      </w:r>
+      <w:r>
+        <w:rPr>
+          <w:b/>
+          <w:bCs/>
+        </w:rPr>
+        <w:t>4</w:t>
+      </w:r>
+      <w:r>
+        <w:rPr>
+          <w:b/>
+          <w:bCs/>
+        </w:rPr>
+        <w:t xml:space="preserve"> </w:t>
+      </w:r>
+      <w:r>
+        <w:rPr>
+          <w:rFonts w:hint="cs"/>
+          <w:cs/>
+        </w:rPr>
+        <w:t>รูปส่วนติดต่อผู้ใช้ เมนูกราฟ</w:t>
+      </w:r>
+    </w:p>
+    <w:p>
+      <w:pPr>
+        <w:tabs>
+          <w:tab w:val="left" w:pos="720"/>
+          <w:tab w:val="left" w:pos="1080"/>
+          <w:tab w:val="left" w:pos="1276"/>
+        </w:tabs>
+        <w:rPr>
+          <w:rFonts w:hint="cs"/>
+        </w:rPr>
+      </w:pPr>
+    </w:p>
+    <w:p>
+      <w:pPr>
+        <w:tabs>
+          <w:tab w:val="left" w:pos="720"/>
+          <w:tab w:val="left" w:pos="1080"/>
+          <w:tab w:val="left" w:pos="1276"/>
+        </w:tabs>
+        <w:rPr>
+          <w:rFonts w:hint="cs"/>
+        </w:rPr>
+      </w:pPr>
+      <w:r>
+        <w:rPr>
+          <w:rFonts w:hint="cs"/>
+          <w:cs/>
+        </w:rPr>
+        <w:tab/>
+      </w:r>
+      <w:r>
+        <w:rPr>
+          <w:rFonts w:hint="cs"/>
+          <w:cs/>
+        </w:rPr>
+        <w:t xml:space="preserve">5. </w:t>
+      </w:r>
+      <w:r>
+        <w:rPr>
+          <w:rFonts w:hint="cs"/>
+          <w:cs/>
+        </w:rPr>
+        <w:t xml:space="preserve">ส่วนติดต่อผู้ใช้ </w:t>
+      </w:r>
+      <w:proofErr w:type="spellStart"/>
+      <w:r>
+        <w:rPr>
+          <w:rFonts w:hint="cs"/>
+          <w:cs/>
+        </w:rPr>
+        <w:t>เมนูอัล</w:t>
+      </w:r>
+      <w:proofErr w:type="spellEnd"/>
+      <w:r>
+        <w:rPr>
+          <w:rFonts w:hint="cs"/>
+          <w:cs/>
+        </w:rPr>
+        <w:t>กอริทึ่ม ตัวเลือกสำหรับการใส่การจัด</w:t>
+      </w:r>
+      <w:proofErr w:type="spellStart"/>
+      <w:r>
+        <w:rPr>
+          <w:rFonts w:hint="cs"/>
+          <w:cs/>
+        </w:rPr>
+        <w:t>การอัล</w:t>
+      </w:r>
+      <w:proofErr w:type="spellEnd"/>
+      <w:r>
+        <w:rPr>
+          <w:rFonts w:hint="cs"/>
+          <w:cs/>
+        </w:rPr>
+        <w:t>กอริทึ่มซึ่งสามารถใส่เพิ่มขึ้นเข้าไปได้เรื่อยๆ โดยการแก้ไขปรับปรุงโปรแกรมส่วนนี้</w:t>
+      </w:r>
+    </w:p>
+    <w:p>
+      <w:pPr>
+        <w:tabs>
+          <w:tab w:val="left" w:pos="720"/>
+          <w:tab w:val="left" w:pos="1080"/>
+          <w:tab w:val="left" w:pos="1276"/>
+        </w:tabs>
+        <w:jc w:val="center"/>
+        <w:rPr>
+          <w:rFonts w:hint="cs"/>
+          <w:b/>
+          <w:bCs/>
+          <w:cs/>
+        </w:rPr>
+      </w:pPr>
+      <w:r>
+        <w:rPr>
+          <w:rFonts w:hint="cs"/>
+          <w:b/>
+          <w:bCs/>
+          <w:noProof/>
+        </w:rPr>
+        <w:lastRenderedPageBreak/>
+        <w:drawing>
+          <wp:inline distT="0" distB="0" distL="0" distR="0">
+            <wp:extent cx="3536624" cy="3400425"/>
+            <wp:effectExtent l="19050" t="0" r="6676" b="0"/>
+            <wp:docPr id="8" name="รูปภาพ 7" descr="algoMenu.png"/>
+            <wp:cNvGraphicFramePr>
+              <a:graphicFrameLocks xmlns:a="http://schemas.openxmlformats.org/drawingml/2006/main" noChangeAspect="1"/>
+            </wp:cNvGraphicFramePr>
+            <a:graphic xmlns:a="http://schemas.openxmlformats.org/drawingml/2006/main">
+              <a:graphicData uri="http://schemas.openxmlformats.org/drawingml/2006/picture">
+                <pic:pic xmlns:pic="http://schemas.openxmlformats.org/drawingml/2006/picture">
+                  <pic:nvPicPr>
+                    <pic:cNvPr id="0" name="algoMenu.png"/>
+                    <pic:cNvPicPr/>
+                  </pic:nvPicPr>
+                  <pic:blipFill>
+                    <a:blip r:embed="rId10"/>
+                    <a:stretch>
+                      <a:fillRect/>
+                    </a:stretch>
+                  </pic:blipFill>
+                  <pic:spPr>
+                    <a:xfrm>
+                      <a:off x="0" y="0"/>
+                      <a:ext cx="3545033" cy="3408510"/>
+                    </a:xfrm>
+                    <a:prstGeom prst="rect">
+                      <a:avLst/>
+                    </a:prstGeom>
+                  </pic:spPr>
+                </pic:pic>
+              </a:graphicData>
+            </a:graphic>
+          </wp:inline>
+        </w:drawing>
+      </w:r>
+    </w:p>
+    <w:p>
+      <w:pPr>
+        <w:tabs>
+          <w:tab w:val="left" w:pos="720"/>
+          <w:tab w:val="left" w:pos="1080"/>
+          <w:tab w:val="left" w:pos="1276"/>
+        </w:tabs>
+      </w:pPr>
+      <w:r>
+        <w:rPr>
+          <w:rFonts w:hint="cs"/>
+          <w:b/>
+          <w:bCs/>
+          <w:cs/>
+        </w:rPr>
+        <w:t xml:space="preserve">รูปที่ </w:t>
+      </w:r>
+      <w:r>
+        <w:rPr>
+          <w:b/>
+          <w:bCs/>
+        </w:rPr>
+        <w:t>3-</w:t>
+      </w:r>
+      <w:r>
+        <w:rPr>
+          <w:b/>
+          <w:bCs/>
+        </w:rPr>
+        <w:t>5</w:t>
+      </w:r>
+      <w:r>
+        <w:rPr>
+          <w:b/>
+          <w:bCs/>
+        </w:rPr>
+        <w:t xml:space="preserve"> </w:t>
+      </w:r>
+      <w:r>
+        <w:rPr>
+          <w:rFonts w:hint="cs"/>
+          <w:cs/>
+        </w:rPr>
+        <w:t>รูปส่วนติดต่อผู้ใช้ เมนู</w:t>
+      </w:r>
+      <w:r>
+        <w:rPr>
+          <w:rFonts w:hint="cs"/>
+          <w:cs/>
+        </w:rPr>
+        <w:t>อัลกอริทึม</w:t>
+      </w:r>
+    </w:p>
+    <w:p>
+      <w:pPr>
+        <w:tabs>
+          <w:tab w:val="left" w:pos="720"/>
+          <w:tab w:val="left" w:pos="1080"/>
+          <w:tab w:val="left" w:pos="1276"/>
+        </w:tabs>
+        <w:rPr>
+          <w:rFonts w:hint="cs"/>
+          <w:b/>
+          <w:bCs/>
+        </w:rPr>
+      </w:pPr>
+    </w:p>
+    <w:p>
+      <w:pPr>
+        <w:tabs>
+          <w:tab w:val="left" w:pos="720"/>
+          <w:tab w:val="left" w:pos="1080"/>
+          <w:tab w:val="left" w:pos="1276"/>
+        </w:tabs>
+      </w:pPr>
+      <w:r>
+        <w:rPr>
+          <w:rFonts w:hint="cs"/>
+          <w:cs/>
+        </w:rPr>
+        <w:tab/>
+      </w:r>
+      <w:r>
+        <w:rPr>
+          <w:rFonts w:hint="cs"/>
+          <w:cs/>
+        </w:rPr>
+        <w:t xml:space="preserve">6. </w:t>
+      </w:r>
+      <w:r>
+        <w:rPr>
+          <w:rFonts w:hint="cs"/>
+          <w:cs/>
+        </w:rPr>
+        <w:t>ส่วนติดต่อผู้ใช้ เมนูช่วยเหลือและเกี่ยวกับ ใช้สำหรับใส่ส่วนช่วยเหลือผู้ใช้ และแสดงข้อมูลเกี่ยวกับโปรแกรมและการพัฒนา</w:t>
+      </w:r>
+    </w:p>
+    <w:p>
+      <w:pPr>
+        <w:tabs>
+          <w:tab w:val="left" w:pos="720"/>
+          <w:tab w:val="left" w:pos="1080"/>
+          <w:tab w:val="left" w:pos="1276"/>
+        </w:tabs>
+        <w:rPr>
+          <w:rFonts w:hint="cs"/>
+        </w:rPr>
+      </w:pPr>
+    </w:p>
+    <w:p>
+      <w:pPr>
+        <w:tabs>
+          <w:tab w:val="left" w:pos="720"/>
+          <w:tab w:val="left" w:pos="1080"/>
+          <w:tab w:val="left" w:pos="1276"/>
+        </w:tabs>
+        <w:jc w:val="center"/>
+        <w:rPr>
+          <w:rFonts w:hint="cs"/>
+        </w:rPr>
+      </w:pPr>
+      <w:r>
+        <w:rPr>
+          <w:rFonts w:hint="cs"/>
+          <w:noProof/>
+        </w:rPr>
+        <w:drawing>
+          <wp:inline distT="0" distB="0" distL="0" distR="0">
+            <wp:extent cx="3179990" cy="3057525"/>
+            <wp:effectExtent l="19050" t="0" r="1360" b="0"/>
+            <wp:docPr id="9" name="รูปภาพ 8" descr="helpmenu.png"/>
+            <wp:cNvGraphicFramePr>
+              <a:graphicFrameLocks xmlns:a="http://schemas.openxmlformats.org/drawingml/2006/main" noChangeAspect="1"/>
+            </wp:cNvGraphicFramePr>
+            <a:graphic xmlns:a="http://schemas.openxmlformats.org/drawingml/2006/main">
+              <a:graphicData uri="http://schemas.openxmlformats.org/drawingml/2006/picture">
+                <pic:pic xmlns:pic="http://schemas.openxmlformats.org/drawingml/2006/picture">
+                  <pic:nvPicPr>
+                    <pic:cNvPr id="0" name="helpmenu.png"/>
+                    <pic:cNvPicPr/>
+                  </pic:nvPicPr>
+                  <pic:blipFill>
+                    <a:blip r:embed="rId11"/>
+                    <a:stretch>
+                      <a:fillRect/>
+                    </a:stretch>
+                  </pic:blipFill>
+                  <pic:spPr>
+                    <a:xfrm>
+                      <a:off x="0" y="0"/>
+                      <a:ext cx="3182117" cy="3059570"/>
+                    </a:xfrm>
+                    <a:prstGeom prst="rect">
+                      <a:avLst/>
+                    </a:prstGeom>
+                  </pic:spPr>
+                </pic:pic>
+              </a:graphicData>
+            </a:graphic>
+          </wp:inline>
+        </w:drawing>
+      </w:r>
+    </w:p>
+    <w:p>
+      <w:pPr>
+        <w:tabs>
+          <w:tab w:val="left" w:pos="720"/>
+          <w:tab w:val="left" w:pos="1080"/>
+          <w:tab w:val="left" w:pos="1276"/>
+        </w:tabs>
+      </w:pPr>
+      <w:r>
+        <w:rPr>
+          <w:rFonts w:hint="cs"/>
+          <w:b/>
+          <w:bCs/>
+          <w:cs/>
+        </w:rPr>
+        <w:t xml:space="preserve">รูปที่ </w:t>
+      </w:r>
+      <w:r>
+        <w:rPr>
+          <w:b/>
+          <w:bCs/>
+        </w:rPr>
+        <w:t>3-</w:t>
+      </w:r>
+      <w:r>
+        <w:rPr>
+          <w:b/>
+          <w:bCs/>
+        </w:rPr>
+        <w:t>6</w:t>
+      </w:r>
+      <w:r>
+        <w:rPr>
+          <w:b/>
+          <w:bCs/>
+        </w:rPr>
+        <w:t xml:space="preserve"> </w:t>
+      </w:r>
+      <w:r>
+        <w:rPr>
+          <w:rFonts w:hint="cs"/>
+          <w:cs/>
+        </w:rPr>
+        <w:t>รูปส่วนติดต่อผู้ใช้ เมนูอัลกอริทึม</w:t>
+      </w:r>
+    </w:p>
+    <w:p>
+      <w:pPr>
+        <w:spacing w:after="200" w:line="276" w:lineRule="auto"/>
+        <w:rPr>
+          <w:rFonts w:hint="cs"/>
+          <w:cs/>
+        </w:rPr>
+      </w:pPr>
+      <w:r>
+        <w:br w:type="page"/>
+      </w:r>
+    </w:p>
+    <w:p>
+      <w:pPr>
+        <w:jc w:val="both"/>
+        <w:rPr>
+          <w:b/>
+          <w:bCs/>
+        </w:rPr>
+      </w:pPr>
+      <w:r>
+        <w:rPr>
+          <w:rFonts w:hint="cs"/>
+          <w:b/>
+          <w:bCs/>
+          <w:cs/>
+        </w:rPr>
+        <w:lastRenderedPageBreak/>
+        <w:t>3</w:t>
+      </w:r>
+      <w:r>
+        <w:rPr>
+          <w:b/>
+          <w:bCs/>
+        </w:rPr>
+        <w:t>.3</w:t>
+      </w:r>
+      <w:r>
+        <w:rPr>
+          <w:b/>
+          <w:bCs/>
+        </w:rPr>
+        <w:t>.2</w:t>
+      </w:r>
+      <w:r>
+        <w:rPr>
+          <w:b/>
+          <w:bCs/>
+          <w:cs/>
+        </w:rPr>
+        <w:t xml:space="preserve"> </w:t>
+      </w:r>
+      <w:r>
+        <w:rPr>
+          <w:rFonts w:hint="cs"/>
+          <w:b/>
+          <w:bCs/>
+          <w:cs/>
+        </w:rPr>
+        <w:t>คลาสไดอะแกรม</w:t>
+      </w:r>
+      <w:r>
+        <w:rPr>
+          <w:b/>
+          <w:bCs/>
+        </w:rPr>
+        <w:t xml:space="preserve"> (Class Diagram)</w:t>
+      </w:r>
+    </w:p>
+    <w:p>
+      <w:pPr>
+        <w:jc w:val="thaiDistribute"/>
+      </w:pPr>
+      <w:r>
+        <w:rPr>
+          <w:rFonts w:hint="cs"/>
+          <w:cs/>
+        </w:rPr>
+        <w:tab/>
+      </w:r>
+      <w:r>
+        <w:rPr>
+          <w:cs/>
+        </w:rPr>
+        <w:t>คลาสไดอะแกรม</w:t>
+      </w:r>
+      <w:r>
+        <w:rPr>
+          <w:rFonts w:hint="cs"/>
+          <w:cs/>
+        </w:rPr>
+        <w:t>ต้นแบบของโปรแกรมแสดงผลข้อมูลประเภทกราฟออกมาในรูปแบบกราฟิก ได้ออกแบบส่วนประกอบสำคัญ</w:t>
+      </w:r>
+      <w:r>
+        <w:rPr>
+          <w:rFonts w:hint="cs"/>
+          <w:cs/>
+        </w:rPr>
+        <w:t xml:space="preserve"> </w:t>
+      </w:r>
+      <w:r>
+        <w:rPr>
+          <w:rFonts w:hint="cs"/>
+          <w:cs/>
+        </w:rPr>
+        <w:t>ไว้เพื่อเป็นต้นแบบในการเขียนโปรแกรมจริง แสดงให้เห็นดังรูป</w:t>
+      </w:r>
+    </w:p>
+    <w:p>
+      <w:pPr>
+        <w:jc w:val="thaiDistribute"/>
+        <w:rPr>
+          <w:rFonts w:hint="cs"/>
+        </w:rPr>
+      </w:pPr>
+    </w:p>
+    <w:p>
+      <w:pPr>
+        <w:jc w:val="thaiDistribute"/>
+      </w:pPr>
+      <w:r>
+        <w:rPr>
+          <w:rFonts w:hint="cs"/>
+          <w:cs/>
+        </w:rPr>
+        <w:t xml:space="preserve"> </w:t>
+      </w:r>
+      <w:r>
+        <w:rPr>
+          <w:noProof/>
+        </w:rPr>
+        <w:drawing>
+          <wp:inline distT="0" distB="0" distL="0" distR="0">
+            <wp:extent cx="5223510" cy="7400925"/>
+            <wp:effectExtent l="19050" t="19050" r="15240" b="28575"/>
             <wp:docPr id="38" name="Picture 38"/>
             <wp:cNvGraphicFramePr>
               <a:graphicFrameLocks xmlns:a="http://schemas.openxmlformats.org/drawingml/2006/main" noChangeAspect="1"/>
@@ -1157,8 +2194,8 @@
                     </pic:cNvPicPr>
                   </pic:nvPicPr>
                   <pic:blipFill>
-                    <a:blip r:embed="rId6"/>
-                    <a:srcRect/>
+                    <a:blip r:embed="rId12"/>
+                    <a:srcRect t="1396"/>
                     <a:stretch>
                       <a:fillRect/>
                     </a:stretch>
@@ -1166,7 +2203,7 @@
                   <pic:spPr bwMode="auto">
                     <a:xfrm>
                       <a:off x="0" y="0"/>
-                      <a:ext cx="5731510" cy="8235739"/>
+                      <a:ext cx="5223510" cy="7400925"/>
                     </a:xfrm>
                     <a:prstGeom prst="rect">
                       <a:avLst/>
@@ -1208,3168 +2245,28 @@
         </w:rPr>
         <w:t>3-</w:t>
       </w:r>
-      <w:proofErr w:type="gramStart"/>
       <w:r>
         <w:rPr>
           <w:b/>
           <w:bCs/>
         </w:rPr>
-        <w:t xml:space="preserve">1 </w:t>
-      </w:r>
-      <w:r>
-        <w:rPr>
-          <w:rFonts w:hint="cs"/>
-          <w:cs/>
-        </w:rPr>
-        <w:t xml:space="preserve"> คลาสไดอะแกรมของโปรแกรมแสดงผลข้อมูลประเภทกราฟ</w:t>
-      </w:r>
-      <w:proofErr w:type="gramEnd"/>
-    </w:p>
-    <w:p>
-      <w:pPr>
-        <w:jc w:val="both"/>
-      </w:pPr>
-    </w:p>
-    <w:p>
-      <w:r>
-        <w:rPr>
-          <w:rFonts w:hint="cs"/>
+        <w:t>7</w:t>
+      </w:r>
+      <w:r>
+        <w:rPr>
           <w:b/>
           <w:bCs/>
-          <w:cs/>
-        </w:rPr>
-        <w:lastRenderedPageBreak/>
-        <w:t>3</w:t>
-      </w:r>
-      <w:r>
-        <w:rPr>
-          <w:b/>
-          <w:bCs/>
-        </w:rPr>
-        <w:t>.1</w:t>
-      </w:r>
-      <w:r>
-        <w:rPr>
-          <w:b/>
-          <w:bCs/>
-        </w:rPr>
-        <w:t>.7</w:t>
-      </w:r>
-      <w:r>
-        <w:rPr>
-          <w:b/>
-          <w:bCs/>
-          <w:cs/>
         </w:rPr>
         <w:t xml:space="preserve"> </w:t>
       </w:r>
       <w:r>
         <w:rPr>
           <w:rFonts w:hint="cs"/>
-          <w:b/>
-          <w:bCs/>
-          <w:cs/>
-        </w:rPr>
-        <w:t xml:space="preserve">การออกแบบส่วนติดต่อกับผู้ใช้ </w:t>
-      </w:r>
-      <w:r>
-        <w:rPr>
-          <w:b/>
-          <w:bCs/>
-        </w:rPr>
-        <w:t>(User Interface)</w:t>
+          <w:cs/>
+        </w:rPr>
+        <w:t>คลาสไดอะแกรมของโปรแกรมแสดงผลข้อมูลประเภทกราฟ</w:t>
       </w:r>
     </w:p>
-    <w:p>
-      <w:pPr>
-        <w:tabs>
-          <w:tab w:val="left" w:pos="709"/>
-          <w:tab w:val="left" w:pos="993"/>
-        </w:tabs>
-        <w:jc w:val="thaiDistribute"/>
-      </w:pPr>
-      <w:r>
-        <w:rPr>
-          <w:rFonts w:hint="cs"/>
-          <w:cs/>
-        </w:rPr>
-        <w:tab/>
-        <w:t>จาการวิเคราะห์ และการออกแบบทั้งหมด ได้ส่วนการออกแบบส่วนที่ติดต่อกับผู้ใช้ เป็นการออกแบบเพื่อที่ให้ผู้ใช้เกิดความสะดวกในการใช้งาน และให้มีความสอดคล้องกับการใช้งานผ่านหน้าเว็บ ดังต่อไปนี้</w:t>
-      </w:r>
-    </w:p>
-    <w:p>
-      <w:pPr>
-        <w:jc w:val="thaiDistribute"/>
-        <w:rPr>
-          <w:cs/>
-        </w:rPr>
-      </w:pPr>
-      <w:r>
-        <w:rPr>
-          <w:rFonts w:hint="cs"/>
-          <w:cs/>
-        </w:rPr>
-        <w:tab/>
-      </w:r>
-      <w:r>
-        <w:rPr>
-          <w:rFonts w:hint="cs"/>
-          <w:cs/>
-        </w:rPr>
-        <w:t>3</w:t>
-      </w:r>
-      <w:r>
-        <w:t>.3.7.1</w:t>
-      </w:r>
-      <w:r>
-        <w:rPr>
-          <w:cs/>
-        </w:rPr>
-        <w:t xml:space="preserve"> </w:t>
-      </w:r>
-      <w:r>
-        <w:rPr>
-          <w:rFonts w:hint="cs"/>
-          <w:cs/>
-        </w:rPr>
-        <w:t>การออกแบบส่วนติดต่อกับผู้ใช้</w:t>
-      </w:r>
-      <w:r>
-        <w:rPr>
-          <w:rFonts w:hint="cs"/>
-          <w:cs/>
-        </w:rPr>
-        <w:t xml:space="preserve">ในส่วนของการทำงานของผู้ดูแลระบบการจัดการผู้ใช้ </w:t>
-      </w:r>
-    </w:p>
-    <w:p>
-      <w:pPr>
-        <w:tabs>
-          <w:tab w:val="left" w:pos="993"/>
-        </w:tabs>
-        <w:ind w:firstLine="720"/>
-        <w:jc w:val="thaiDistribute"/>
-      </w:pPr>
-      <w:r>
-        <w:t>1.</w:t>
-      </w:r>
-      <w:r>
-        <w:tab/>
-      </w:r>
-      <w:r>
-        <w:rPr>
-          <w:rFonts w:hint="cs"/>
-          <w:cs/>
-        </w:rPr>
-        <w:t xml:space="preserve">ส่วนติดต่อกับผู้ใช้ของระบบจัดการผู้ใช้ในส่วนของการทำงานของผู้ดูแลระบบ ซึ่งจะแสดงรายละเอียดของส่วนที่ติดต่อกับผู้ใช้ ดังรูปที่ </w:t>
-      </w:r>
-      <w:r>
-        <w:t>3-27</w:t>
-      </w:r>
-    </w:p>
-    <w:p>
-      <w:pPr>
-        <w:tabs>
-          <w:tab w:val="left" w:pos="993"/>
-        </w:tabs>
-        <w:ind w:firstLine="720"/>
-        <w:jc w:val="thaiDistribute"/>
-        <w:rPr>
-          <w:cs/>
-        </w:rPr>
-      </w:pPr>
-    </w:p>
-    <w:p>
-      <w:pPr>
-        <w:tabs>
-          <w:tab w:val="left" w:pos="709"/>
-          <w:tab w:val="left" w:pos="993"/>
-        </w:tabs>
-        <w:jc w:val="both"/>
-      </w:pPr>
-      <w:r>
-        <w:pict>
-          <v:rect id="_x0000_s1047" style="width:415.5pt;height:258.25pt;mso-position-horizontal-relative:char;mso-position-vertical-relative:line">
-            <v:textbox>
-              <w:txbxContent>
-                <w:p>
-                  <w:pPr>
-                    <w:jc w:val="center"/>
-                  </w:pPr>
-                  <w:r>
-                    <w:rPr>
-                      <w:noProof/>
-                      <w:cs/>
-                    </w:rPr>
-                    <w:drawing>
-                      <wp:inline distT="0" distB="0" distL="0" distR="0">
-                        <wp:extent cx="4543630" cy="3114675"/>
-                        <wp:effectExtent l="19050" t="0" r="9320" b="0"/>
-                        <wp:docPr id="96" name="Picture 104"/>
-                        <wp:cNvGraphicFramePr>
-                          <a:graphicFrameLocks xmlns:a="http://schemas.openxmlformats.org/drawingml/2006/main" noChangeAspect="1"/>
-                        </wp:cNvGraphicFramePr>
-                        <a:graphic xmlns:a="http://schemas.openxmlformats.org/drawingml/2006/main">
-                          <a:graphicData uri="http://schemas.openxmlformats.org/drawingml/2006/picture">
-                            <pic:pic xmlns:pic="http://schemas.openxmlformats.org/drawingml/2006/picture">
-                              <pic:nvPicPr>
-                                <pic:cNvPr id="0" name="Picture 104"/>
-                                <pic:cNvPicPr>
-                                  <a:picLocks noChangeAspect="1" noChangeArrowheads="1"/>
-                                </pic:cNvPicPr>
-                              </pic:nvPicPr>
-                              <pic:blipFill>
-                                <a:blip r:embed="rId7"/>
-                                <a:srcRect/>
-                                <a:stretch>
-                                  <a:fillRect/>
-                                </a:stretch>
-                              </pic:blipFill>
-                              <pic:spPr bwMode="auto">
-                                <a:xfrm>
-                                  <a:off x="0" y="0"/>
-                                  <a:ext cx="4545743" cy="3116123"/>
-                                </a:xfrm>
-                                <a:prstGeom prst="rect">
-                                  <a:avLst/>
-                                </a:prstGeom>
-                                <a:noFill/>
-                                <a:ln w="9525">
-                                  <a:noFill/>
-                                  <a:miter lim="800000"/>
-                                  <a:headEnd/>
-                                  <a:tailEnd/>
-                                </a:ln>
-                              </pic:spPr>
-                            </pic:pic>
-                          </a:graphicData>
-                        </a:graphic>
-                      </wp:inline>
-                    </w:drawing>
-                  </w:r>
-                </w:p>
-              </w:txbxContent>
-            </v:textbox>
-            <w10:wrap type="none"/>
-            <w10:anchorlock/>
-          </v:rect>
-        </w:pict>
-      </w:r>
-    </w:p>
-    <w:p>
-      <w:pPr>
-        <w:tabs>
-          <w:tab w:val="left" w:pos="709"/>
-          <w:tab w:val="left" w:pos="993"/>
-        </w:tabs>
-        <w:jc w:val="both"/>
-      </w:pPr>
-    </w:p>
-    <w:p>
-      <w:r>
-        <w:rPr>
-          <w:rFonts w:hint="cs"/>
-          <w:b/>
-          <w:bCs/>
-          <w:cs/>
-        </w:rPr>
-        <w:t xml:space="preserve">รูปที่ </w:t>
-      </w:r>
-      <w:r>
-        <w:rPr>
-          <w:b/>
-          <w:bCs/>
-        </w:rPr>
-        <w:t xml:space="preserve">3-27 </w:t>
-      </w:r>
-      <w:r>
-        <w:rPr>
-          <w:rFonts w:hint="cs"/>
-          <w:cs/>
-        </w:rPr>
-        <w:t xml:space="preserve"> ส่วนติดต่อกับผู้ใช้ของระบบจัดการผู้ใช้ในส่วนของการทำงานของผู้ดูแลระบบ</w:t>
-      </w:r>
-    </w:p>
-    <w:p/>
-    <w:p>
-      <w:pPr>
-        <w:tabs>
-          <w:tab w:val="left" w:pos="993"/>
-        </w:tabs>
-        <w:ind w:firstLine="720"/>
-        <w:jc w:val="thaiDistribute"/>
-      </w:pPr>
-      <w:r>
-        <w:t>2.</w:t>
-      </w:r>
-      <w:r>
-        <w:tab/>
-      </w:r>
-      <w:r>
-        <w:rPr>
-          <w:rFonts w:hint="cs"/>
-          <w:cs/>
-        </w:rPr>
-        <w:t xml:space="preserve">ส่วนติดต่อกับผู้ใช้ของการเข้าสู้ระบบของผู้ดูแลระบบ ซึ่งจะแสดงรายละเอียดของส่วนที่ติดต่อกับผู้ใช้ ดังรูป </w:t>
-      </w:r>
-      <w:r>
-        <w:t>3-28</w:t>
-      </w:r>
-    </w:p>
-    <w:p>
-      <w:pPr>
-        <w:tabs>
-          <w:tab w:val="left" w:pos="993"/>
-        </w:tabs>
-        <w:jc w:val="thaiDistribute"/>
-      </w:pPr>
-    </w:p>
-    <w:p>
-      <w:pPr>
-        <w:tabs>
-          <w:tab w:val="left" w:pos="993"/>
-        </w:tabs>
-        <w:jc w:val="both"/>
-      </w:pPr>
-      <w:r>
-        <w:pict>
-          <v:rect id="_x0000_s1046" style="width:415.5pt;height:93.35pt;mso-position-horizontal-relative:char;mso-position-vertical-relative:line">
-            <v:textbox>
-              <w:txbxContent>
-                <w:p>
-                  <w:pPr>
-                    <w:jc w:val="center"/>
-                  </w:pPr>
-                  <w:r>
-                    <w:rPr>
-                      <w:noProof/>
-                    </w:rPr>
-                    <w:drawing>
-                      <wp:inline distT="0" distB="0" distL="0" distR="0">
-                        <wp:extent cx="2676525" cy="1057275"/>
-                        <wp:effectExtent l="19050" t="0" r="9525" b="0"/>
-                        <wp:docPr id="100" name="Picture 139"/>
-                        <wp:cNvGraphicFramePr>
-                          <a:graphicFrameLocks xmlns:a="http://schemas.openxmlformats.org/drawingml/2006/main" noChangeAspect="1"/>
-                        </wp:cNvGraphicFramePr>
-                        <a:graphic xmlns:a="http://schemas.openxmlformats.org/drawingml/2006/main">
-                          <a:graphicData uri="http://schemas.openxmlformats.org/drawingml/2006/picture">
-                            <pic:pic xmlns:pic="http://schemas.openxmlformats.org/drawingml/2006/picture">
-                              <pic:nvPicPr>
-                                <pic:cNvPr id="0" name="Picture 139"/>
-                                <pic:cNvPicPr>
-                                  <a:picLocks noChangeAspect="1" noChangeArrowheads="1"/>
-                                </pic:cNvPicPr>
-                              </pic:nvPicPr>
-                              <pic:blipFill>
-                                <a:blip r:embed="rId8"/>
-                                <a:srcRect/>
-                                <a:stretch>
-                                  <a:fillRect/>
-                                </a:stretch>
-                              </pic:blipFill>
-                              <pic:spPr bwMode="auto">
-                                <a:xfrm>
-                                  <a:off x="0" y="0"/>
-                                  <a:ext cx="2676525" cy="1057275"/>
-                                </a:xfrm>
-                                <a:prstGeom prst="rect">
-                                  <a:avLst/>
-                                </a:prstGeom>
-                                <a:noFill/>
-                                <a:ln w="9525">
-                                  <a:noFill/>
-                                  <a:miter lim="800000"/>
-                                  <a:headEnd/>
-                                  <a:tailEnd/>
-                                </a:ln>
-                              </pic:spPr>
-                            </pic:pic>
-                          </a:graphicData>
-                        </a:graphic>
-                      </wp:inline>
-                    </w:drawing>
-                  </w:r>
-                </w:p>
-              </w:txbxContent>
-            </v:textbox>
-            <w10:wrap type="none"/>
-            <w10:anchorlock/>
-          </v:rect>
-        </w:pict>
-      </w:r>
-    </w:p>
-    <w:p>
-      <w:pPr>
-        <w:tabs>
-          <w:tab w:val="left" w:pos="709"/>
-          <w:tab w:val="left" w:pos="993"/>
-        </w:tabs>
-        <w:jc w:val="both"/>
-      </w:pPr>
-    </w:p>
-    <w:p>
-      <w:r>
-        <w:rPr>
-          <w:rFonts w:hint="cs"/>
-          <w:b/>
-          <w:bCs/>
-          <w:cs/>
-        </w:rPr>
-        <w:lastRenderedPageBreak/>
-        <w:t xml:space="preserve">รูปที่ </w:t>
-      </w:r>
-      <w:r>
-        <w:rPr>
-          <w:b/>
-          <w:bCs/>
-        </w:rPr>
-        <w:t xml:space="preserve">3-28 </w:t>
-      </w:r>
-      <w:r>
-        <w:rPr>
-          <w:rFonts w:hint="cs"/>
-          <w:cs/>
-        </w:rPr>
-        <w:t xml:space="preserve"> ส่วนติดต่อกับผู้ใช้ของการเข้าสู้ระบบของผู้ดูแลระบบ</w:t>
-      </w:r>
-    </w:p>
-    <w:p/>
-    <w:p>
-      <w:pPr>
-        <w:tabs>
-          <w:tab w:val="left" w:pos="993"/>
-        </w:tabs>
-        <w:ind w:firstLine="720"/>
-        <w:jc w:val="thaiDistribute"/>
-      </w:pPr>
-      <w:r>
-        <w:t>3.</w:t>
-      </w:r>
-      <w:r>
-        <w:tab/>
-      </w:r>
-      <w:r>
-        <w:rPr>
-          <w:rFonts w:hint="cs"/>
-          <w:cs/>
-        </w:rPr>
-        <w:t xml:space="preserve">ส่วนติดต่อกับผู้ใช้ของการจัดการผู้ใช้ ซึ่งจะแสดงรายละเอียดของส่วนที่ติดต่อกับผู้ใช้ ดังรูป </w:t>
-      </w:r>
-      <w:r>
-        <w:t>3-29</w:t>
-      </w:r>
-    </w:p>
-    <w:p>
-      <w:pPr>
-        <w:tabs>
-          <w:tab w:val="left" w:pos="993"/>
-        </w:tabs>
-        <w:ind w:firstLine="720"/>
-        <w:jc w:val="thaiDistribute"/>
-      </w:pPr>
-    </w:p>
-    <w:p>
-      <w:r>
-        <w:pict>
-          <v:rect id="_x0000_s1045" style="width:415.5pt;height:301.6pt;mso-position-horizontal-relative:char;mso-position-vertical-relative:line">
-            <v:textbox>
-              <w:txbxContent>
-                <w:p>
-                  <w:pPr>
-                    <w:jc w:val="center"/>
-                  </w:pPr>
-                  <w:r>
-                    <w:rPr>
-                      <w:noProof/>
-                    </w:rPr>
-                    <w:drawing>
-                      <wp:inline distT="0" distB="0" distL="0" distR="0">
-                        <wp:extent cx="4985385" cy="3701415"/>
-                        <wp:effectExtent l="19050" t="0" r="5715" b="0"/>
-                        <wp:docPr id="103" name="Picture 136"/>
-                        <wp:cNvGraphicFramePr>
-                          <a:graphicFrameLocks xmlns:a="http://schemas.openxmlformats.org/drawingml/2006/main" noChangeAspect="1"/>
-                        </wp:cNvGraphicFramePr>
-                        <a:graphic xmlns:a="http://schemas.openxmlformats.org/drawingml/2006/main">
-                          <a:graphicData uri="http://schemas.openxmlformats.org/drawingml/2006/picture">
-                            <pic:pic xmlns:pic="http://schemas.openxmlformats.org/drawingml/2006/picture">
-                              <pic:nvPicPr>
-                                <pic:cNvPr id="0" name="Picture 136"/>
-                                <pic:cNvPicPr>
-                                  <a:picLocks noChangeAspect="1" noChangeArrowheads="1"/>
-                                </pic:cNvPicPr>
-                              </pic:nvPicPr>
-                              <pic:blipFill>
-                                <a:blip r:embed="rId9"/>
-                                <a:srcRect/>
-                                <a:stretch>
-                                  <a:fillRect/>
-                                </a:stretch>
-                              </pic:blipFill>
-                              <pic:spPr bwMode="auto">
-                                <a:xfrm>
-                                  <a:off x="0" y="0"/>
-                                  <a:ext cx="4985385" cy="3701415"/>
-                                </a:xfrm>
-                                <a:prstGeom prst="rect">
-                                  <a:avLst/>
-                                </a:prstGeom>
-                                <a:noFill/>
-                                <a:ln w="9525">
-                                  <a:noFill/>
-                                  <a:miter lim="800000"/>
-                                  <a:headEnd/>
-                                  <a:tailEnd/>
-                                </a:ln>
-                              </pic:spPr>
-                            </pic:pic>
-                          </a:graphicData>
-                        </a:graphic>
-                      </wp:inline>
-                    </w:drawing>
-                  </w:r>
-                </w:p>
-              </w:txbxContent>
-            </v:textbox>
-            <w10:wrap type="none"/>
-            <w10:anchorlock/>
-          </v:rect>
-        </w:pict>
-      </w:r>
-    </w:p>
-    <w:p>
-      <w:pPr>
-        <w:tabs>
-          <w:tab w:val="left" w:pos="720"/>
-          <w:tab w:val="left" w:pos="1080"/>
-        </w:tabs>
-        <w:jc w:val="both"/>
-      </w:pPr>
-    </w:p>
-    <w:p>
-      <w:r>
-        <w:rPr>
-          <w:rFonts w:hint="cs"/>
-          <w:b/>
-          <w:bCs/>
-          <w:cs/>
-        </w:rPr>
-        <w:t xml:space="preserve">รูปที่ </w:t>
-      </w:r>
-      <w:r>
-        <w:rPr>
-          <w:b/>
-          <w:bCs/>
-        </w:rPr>
-        <w:t xml:space="preserve">3-29 </w:t>
-      </w:r>
-      <w:r>
-        <w:rPr>
-          <w:rFonts w:hint="cs"/>
-          <w:cs/>
-        </w:rPr>
-        <w:t xml:space="preserve"> ส่วนติดต่อกับผู้ใช้ของการจัดการผู้ใช้</w:t>
-      </w:r>
-    </w:p>
-    <w:p/>
-    <w:p>
-      <w:pPr>
-        <w:tabs>
-          <w:tab w:val="left" w:pos="993"/>
-        </w:tabs>
-        <w:ind w:firstLine="720"/>
-        <w:jc w:val="thaiDistribute"/>
-      </w:pPr>
-      <w:r>
-        <w:t>4.</w:t>
-      </w:r>
-      <w:r>
-        <w:tab/>
-      </w:r>
-      <w:r>
-        <w:rPr>
-          <w:rFonts w:hint="cs"/>
-          <w:cs/>
-        </w:rPr>
-        <w:t xml:space="preserve">ส่วนติดต่อกับผู้ใช้ของการแสดงรายละเอียดผู้ใช้ ซึ่งจะแสดงรายละเอียดของส่วนที่ติดต่อกับผู้ใช้ ดังรูป </w:t>
-      </w:r>
-      <w:r>
-        <w:t>3-30</w:t>
-      </w:r>
-    </w:p>
-    <w:p>
-      <w:r>
-        <w:pict>
-          <v:rect id="_x0000_s1044" style="width:415.5pt;height:134.6pt;mso-position-horizontal-relative:char;mso-position-vertical-relative:line">
-            <v:textbox>
-              <w:txbxContent>
-                <w:p>
-                  <w:pPr>
-                    <w:jc w:val="center"/>
-                  </w:pPr>
-                  <w:r>
-                    <w:rPr>
-                      <w:noProof/>
-                    </w:rPr>
-                    <w:drawing>
-                      <wp:inline distT="0" distB="0" distL="0" distR="0">
-                        <wp:extent cx="4528185" cy="1582420"/>
-                        <wp:effectExtent l="19050" t="0" r="5715" b="0"/>
-                        <wp:docPr id="106" name="Picture 142"/>
-                        <wp:cNvGraphicFramePr>
-                          <a:graphicFrameLocks xmlns:a="http://schemas.openxmlformats.org/drawingml/2006/main" noChangeAspect="1"/>
-                        </wp:cNvGraphicFramePr>
-                        <a:graphic xmlns:a="http://schemas.openxmlformats.org/drawingml/2006/main">
-                          <a:graphicData uri="http://schemas.openxmlformats.org/drawingml/2006/picture">
-                            <pic:pic xmlns:pic="http://schemas.openxmlformats.org/drawingml/2006/picture">
-                              <pic:nvPicPr>
-                                <pic:cNvPr id="0" name="Picture 142"/>
-                                <pic:cNvPicPr>
-                                  <a:picLocks noChangeAspect="1" noChangeArrowheads="1"/>
-                                </pic:cNvPicPr>
-                              </pic:nvPicPr>
-                              <pic:blipFill>
-                                <a:blip r:embed="rId10"/>
-                                <a:srcRect/>
-                                <a:stretch>
-                                  <a:fillRect/>
-                                </a:stretch>
-                              </pic:blipFill>
-                              <pic:spPr bwMode="auto">
-                                <a:xfrm>
-                                  <a:off x="0" y="0"/>
-                                  <a:ext cx="4528185" cy="1582420"/>
-                                </a:xfrm>
-                                <a:prstGeom prst="rect">
-                                  <a:avLst/>
-                                </a:prstGeom>
-                                <a:noFill/>
-                                <a:ln w="9525">
-                                  <a:noFill/>
-                                  <a:miter lim="800000"/>
-                                  <a:headEnd/>
-                                  <a:tailEnd/>
-                                </a:ln>
-                              </pic:spPr>
-                            </pic:pic>
-                          </a:graphicData>
-                        </a:graphic>
-                      </wp:inline>
-                    </w:drawing>
-                  </w:r>
-                </w:p>
-              </w:txbxContent>
-            </v:textbox>
-            <w10:wrap type="none"/>
-            <w10:anchorlock/>
-          </v:rect>
-        </w:pict>
-      </w:r>
-    </w:p>
-    <w:p>
-      <w:pPr>
-        <w:tabs>
-          <w:tab w:val="left" w:pos="720"/>
-          <w:tab w:val="left" w:pos="1080"/>
-        </w:tabs>
-        <w:jc w:val="both"/>
-      </w:pPr>
-    </w:p>
-    <w:p>
-      <w:r>
-        <w:rPr>
-          <w:rFonts w:hint="cs"/>
-          <w:b/>
-          <w:bCs/>
-          <w:cs/>
-        </w:rPr>
-        <w:lastRenderedPageBreak/>
-        <w:t xml:space="preserve">รูปที่ </w:t>
-      </w:r>
-      <w:r>
-        <w:rPr>
-          <w:b/>
-          <w:bCs/>
-        </w:rPr>
-        <w:t xml:space="preserve">3-30 </w:t>
-      </w:r>
-      <w:r>
-        <w:rPr>
-          <w:rFonts w:hint="cs"/>
-          <w:cs/>
-        </w:rPr>
-        <w:t xml:space="preserve"> ส่วนติดต่อกับผู้ใช้ของการแสดงรายละเอียดผู้ใช้</w:t>
-      </w:r>
-    </w:p>
-    <w:p/>
-    <w:p>
-      <w:pPr>
-        <w:tabs>
-          <w:tab w:val="left" w:pos="993"/>
-        </w:tabs>
-        <w:ind w:firstLine="720"/>
-        <w:jc w:val="thaiDistribute"/>
-      </w:pPr>
-      <w:r>
-        <w:t>5.</w:t>
-      </w:r>
-      <w:r>
-        <w:tab/>
-      </w:r>
-      <w:r>
-        <w:rPr>
-          <w:rFonts w:hint="cs"/>
-          <w:cs/>
-        </w:rPr>
-        <w:t xml:space="preserve">ส่วนติดต่อกับผู้ใช้ของการแสดงตำแหน่งงานที่ผู้ใช้ดำรง ซึ่งจะแสดงรายละเอียดของส่วนที่ติดต่อกับผู้ใช้ ดังรูป </w:t>
-      </w:r>
-      <w:r>
-        <w:t>3-31</w:t>
-      </w:r>
-    </w:p>
-    <w:p>
-      <w:pPr>
-        <w:tabs>
-          <w:tab w:val="left" w:pos="993"/>
-        </w:tabs>
-        <w:ind w:firstLine="720"/>
-        <w:jc w:val="thaiDistribute"/>
-      </w:pPr>
-    </w:p>
-    <w:p>
-      <w:r>
-        <w:pict>
-          <v:rect id="_x0000_s1043" style="width:415.5pt;height:216.1pt;mso-position-horizontal-relative:char;mso-position-vertical-relative:line">
-            <v:textbox>
-              <w:txbxContent>
-                <w:p>
-                  <w:pPr>
-                    <w:jc w:val="center"/>
-                  </w:pPr>
-                  <w:r>
-                    <w:rPr>
-                      <w:noProof/>
-                    </w:rPr>
-                    <w:drawing>
-                      <wp:inline distT="0" distB="0" distL="0" distR="0">
-                        <wp:extent cx="4800600" cy="2620010"/>
-                        <wp:effectExtent l="19050" t="0" r="0" b="0"/>
-                        <wp:docPr id="108" name="Picture 148"/>
-                        <wp:cNvGraphicFramePr>
-                          <a:graphicFrameLocks xmlns:a="http://schemas.openxmlformats.org/drawingml/2006/main" noChangeAspect="1"/>
-                        </wp:cNvGraphicFramePr>
-                        <a:graphic xmlns:a="http://schemas.openxmlformats.org/drawingml/2006/main">
-                          <a:graphicData uri="http://schemas.openxmlformats.org/drawingml/2006/picture">
-                            <pic:pic xmlns:pic="http://schemas.openxmlformats.org/drawingml/2006/picture">
-                              <pic:nvPicPr>
-                                <pic:cNvPr id="0" name="Picture 148"/>
-                                <pic:cNvPicPr>
-                                  <a:picLocks noChangeAspect="1" noChangeArrowheads="1"/>
-                                </pic:cNvPicPr>
-                              </pic:nvPicPr>
-                              <pic:blipFill>
-                                <a:blip r:embed="rId11"/>
-                                <a:srcRect/>
-                                <a:stretch>
-                                  <a:fillRect/>
-                                </a:stretch>
-                              </pic:blipFill>
-                              <pic:spPr bwMode="auto">
-                                <a:xfrm>
-                                  <a:off x="0" y="0"/>
-                                  <a:ext cx="4800600" cy="2620010"/>
-                                </a:xfrm>
-                                <a:prstGeom prst="rect">
-                                  <a:avLst/>
-                                </a:prstGeom>
-                                <a:noFill/>
-                                <a:ln w="9525">
-                                  <a:noFill/>
-                                  <a:miter lim="800000"/>
-                                  <a:headEnd/>
-                                  <a:tailEnd/>
-                                </a:ln>
-                              </pic:spPr>
-                            </pic:pic>
-                          </a:graphicData>
-                        </a:graphic>
-                      </wp:inline>
-                    </w:drawing>
-                  </w:r>
-                </w:p>
-              </w:txbxContent>
-            </v:textbox>
-            <w10:wrap type="none"/>
-            <w10:anchorlock/>
-          </v:rect>
-        </w:pict>
-      </w:r>
-    </w:p>
-    <w:p>
-      <w:pPr>
-        <w:rPr>
-          <w:b/>
-          <w:bCs/>
-        </w:rPr>
-      </w:pPr>
-    </w:p>
-    <w:p>
-      <w:r>
-        <w:rPr>
-          <w:rFonts w:hint="cs"/>
-          <w:b/>
-          <w:bCs/>
-          <w:cs/>
-        </w:rPr>
-        <w:t xml:space="preserve">รูปที่ </w:t>
-      </w:r>
-      <w:r>
-        <w:rPr>
-          <w:b/>
-          <w:bCs/>
-        </w:rPr>
-        <w:t xml:space="preserve">3-31 </w:t>
-      </w:r>
-      <w:r>
-        <w:rPr>
-          <w:rFonts w:hint="cs"/>
-          <w:cs/>
-        </w:rPr>
-        <w:t xml:space="preserve"> ส่วนติดต่อกับผู้ใช้ของการแสดงรายละเอียดผู้ใช้</w:t>
-      </w:r>
-    </w:p>
-    <w:p/>
-    <w:p>
-      <w:pPr>
-        <w:tabs>
-          <w:tab w:val="left" w:pos="993"/>
-        </w:tabs>
-        <w:ind w:firstLine="720"/>
-        <w:jc w:val="thaiDistribute"/>
-      </w:pPr>
-      <w:r>
-        <w:t>6.</w:t>
-      </w:r>
-      <w:r>
-        <w:tab/>
-      </w:r>
-      <w:r>
-        <w:rPr>
-          <w:rFonts w:hint="cs"/>
-          <w:cs/>
-        </w:rPr>
-        <w:t xml:space="preserve">ส่วนติดต่อกับผู้ใช้ของการแสดงกลุ่มผู้ใช้ที่ผู้ใช้เป็นสมาชิก ซึ่งจะแสดงรายละเอียดของส่วนที่ติดต่อกับผู้ใช้ ดังรูป </w:t>
-      </w:r>
-      <w:r>
-        <w:t>3-32</w:t>
-      </w:r>
-    </w:p>
-    <w:p>
-      <w:r>
-        <w:pict>
-          <v:rect id="_x0000_s1042" style="width:415.5pt;height:225.35pt;mso-position-horizontal-relative:char;mso-position-vertical-relative:line">
-            <v:textbox>
-              <w:txbxContent>
-                <w:p>
-                  <w:pPr>
-                    <w:jc w:val="center"/>
-                  </w:pPr>
-                  <w:r>
-                    <w:rPr>
-                      <w:noProof/>
-                    </w:rPr>
-                    <w:drawing>
-                      <wp:inline distT="0" distB="0" distL="0" distR="0">
-                        <wp:extent cx="4844415" cy="2725420"/>
-                        <wp:effectExtent l="19050" t="0" r="0" b="0"/>
-                        <wp:docPr id="110" name="Picture 151"/>
-                        <wp:cNvGraphicFramePr>
-                          <a:graphicFrameLocks xmlns:a="http://schemas.openxmlformats.org/drawingml/2006/main" noChangeAspect="1"/>
-                        </wp:cNvGraphicFramePr>
-                        <a:graphic xmlns:a="http://schemas.openxmlformats.org/drawingml/2006/main">
-                          <a:graphicData uri="http://schemas.openxmlformats.org/drawingml/2006/picture">
-                            <pic:pic xmlns:pic="http://schemas.openxmlformats.org/drawingml/2006/picture">
-                              <pic:nvPicPr>
-                                <pic:cNvPr id="0" name="Picture 151"/>
-                                <pic:cNvPicPr>
-                                  <a:picLocks noChangeAspect="1" noChangeArrowheads="1"/>
-                                </pic:cNvPicPr>
-                              </pic:nvPicPr>
-                              <pic:blipFill>
-                                <a:blip r:embed="rId12"/>
-                                <a:srcRect/>
-                                <a:stretch>
-                                  <a:fillRect/>
-                                </a:stretch>
-                              </pic:blipFill>
-                              <pic:spPr bwMode="auto">
-                                <a:xfrm>
-                                  <a:off x="0" y="0"/>
-                                  <a:ext cx="4844415" cy="2725420"/>
-                                </a:xfrm>
-                                <a:prstGeom prst="rect">
-                                  <a:avLst/>
-                                </a:prstGeom>
-                                <a:noFill/>
-                                <a:ln w="9525">
-                                  <a:noFill/>
-                                  <a:miter lim="800000"/>
-                                  <a:headEnd/>
-                                  <a:tailEnd/>
-                                </a:ln>
-                              </pic:spPr>
-                            </pic:pic>
-                          </a:graphicData>
-                        </a:graphic>
-                      </wp:inline>
-                    </w:drawing>
-                  </w:r>
-                </w:p>
-              </w:txbxContent>
-            </v:textbox>
-            <w10:wrap type="none"/>
-            <w10:anchorlock/>
-          </v:rect>
-        </w:pict>
-      </w:r>
-    </w:p>
-    <w:p>
-      <w:pPr>
-        <w:tabs>
-          <w:tab w:val="left" w:pos="720"/>
-          <w:tab w:val="left" w:pos="1080"/>
-        </w:tabs>
-        <w:jc w:val="both"/>
-      </w:pPr>
-    </w:p>
-    <w:p>
-      <w:r>
-        <w:rPr>
-          <w:rFonts w:hint="cs"/>
-          <w:b/>
-          <w:bCs/>
-          <w:cs/>
-        </w:rPr>
-        <w:lastRenderedPageBreak/>
-        <w:t xml:space="preserve">รูปที่ </w:t>
-      </w:r>
-      <w:r>
-        <w:rPr>
-          <w:b/>
-          <w:bCs/>
-        </w:rPr>
-        <w:t xml:space="preserve">3-32 </w:t>
-      </w:r>
-      <w:r>
-        <w:rPr>
-          <w:rFonts w:hint="cs"/>
-          <w:cs/>
-        </w:rPr>
-        <w:t xml:space="preserve"> ส่วนติดต่อกับผู้ใช้ของการแสดงกลุ่มผู้ใช้ที่ผู้ใช้เป็นสมาชิก</w:t>
-      </w:r>
-    </w:p>
-    <w:p/>
-    <w:p>
-      <w:pPr>
-        <w:tabs>
-          <w:tab w:val="left" w:pos="993"/>
-        </w:tabs>
-        <w:ind w:firstLine="720"/>
-        <w:jc w:val="thaiDistribute"/>
-      </w:pPr>
-      <w:r>
-        <w:t>7.</w:t>
-      </w:r>
-      <w:r>
-        <w:rPr>
-          <w:rFonts w:hint="cs"/>
-          <w:cs/>
-        </w:rPr>
-        <w:t xml:space="preserve">ส่วนติดต่อกับผู้ใช้ของการจัดการตำแหน่งงาน ซึ่งจะแสดงรายละเอียดของส่วนที่ติดต่อกับผู้ใช้ ดังรูป </w:t>
-      </w:r>
-      <w:r>
-        <w:t>3-33</w:t>
-      </w:r>
-      <w:r>
-        <w:tab/>
-      </w:r>
-    </w:p>
-    <w:p>
-      <w:pPr>
-        <w:tabs>
-          <w:tab w:val="left" w:pos="993"/>
-        </w:tabs>
-        <w:ind w:firstLine="720"/>
-        <w:jc w:val="thaiDistribute"/>
-      </w:pPr>
-    </w:p>
-    <w:p>
-      <w:r>
-        <w:pict>
-          <v:rect id="_x0000_s1041" style="width:415.5pt;height:209.95pt;mso-position-horizontal-relative:char;mso-position-vertical-relative:line">
-            <v:textbox>
-              <w:txbxContent>
-                <w:p>
-                  <w:pPr>
-                    <w:jc w:val="center"/>
-                  </w:pPr>
-                  <w:r>
-                    <w:rPr>
-                      <w:noProof/>
-                    </w:rPr>
-                    <w:drawing>
-                      <wp:inline distT="0" distB="0" distL="0" distR="0">
-                        <wp:extent cx="4246880" cy="2541270"/>
-                        <wp:effectExtent l="19050" t="0" r="1270" b="0"/>
-                        <wp:docPr id="112" name="Picture 160"/>
-                        <wp:cNvGraphicFramePr>
-                          <a:graphicFrameLocks xmlns:a="http://schemas.openxmlformats.org/drawingml/2006/main" noChangeAspect="1"/>
-                        </wp:cNvGraphicFramePr>
-                        <a:graphic xmlns:a="http://schemas.openxmlformats.org/drawingml/2006/main">
-                          <a:graphicData uri="http://schemas.openxmlformats.org/drawingml/2006/picture">
-                            <pic:pic xmlns:pic="http://schemas.openxmlformats.org/drawingml/2006/picture">
-                              <pic:nvPicPr>
-                                <pic:cNvPr id="0" name="Picture 160"/>
-                                <pic:cNvPicPr>
-                                  <a:picLocks noChangeAspect="1" noChangeArrowheads="1"/>
-                                </pic:cNvPicPr>
-                              </pic:nvPicPr>
-                              <pic:blipFill>
-                                <a:blip r:embed="rId13"/>
-                                <a:srcRect/>
-                                <a:stretch>
-                                  <a:fillRect/>
-                                </a:stretch>
-                              </pic:blipFill>
-                              <pic:spPr bwMode="auto">
-                                <a:xfrm>
-                                  <a:off x="0" y="0"/>
-                                  <a:ext cx="4246880" cy="2541270"/>
-                                </a:xfrm>
-                                <a:prstGeom prst="rect">
-                                  <a:avLst/>
-                                </a:prstGeom>
-                                <a:noFill/>
-                                <a:ln w="9525">
-                                  <a:noFill/>
-                                  <a:miter lim="800000"/>
-                                  <a:headEnd/>
-                                  <a:tailEnd/>
-                                </a:ln>
-                              </pic:spPr>
-                            </pic:pic>
-                          </a:graphicData>
-                        </a:graphic>
-                      </wp:inline>
-                    </w:drawing>
-                  </w:r>
-                </w:p>
-              </w:txbxContent>
-            </v:textbox>
-            <w10:wrap type="none"/>
-            <w10:anchorlock/>
-          </v:rect>
-        </w:pict>
-      </w:r>
-    </w:p>
-    <w:p>
-      <w:pPr>
-        <w:tabs>
-          <w:tab w:val="left" w:pos="720"/>
-          <w:tab w:val="left" w:pos="1080"/>
-        </w:tabs>
-        <w:jc w:val="both"/>
-      </w:pPr>
-    </w:p>
-    <w:p>
-      <w:r>
-        <w:rPr>
-          <w:rFonts w:hint="cs"/>
-          <w:b/>
-          <w:bCs/>
-          <w:cs/>
-        </w:rPr>
-        <w:t xml:space="preserve">รูปที่ </w:t>
-      </w:r>
-      <w:r>
-        <w:rPr>
-          <w:b/>
-          <w:bCs/>
-        </w:rPr>
-        <w:t xml:space="preserve">3-33 </w:t>
-      </w:r>
-      <w:r>
-        <w:rPr>
-          <w:rFonts w:hint="cs"/>
-          <w:cs/>
-        </w:rPr>
-        <w:t xml:space="preserve"> ส่วนติดต่อกับผู้ใช้ของการจัดการกลุ่มผู้ใช้</w:t>
-      </w:r>
-    </w:p>
-    <w:p/>
-    <w:p>
-      <w:pPr>
-        <w:tabs>
-          <w:tab w:val="left" w:pos="993"/>
-        </w:tabs>
-        <w:ind w:firstLine="720"/>
-        <w:jc w:val="thaiDistribute"/>
-      </w:pPr>
-      <w:r>
-        <w:t>8.</w:t>
-      </w:r>
-      <w:r>
-        <w:tab/>
-      </w:r>
-      <w:r>
-        <w:rPr>
-          <w:rFonts w:hint="cs"/>
-          <w:cs/>
-        </w:rPr>
-        <w:t xml:space="preserve">ส่วนติดต่อกับผู้ใช้ของการแสดงผู้ดำรงตำแหน่งงาน ซึ่งจะแสดงรายละเอียดของส่วนที่ติดต่อกับผู้ใช้ ดังรูป </w:t>
-      </w:r>
-      <w:r>
-        <w:t>3-34</w:t>
-      </w:r>
-    </w:p>
-    <w:p>
-      <w:pPr>
-        <w:tabs>
-          <w:tab w:val="left" w:pos="993"/>
-        </w:tabs>
-        <w:ind w:firstLine="720"/>
-        <w:jc w:val="thaiDistribute"/>
-      </w:pPr>
-    </w:p>
-    <w:p>
-      <w:r>
-        <w:pict>
-          <v:rect id="_x0000_s1040" style="width:415.5pt;height:223.45pt;mso-position-horizontal-relative:char;mso-position-vertical-relative:line">
-            <v:textbox>
-              <w:txbxContent>
-                <w:p>
-                  <w:pPr>
-                    <w:jc w:val="center"/>
-                  </w:pPr>
-                  <w:r>
-                    <w:rPr>
-                      <w:noProof/>
-                    </w:rPr>
-                    <w:drawing>
-                      <wp:inline distT="0" distB="0" distL="0" distR="0">
-                        <wp:extent cx="4642485" cy="2725420"/>
-                        <wp:effectExtent l="19050" t="0" r="5715" b="0"/>
-                        <wp:docPr id="114" name="Picture 166"/>
-                        <wp:cNvGraphicFramePr>
-                          <a:graphicFrameLocks xmlns:a="http://schemas.openxmlformats.org/drawingml/2006/main" noChangeAspect="1"/>
-                        </wp:cNvGraphicFramePr>
-                        <a:graphic xmlns:a="http://schemas.openxmlformats.org/drawingml/2006/main">
-                          <a:graphicData uri="http://schemas.openxmlformats.org/drawingml/2006/picture">
-                            <pic:pic xmlns:pic="http://schemas.openxmlformats.org/drawingml/2006/picture">
-                              <pic:nvPicPr>
-                                <pic:cNvPr id="0" name="Picture 166"/>
-                                <pic:cNvPicPr>
-                                  <a:picLocks noChangeAspect="1" noChangeArrowheads="1"/>
-                                </pic:cNvPicPr>
-                              </pic:nvPicPr>
-                              <pic:blipFill>
-                                <a:blip r:embed="rId14"/>
-                                <a:srcRect/>
-                                <a:stretch>
-                                  <a:fillRect/>
-                                </a:stretch>
-                              </pic:blipFill>
-                              <pic:spPr bwMode="auto">
-                                <a:xfrm>
-                                  <a:off x="0" y="0"/>
-                                  <a:ext cx="4642485" cy="2725420"/>
-                                </a:xfrm>
-                                <a:prstGeom prst="rect">
-                                  <a:avLst/>
-                                </a:prstGeom>
-                                <a:noFill/>
-                                <a:ln w="9525">
-                                  <a:noFill/>
-                                  <a:miter lim="800000"/>
-                                  <a:headEnd/>
-                                  <a:tailEnd/>
-                                </a:ln>
-                              </pic:spPr>
-                            </pic:pic>
-                          </a:graphicData>
-                        </a:graphic>
-                      </wp:inline>
-                    </w:drawing>
-                  </w:r>
-                </w:p>
-              </w:txbxContent>
-            </v:textbox>
-            <w10:wrap type="none"/>
-            <w10:anchorlock/>
-          </v:rect>
-        </w:pict>
-      </w:r>
-    </w:p>
-    <w:p>
-      <w:pPr>
-        <w:tabs>
-          <w:tab w:val="left" w:pos="720"/>
-          <w:tab w:val="left" w:pos="1080"/>
-        </w:tabs>
-        <w:jc w:val="both"/>
-      </w:pPr>
-    </w:p>
-    <w:p>
-      <w:r>
-        <w:rPr>
-          <w:rFonts w:hint="cs"/>
-          <w:b/>
-          <w:bCs/>
-          <w:cs/>
-        </w:rPr>
-        <w:lastRenderedPageBreak/>
-        <w:t xml:space="preserve">รูปที่ </w:t>
-      </w:r>
-      <w:r>
-        <w:rPr>
-          <w:b/>
-          <w:bCs/>
-        </w:rPr>
-        <w:t xml:space="preserve">3-34 </w:t>
-      </w:r>
-      <w:r>
-        <w:rPr>
-          <w:rFonts w:hint="cs"/>
-          <w:cs/>
-        </w:rPr>
-        <w:t xml:space="preserve"> ส่วนติดต่อกับผู้ใช้ของการแสดงแสดงผู้ดำรงตำแหน่งงาน</w:t>
-      </w:r>
-    </w:p>
-    <w:p/>
-    <w:p>
-      <w:pPr>
-        <w:tabs>
-          <w:tab w:val="left" w:pos="993"/>
-        </w:tabs>
-        <w:ind w:firstLine="720"/>
-        <w:jc w:val="thaiDistribute"/>
-      </w:pPr>
-      <w:r>
-        <w:t>9.</w:t>
-      </w:r>
-      <w:r>
-        <w:tab/>
-      </w:r>
-      <w:r>
-        <w:rPr>
-          <w:rFonts w:hint="cs"/>
-          <w:cs/>
-        </w:rPr>
-        <w:t xml:space="preserve">ส่วนติดต่อกับผู้ใช้ของการแสดงการจัดการกลุ่มผู้ใช้ ซึ่งจะแสดงรายละเอียดของส่วนที่ติดต่อกับผู้ใช้ ดังรูป </w:t>
-      </w:r>
-      <w:r>
-        <w:t>3-35</w:t>
-      </w:r>
-    </w:p>
-    <w:p>
-      <w:pPr>
-        <w:tabs>
-          <w:tab w:val="left" w:pos="993"/>
-        </w:tabs>
-        <w:ind w:firstLine="720"/>
-        <w:jc w:val="thaiDistribute"/>
-      </w:pPr>
-    </w:p>
-    <w:p>
-      <w:r>
-        <w:pict>
-          <v:rect id="_x0000_s1039" style="width:415.5pt;height:196.55pt;mso-position-horizontal-relative:char;mso-position-vertical-relative:line">
-            <v:textbox>
-              <w:txbxContent>
-                <w:p>
-                  <w:pPr>
-                    <w:jc w:val="center"/>
-                  </w:pPr>
-                  <w:r>
-                    <w:rPr>
-                      <w:noProof/>
-                    </w:rPr>
-                    <w:drawing>
-                      <wp:inline distT="0" distB="0" distL="0" distR="0">
-                        <wp:extent cx="4589780" cy="2391410"/>
-                        <wp:effectExtent l="19050" t="0" r="1270" b="0"/>
-                        <wp:docPr id="116" name="Picture 169"/>
-                        <wp:cNvGraphicFramePr>
-                          <a:graphicFrameLocks xmlns:a="http://schemas.openxmlformats.org/drawingml/2006/main" noChangeAspect="1"/>
-                        </wp:cNvGraphicFramePr>
-                        <a:graphic xmlns:a="http://schemas.openxmlformats.org/drawingml/2006/main">
-                          <a:graphicData uri="http://schemas.openxmlformats.org/drawingml/2006/picture">
-                            <pic:pic xmlns:pic="http://schemas.openxmlformats.org/drawingml/2006/picture">
-                              <pic:nvPicPr>
-                                <pic:cNvPr id="0" name="Picture 169"/>
-                                <pic:cNvPicPr>
-                                  <a:picLocks noChangeAspect="1" noChangeArrowheads="1"/>
-                                </pic:cNvPicPr>
-                              </pic:nvPicPr>
-                              <pic:blipFill>
-                                <a:blip r:embed="rId15"/>
-                                <a:srcRect/>
-                                <a:stretch>
-                                  <a:fillRect/>
-                                </a:stretch>
-                              </pic:blipFill>
-                              <pic:spPr bwMode="auto">
-                                <a:xfrm>
-                                  <a:off x="0" y="0"/>
-                                  <a:ext cx="4589780" cy="2391410"/>
-                                </a:xfrm>
-                                <a:prstGeom prst="rect">
-                                  <a:avLst/>
-                                </a:prstGeom>
-                                <a:noFill/>
-                                <a:ln w="9525">
-                                  <a:noFill/>
-                                  <a:miter lim="800000"/>
-                                  <a:headEnd/>
-                                  <a:tailEnd/>
-                                </a:ln>
-                              </pic:spPr>
-                            </pic:pic>
-                          </a:graphicData>
-                        </a:graphic>
-                      </wp:inline>
-                    </w:drawing>
-                  </w:r>
-                </w:p>
-              </w:txbxContent>
-            </v:textbox>
-            <w10:wrap type="none"/>
-            <w10:anchorlock/>
-          </v:rect>
-        </w:pict>
-      </w:r>
-    </w:p>
-    <w:p>
-      <w:pPr>
-        <w:tabs>
-          <w:tab w:val="left" w:pos="720"/>
-          <w:tab w:val="left" w:pos="1080"/>
-        </w:tabs>
-        <w:jc w:val="both"/>
-      </w:pPr>
-    </w:p>
-    <w:p>
-      <w:r>
-        <w:rPr>
-          <w:rFonts w:hint="cs"/>
-          <w:b/>
-          <w:bCs/>
-          <w:cs/>
-        </w:rPr>
-        <w:t xml:space="preserve">รูปที่ </w:t>
-      </w:r>
-      <w:r>
-        <w:rPr>
-          <w:b/>
-          <w:bCs/>
-        </w:rPr>
-        <w:t xml:space="preserve">3-35 </w:t>
-      </w:r>
-      <w:r>
-        <w:rPr>
-          <w:rFonts w:hint="cs"/>
-          <w:cs/>
-        </w:rPr>
-        <w:t xml:space="preserve"> ส่วนติดต่อกับผู้ใช้ของการแสดงการจัดการกลุ่มผู้ใช้</w:t>
-      </w:r>
-    </w:p>
-    <w:p>
-      <w:pPr>
-        <w:tabs>
-          <w:tab w:val="left" w:pos="993"/>
-        </w:tabs>
-        <w:ind w:firstLine="720"/>
-        <w:jc w:val="thaiDistribute"/>
-      </w:pPr>
-      <w:r>
-        <w:t>10.</w:t>
-      </w:r>
-      <w:r>
-        <w:tab/>
-      </w:r>
-      <w:r>
-        <w:rPr>
-          <w:rFonts w:hint="cs"/>
-          <w:cs/>
-        </w:rPr>
-        <w:t xml:space="preserve">ส่วนติดต่อกับผู้ใช้ของการแสดงสมาชิกภายในกลุ่มผู้ใช้ ซึ่งจะแสดงรายละเอียดของส่วนที่ติดต่อกับผู้ใช้ ดังรูป </w:t>
-      </w:r>
-      <w:r>
-        <w:t>3-36</w:t>
-      </w:r>
-    </w:p>
-    <w:p>
-      <w:pPr>
-        <w:tabs>
-          <w:tab w:val="left" w:pos="993"/>
-        </w:tabs>
-        <w:ind w:firstLine="720"/>
-        <w:jc w:val="thaiDistribute"/>
-      </w:pPr>
-    </w:p>
-    <w:p>
-      <w:r>
-        <w:pict>
-          <v:rect id="_x0000_s1038" style="width:415.5pt;height:226.45pt;mso-position-horizontal-relative:char;mso-position-vertical-relative:line">
-            <v:textbox>
-              <w:txbxContent>
-                <w:p>
-                  <w:pPr>
-                    <w:jc w:val="center"/>
-                  </w:pPr>
-                  <w:r>
-                    <w:rPr>
-                      <w:noProof/>
-                    </w:rPr>
-                    <w:drawing>
-                      <wp:inline distT="0" distB="0" distL="0" distR="0">
-                        <wp:extent cx="4451899" cy="2762250"/>
-                        <wp:effectExtent l="19050" t="0" r="5801" b="0"/>
-                        <wp:docPr id="118" name="Picture 172"/>
-                        <wp:cNvGraphicFramePr>
-                          <a:graphicFrameLocks xmlns:a="http://schemas.openxmlformats.org/drawingml/2006/main" noChangeAspect="1"/>
-                        </wp:cNvGraphicFramePr>
-                        <a:graphic xmlns:a="http://schemas.openxmlformats.org/drawingml/2006/main">
-                          <a:graphicData uri="http://schemas.openxmlformats.org/drawingml/2006/picture">
-                            <pic:pic xmlns:pic="http://schemas.openxmlformats.org/drawingml/2006/picture">
-                              <pic:nvPicPr>
-                                <pic:cNvPr id="0" name="Picture 172"/>
-                                <pic:cNvPicPr>
-                                  <a:picLocks noChangeAspect="1" noChangeArrowheads="1"/>
-                                </pic:cNvPicPr>
-                              </pic:nvPicPr>
-                              <pic:blipFill>
-                                <a:blip r:embed="rId16"/>
-                                <a:srcRect/>
-                                <a:stretch>
-                                  <a:fillRect/>
-                                </a:stretch>
-                              </pic:blipFill>
-                              <pic:spPr bwMode="auto">
-                                <a:xfrm>
-                                  <a:off x="0" y="0"/>
-                                  <a:ext cx="4457700" cy="2765849"/>
-                                </a:xfrm>
-                                <a:prstGeom prst="rect">
-                                  <a:avLst/>
-                                </a:prstGeom>
-                                <a:noFill/>
-                                <a:ln w="9525">
-                                  <a:noFill/>
-                                  <a:miter lim="800000"/>
-                                  <a:headEnd/>
-                                  <a:tailEnd/>
-                                </a:ln>
-                              </pic:spPr>
-                            </pic:pic>
-                          </a:graphicData>
-                        </a:graphic>
-                      </wp:inline>
-                    </w:drawing>
-                  </w:r>
-                </w:p>
-              </w:txbxContent>
-            </v:textbox>
-            <w10:wrap type="none"/>
-            <w10:anchorlock/>
-          </v:rect>
-        </w:pict>
-      </w:r>
-    </w:p>
-    <w:p/>
-    <w:p>
-      <w:r>
-        <w:rPr>
-          <w:rFonts w:hint="cs"/>
-          <w:b/>
-          <w:bCs/>
-          <w:cs/>
-        </w:rPr>
-        <w:t xml:space="preserve">รูปที่ </w:t>
-      </w:r>
-      <w:r>
-        <w:rPr>
-          <w:b/>
-          <w:bCs/>
-        </w:rPr>
-        <w:t xml:space="preserve">3-36 </w:t>
-      </w:r>
-      <w:r>
-        <w:rPr>
-          <w:rFonts w:hint="cs"/>
-          <w:cs/>
-        </w:rPr>
-        <w:t xml:space="preserve"> ส่วนติดต่อกับผู้ใช้ของการแสดงสมาชิกภายในกลุ่มผู้ใช้</w:t>
-      </w:r>
-    </w:p>
-    <w:p/>
-    <w:p>
-      <w:pPr>
-        <w:tabs>
-          <w:tab w:val="left" w:pos="993"/>
-        </w:tabs>
-        <w:ind w:firstLine="720"/>
-        <w:jc w:val="thaiDistribute"/>
-      </w:pPr>
-      <w:r>
-        <w:t>11.</w:t>
-      </w:r>
-      <w:r>
-        <w:tab/>
-      </w:r>
-      <w:r>
-        <w:rPr>
-          <w:rFonts w:hint="cs"/>
-          <w:cs/>
-        </w:rPr>
-        <w:t xml:space="preserve">ส่วนติดต่อกับผู้ใช้ของการแสดงการจัดการโครงสร้าง ซึ่งจะแสดงรายละเอียดของส่วนที่ติดต่อกับผู้ใช้ ดังรูป </w:t>
-      </w:r>
-      <w:r>
-        <w:t>3-37</w:t>
-      </w:r>
-    </w:p>
-    <w:p>
-      <w:pPr>
-        <w:tabs>
-          <w:tab w:val="left" w:pos="993"/>
-        </w:tabs>
-        <w:ind w:firstLine="720"/>
-        <w:jc w:val="thaiDistribute"/>
-      </w:pPr>
-    </w:p>
-    <w:p>
-      <w:r>
-        <w:pict>
-          <v:rect id="_x0000_s1037" style="width:415.5pt;height:183.85pt;mso-position-horizontal-relative:char;mso-position-vertical-relative:line">
-            <v:textbox>
-              <w:txbxContent>
-                <w:p>
-                  <w:pPr>
-                    <w:jc w:val="center"/>
-                  </w:pPr>
-                  <w:r>
-                    <w:rPr>
-                      <w:noProof/>
-                    </w:rPr>
-                    <w:drawing>
-                      <wp:inline distT="0" distB="0" distL="0" distR="0">
-                        <wp:extent cx="4695190" cy="2233295"/>
-                        <wp:effectExtent l="19050" t="0" r="0" b="0"/>
-                        <wp:docPr id="121" name="Picture 175"/>
-                        <wp:cNvGraphicFramePr>
-                          <a:graphicFrameLocks xmlns:a="http://schemas.openxmlformats.org/drawingml/2006/main" noChangeAspect="1"/>
-                        </wp:cNvGraphicFramePr>
-                        <a:graphic xmlns:a="http://schemas.openxmlformats.org/drawingml/2006/main">
-                          <a:graphicData uri="http://schemas.openxmlformats.org/drawingml/2006/picture">
-                            <pic:pic xmlns:pic="http://schemas.openxmlformats.org/drawingml/2006/picture">
-                              <pic:nvPicPr>
-                                <pic:cNvPr id="0" name="Picture 175"/>
-                                <pic:cNvPicPr>
-                                  <a:picLocks noChangeAspect="1" noChangeArrowheads="1"/>
-                                </pic:cNvPicPr>
-                              </pic:nvPicPr>
-                              <pic:blipFill>
-                                <a:blip r:embed="rId17"/>
-                                <a:srcRect/>
-                                <a:stretch>
-                                  <a:fillRect/>
-                                </a:stretch>
-                              </pic:blipFill>
-                              <pic:spPr bwMode="auto">
-                                <a:xfrm>
-                                  <a:off x="0" y="0"/>
-                                  <a:ext cx="4695190" cy="2233295"/>
-                                </a:xfrm>
-                                <a:prstGeom prst="rect">
-                                  <a:avLst/>
-                                </a:prstGeom>
-                                <a:noFill/>
-                                <a:ln w="9525">
-                                  <a:noFill/>
-                                  <a:miter lim="800000"/>
-                                  <a:headEnd/>
-                                  <a:tailEnd/>
-                                </a:ln>
-                              </pic:spPr>
-                            </pic:pic>
-                          </a:graphicData>
-                        </a:graphic>
-                      </wp:inline>
-                    </w:drawing>
-                  </w:r>
-                </w:p>
-              </w:txbxContent>
-            </v:textbox>
-            <w10:wrap type="none"/>
-            <w10:anchorlock/>
-          </v:rect>
-        </w:pict>
-      </w:r>
-    </w:p>
-    <w:p>
-      <w:pPr>
-        <w:tabs>
-          <w:tab w:val="left" w:pos="720"/>
-          <w:tab w:val="left" w:pos="1080"/>
-        </w:tabs>
-        <w:jc w:val="both"/>
-      </w:pPr>
-    </w:p>
-    <w:p>
-      <w:r>
-        <w:rPr>
-          <w:rFonts w:hint="cs"/>
-          <w:b/>
-          <w:bCs/>
-          <w:cs/>
-        </w:rPr>
-        <w:t xml:space="preserve">รูปที่ </w:t>
-      </w:r>
-      <w:r>
-        <w:rPr>
-          <w:b/>
-          <w:bCs/>
-        </w:rPr>
-        <w:t xml:space="preserve">3-37 </w:t>
-      </w:r>
-      <w:r>
-        <w:rPr>
-          <w:rFonts w:hint="cs"/>
-          <w:cs/>
-        </w:rPr>
-        <w:t xml:space="preserve"> ส่วนติดต่อกับผู้ใช้ของการแสดงการจัดการโครงสร้าง</w:t>
-      </w:r>
-    </w:p>
-    <w:p>
-      <w:pPr>
-        <w:tabs>
-          <w:tab w:val="left" w:pos="993"/>
-        </w:tabs>
-        <w:ind w:firstLine="720"/>
-        <w:jc w:val="thaiDistribute"/>
-      </w:pPr>
-      <w:r>
-        <w:t>12.</w:t>
-      </w:r>
-      <w:r>
-        <w:tab/>
-      </w:r>
-      <w:r>
-        <w:rPr>
-          <w:rFonts w:hint="cs"/>
-          <w:cs/>
-        </w:rPr>
-        <w:t xml:space="preserve">ส่วนติดต่อกับผู้ใช้ของการแสดงโครงสร้างภายใน ซึ่งจะแสดงรายละเอียดของส่วนที่ติดต่อกับผู้ใช้ ดังรูป </w:t>
-      </w:r>
-      <w:r>
-        <w:t>3-38</w:t>
-      </w:r>
-    </w:p>
-    <w:p>
-      <w:pPr>
-        <w:tabs>
-          <w:tab w:val="left" w:pos="993"/>
-        </w:tabs>
-        <w:ind w:firstLine="720"/>
-        <w:jc w:val="thaiDistribute"/>
-      </w:pPr>
-    </w:p>
-    <w:p>
-      <w:r>
-        <w:pict>
-          <v:rect id="_x0000_s1036" style="width:415.5pt;height:214.45pt;mso-position-horizontal-relative:char;mso-position-vertical-relative:line">
-            <v:textbox>
-              <w:txbxContent>
-                <w:p>
-                  <w:pPr>
-                    <w:jc w:val="center"/>
-                  </w:pPr>
-                  <w:r>
-                    <w:rPr>
-                      <w:noProof/>
-                    </w:rPr>
-                    <w:drawing>
-                      <wp:inline distT="0" distB="0" distL="0" distR="0">
-                        <wp:extent cx="4433090" cy="2600325"/>
-                        <wp:effectExtent l="19050" t="0" r="5560" b="0"/>
-                        <wp:docPr id="123" name="Picture 181"/>
-                        <wp:cNvGraphicFramePr>
-                          <a:graphicFrameLocks xmlns:a="http://schemas.openxmlformats.org/drawingml/2006/main" noChangeAspect="1"/>
-                        </wp:cNvGraphicFramePr>
-                        <a:graphic xmlns:a="http://schemas.openxmlformats.org/drawingml/2006/main">
-                          <a:graphicData uri="http://schemas.openxmlformats.org/drawingml/2006/picture">
-                            <pic:pic xmlns:pic="http://schemas.openxmlformats.org/drawingml/2006/picture">
-                              <pic:nvPicPr>
-                                <pic:cNvPr id="0" name="Picture 181"/>
-                                <pic:cNvPicPr>
-                                  <a:picLocks noChangeAspect="1" noChangeArrowheads="1"/>
-                                </pic:cNvPicPr>
-                              </pic:nvPicPr>
-                              <pic:blipFill>
-                                <a:blip r:embed="rId18"/>
-                                <a:srcRect/>
-                                <a:stretch>
-                                  <a:fillRect/>
-                                </a:stretch>
-                              </pic:blipFill>
-                              <pic:spPr bwMode="auto">
-                                <a:xfrm>
-                                  <a:off x="0" y="0"/>
-                                  <a:ext cx="4445164" cy="2607407"/>
-                                </a:xfrm>
-                                <a:prstGeom prst="rect">
-                                  <a:avLst/>
-                                </a:prstGeom>
-                                <a:noFill/>
-                                <a:ln w="9525">
-                                  <a:noFill/>
-                                  <a:miter lim="800000"/>
-                                  <a:headEnd/>
-                                  <a:tailEnd/>
-                                </a:ln>
-                              </pic:spPr>
-                            </pic:pic>
-                          </a:graphicData>
-                        </a:graphic>
-                      </wp:inline>
-                    </w:drawing>
-                  </w:r>
-                </w:p>
-              </w:txbxContent>
-            </v:textbox>
-            <w10:wrap type="none"/>
-            <w10:anchorlock/>
-          </v:rect>
-        </w:pict>
-      </w:r>
-    </w:p>
-    <w:p/>
-    <w:p>
-      <w:r>
-        <w:rPr>
-          <w:rFonts w:hint="cs"/>
-          <w:b/>
-          <w:bCs/>
-          <w:cs/>
-        </w:rPr>
-        <w:t xml:space="preserve">รูปที่ </w:t>
-      </w:r>
-      <w:r>
-        <w:rPr>
-          <w:b/>
-          <w:bCs/>
-        </w:rPr>
-        <w:t xml:space="preserve">3-38 </w:t>
-      </w:r>
-      <w:r>
-        <w:rPr>
-          <w:rFonts w:hint="cs"/>
-          <w:cs/>
-        </w:rPr>
-        <w:t xml:space="preserve"> ส่วนติดต่อกับผู้ใช้ของการแสดงโครงสร้างภายใน</w:t>
-      </w:r>
-    </w:p>
-    <w:p>
-      <w:pPr>
-        <w:rPr>
-          <w:cs/>
-        </w:rPr>
-      </w:pPr>
-    </w:p>
-    <w:p>
-      <w:pPr>
-        <w:tabs>
-          <w:tab w:val="left" w:pos="993"/>
-        </w:tabs>
-        <w:ind w:firstLine="720"/>
-        <w:jc w:val="thaiDistribute"/>
-      </w:pPr>
-      <w:r>
-        <w:lastRenderedPageBreak/>
-        <w:t>13.</w:t>
-      </w:r>
-      <w:r>
-        <w:tab/>
-      </w:r>
-      <w:r>
-        <w:rPr>
-          <w:rFonts w:hint="cs"/>
-          <w:cs/>
-        </w:rPr>
-        <w:t xml:space="preserve">ส่วนติดต่อกับผู้ใช้ของการแสดงการจัดการระบบงาน ซึ่งจะแสดงรายละเอียดของส่วนที่ติดต่อกับผู้ใช้ ดังรูป </w:t>
-      </w:r>
-      <w:r>
-        <w:t>3-39</w:t>
-      </w:r>
-    </w:p>
-    <w:p>
-      <w:pPr>
-        <w:tabs>
-          <w:tab w:val="left" w:pos="993"/>
-        </w:tabs>
-        <w:ind w:firstLine="720"/>
-        <w:jc w:val="thaiDistribute"/>
-      </w:pPr>
-    </w:p>
-    <w:p>
-      <w:r>
-        <w:pict>
-          <v:rect id="_x0000_s1035" style="width:415.5pt;height:192.1pt;mso-position-horizontal-relative:char;mso-position-vertical-relative:line">
-            <v:textbox>
-              <w:txbxContent>
-                <w:p>
-                  <w:pPr>
-                    <w:jc w:val="center"/>
-                  </w:pPr>
-                  <w:r>
-                    <w:rPr>
-                      <w:noProof/>
-                    </w:rPr>
-                    <w:drawing>
-                      <wp:inline distT="0" distB="0" distL="0" distR="0">
-                        <wp:extent cx="4057650" cy="2314575"/>
-                        <wp:effectExtent l="19050" t="0" r="0" b="0"/>
-                        <wp:docPr id="126" name="Picture 184"/>
-                        <wp:cNvGraphicFramePr>
-                          <a:graphicFrameLocks xmlns:a="http://schemas.openxmlformats.org/drawingml/2006/main" noChangeAspect="1"/>
-                        </wp:cNvGraphicFramePr>
-                        <a:graphic xmlns:a="http://schemas.openxmlformats.org/drawingml/2006/main">
-                          <a:graphicData uri="http://schemas.openxmlformats.org/drawingml/2006/picture">
-                            <pic:pic xmlns:pic="http://schemas.openxmlformats.org/drawingml/2006/picture">
-                              <pic:nvPicPr>
-                                <pic:cNvPr id="0" name="Picture 184"/>
-                                <pic:cNvPicPr>
-                                  <a:picLocks noChangeAspect="1" noChangeArrowheads="1"/>
-                                </pic:cNvPicPr>
-                              </pic:nvPicPr>
-                              <pic:blipFill>
-                                <a:blip r:embed="rId19"/>
-                                <a:srcRect/>
-                                <a:stretch>
-                                  <a:fillRect/>
-                                </a:stretch>
-                              </pic:blipFill>
-                              <pic:spPr bwMode="auto">
-                                <a:xfrm>
-                                  <a:off x="0" y="0"/>
-                                  <a:ext cx="4071205" cy="2322307"/>
-                                </a:xfrm>
-                                <a:prstGeom prst="rect">
-                                  <a:avLst/>
-                                </a:prstGeom>
-                                <a:noFill/>
-                                <a:ln w="9525">
-                                  <a:noFill/>
-                                  <a:miter lim="800000"/>
-                                  <a:headEnd/>
-                                  <a:tailEnd/>
-                                </a:ln>
-                              </pic:spPr>
-                            </pic:pic>
-                          </a:graphicData>
-                        </a:graphic>
-                      </wp:inline>
-                    </w:drawing>
-                  </w:r>
-                </w:p>
-              </w:txbxContent>
-            </v:textbox>
-            <w10:wrap type="none"/>
-            <w10:anchorlock/>
-          </v:rect>
-        </w:pict>
-      </w:r>
-    </w:p>
-    <w:p>
-      <w:pPr>
-        <w:tabs>
-          <w:tab w:val="left" w:pos="720"/>
-          <w:tab w:val="left" w:pos="1080"/>
-        </w:tabs>
-        <w:jc w:val="both"/>
-      </w:pPr>
-    </w:p>
-    <w:p>
-      <w:r>
-        <w:rPr>
-          <w:rFonts w:hint="cs"/>
-          <w:b/>
-          <w:bCs/>
-          <w:cs/>
-        </w:rPr>
-        <w:t xml:space="preserve">รูปที่ </w:t>
-      </w:r>
-      <w:r>
-        <w:rPr>
-          <w:b/>
-          <w:bCs/>
-        </w:rPr>
-        <w:t xml:space="preserve">3-39 </w:t>
-      </w:r>
-      <w:r>
-        <w:rPr>
-          <w:rFonts w:hint="cs"/>
-          <w:cs/>
-        </w:rPr>
-        <w:t xml:space="preserve"> ส่วนติดต่อกับผู้ใช้ของการแสดงการจัดการระบบงาน</w:t>
-      </w:r>
-    </w:p>
-    <w:p>
-      <w:pPr>
-        <w:tabs>
-          <w:tab w:val="left" w:pos="993"/>
-        </w:tabs>
-        <w:ind w:firstLine="720"/>
-        <w:jc w:val="thaiDistribute"/>
-      </w:pPr>
-      <w:r>
-        <w:t>14.</w:t>
-      </w:r>
-      <w:r>
-        <w:tab/>
-      </w:r>
-      <w:r>
-        <w:rPr>
-          <w:rFonts w:hint="cs"/>
-          <w:cs/>
-        </w:rPr>
-        <w:t xml:space="preserve">ส่วนติดต่อกับผู้ใช้ของการแสดงการจัดการผู้ดูแลระบบการจัดการผู้ใช้ ซึ่งจะแสดงรายละเอียดของส่วนที่ติดต่อกับผู้ใช้ ดังรูป </w:t>
-      </w:r>
-      <w:r>
-        <w:t>3-40</w:t>
-      </w:r>
-    </w:p>
-    <w:p>
-      <w:pPr>
-        <w:tabs>
-          <w:tab w:val="left" w:pos="993"/>
-        </w:tabs>
-        <w:ind w:firstLine="720"/>
-        <w:jc w:val="thaiDistribute"/>
-      </w:pPr>
-    </w:p>
-    <w:p>
-      <w:r>
-        <w:pict>
-          <v:rect id="_x0000_s1034" style="width:415.5pt;height:228.75pt;mso-position-horizontal-relative:char;mso-position-vertical-relative:line">
-            <v:textbox>
-              <w:txbxContent>
-                <w:p>
-                  <w:pPr>
-                    <w:jc w:val="center"/>
-                  </w:pPr>
-                  <w:r>
-                    <w:rPr>
-                      <w:noProof/>
-                    </w:rPr>
-                    <w:drawing>
-                      <wp:inline distT="0" distB="0" distL="0" distR="0">
-                        <wp:extent cx="4431030" cy="2787015"/>
-                        <wp:effectExtent l="19050" t="0" r="7620" b="0"/>
-                        <wp:docPr id="1600" name="Picture 190"/>
-                        <wp:cNvGraphicFramePr>
-                          <a:graphicFrameLocks xmlns:a="http://schemas.openxmlformats.org/drawingml/2006/main" noChangeAspect="1"/>
-                        </wp:cNvGraphicFramePr>
-                        <a:graphic xmlns:a="http://schemas.openxmlformats.org/drawingml/2006/main">
-                          <a:graphicData uri="http://schemas.openxmlformats.org/drawingml/2006/picture">
-                            <pic:pic xmlns:pic="http://schemas.openxmlformats.org/drawingml/2006/picture">
-                              <pic:nvPicPr>
-                                <pic:cNvPr id="0" name="Picture 190"/>
-                                <pic:cNvPicPr>
-                                  <a:picLocks noChangeAspect="1" noChangeArrowheads="1"/>
-                                </pic:cNvPicPr>
-                              </pic:nvPicPr>
-                              <pic:blipFill>
-                                <a:blip r:embed="rId20"/>
-                                <a:srcRect/>
-                                <a:stretch>
-                                  <a:fillRect/>
-                                </a:stretch>
-                              </pic:blipFill>
-                              <pic:spPr bwMode="auto">
-                                <a:xfrm>
-                                  <a:off x="0" y="0"/>
-                                  <a:ext cx="4431030" cy="2787015"/>
-                                </a:xfrm>
-                                <a:prstGeom prst="rect">
-                                  <a:avLst/>
-                                </a:prstGeom>
-                                <a:noFill/>
-                                <a:ln w="9525">
-                                  <a:noFill/>
-                                  <a:miter lim="800000"/>
-                                  <a:headEnd/>
-                                  <a:tailEnd/>
-                                </a:ln>
-                              </pic:spPr>
-                            </pic:pic>
-                          </a:graphicData>
-                        </a:graphic>
-                      </wp:inline>
-                    </w:drawing>
-                  </w:r>
-                </w:p>
-              </w:txbxContent>
-            </v:textbox>
-            <w10:wrap type="none"/>
-            <w10:anchorlock/>
-          </v:rect>
-        </w:pict>
-      </w:r>
-    </w:p>
-    <w:p/>
-    <w:p>
-      <w:r>
-        <w:rPr>
-          <w:rFonts w:hint="cs"/>
-          <w:b/>
-          <w:bCs/>
-          <w:cs/>
-        </w:rPr>
-        <w:t xml:space="preserve">รูปที่ </w:t>
-      </w:r>
-      <w:r>
-        <w:rPr>
-          <w:b/>
-          <w:bCs/>
-        </w:rPr>
-        <w:t xml:space="preserve">3-40 </w:t>
-      </w:r>
-      <w:r>
-        <w:rPr>
-          <w:rFonts w:hint="cs"/>
-          <w:cs/>
-        </w:rPr>
-        <w:t xml:space="preserve"> ส่วนติดต่อกับผู้ใช้ของการแสดงการจัดการผู้ดูแลระบบการจัดการผู้ใช้ </w:t>
-      </w:r>
-    </w:p>
-    <w:p/>
-    <w:p>
-      <w:pPr>
-        <w:tabs>
-          <w:tab w:val="left" w:pos="993"/>
-        </w:tabs>
-        <w:ind w:firstLine="720"/>
-        <w:jc w:val="thaiDistribute"/>
-      </w:pPr>
-      <w:r>
-        <w:lastRenderedPageBreak/>
-        <w:t>15.</w:t>
-      </w:r>
-      <w:r>
-        <w:tab/>
-      </w:r>
-      <w:r>
-        <w:rPr>
-          <w:rFonts w:hint="cs"/>
-          <w:cs/>
-        </w:rPr>
-        <w:t xml:space="preserve">ส่วนติดต่อกับผู้ใช้ของการแสดงการเปลี่ยนรหัสผ่านของผู้ดูแลระบบการจัดการผู้ใช้ ซึ่งจะแสดงรายละเอียดของส่วนที่ติดต่อกับผู้ใช้ ดังรูป </w:t>
-      </w:r>
-      <w:r>
-        <w:t>3-41</w:t>
-      </w:r>
-    </w:p>
-    <w:p>
-      <w:pPr>
-        <w:tabs>
-          <w:tab w:val="left" w:pos="993"/>
-        </w:tabs>
-        <w:ind w:firstLine="720"/>
-        <w:jc w:val="thaiDistribute"/>
-      </w:pPr>
-    </w:p>
-    <w:p>
-      <w:r>
-        <w:pict>
-          <v:rect id="_x0000_s1033" style="width:415.5pt;height:141.15pt;mso-position-horizontal-relative:char;mso-position-vertical-relative:line">
-            <v:textbox>
-              <w:txbxContent>
-                <w:p>
-                  <w:pPr>
-                    <w:jc w:val="center"/>
-                  </w:pPr>
-                  <w:r>
-                    <w:rPr>
-                      <w:noProof/>
-                    </w:rPr>
-                    <w:drawing>
-                      <wp:inline distT="0" distB="0" distL="0" distR="0">
-                        <wp:extent cx="4953000" cy="1676400"/>
-                        <wp:effectExtent l="19050" t="0" r="0" b="0"/>
-                        <wp:docPr id="1602" name="Picture 196"/>
-                        <wp:cNvGraphicFramePr>
-                          <a:graphicFrameLocks xmlns:a="http://schemas.openxmlformats.org/drawingml/2006/main" noChangeAspect="1"/>
-                        </wp:cNvGraphicFramePr>
-                        <a:graphic xmlns:a="http://schemas.openxmlformats.org/drawingml/2006/main">
-                          <a:graphicData uri="http://schemas.openxmlformats.org/drawingml/2006/picture">
-                            <pic:pic xmlns:pic="http://schemas.openxmlformats.org/drawingml/2006/picture">
-                              <pic:nvPicPr>
-                                <pic:cNvPr id="0" name="Picture 196"/>
-                                <pic:cNvPicPr>
-                                  <a:picLocks noChangeAspect="1" noChangeArrowheads="1"/>
-                                </pic:cNvPicPr>
-                              </pic:nvPicPr>
-                              <pic:blipFill>
-                                <a:blip r:embed="rId21"/>
-                                <a:srcRect/>
-                                <a:stretch>
-                                  <a:fillRect/>
-                                </a:stretch>
-                              </pic:blipFill>
-                              <pic:spPr bwMode="auto">
-                                <a:xfrm>
-                                  <a:off x="0" y="0"/>
-                                  <a:ext cx="4957984" cy="1678087"/>
-                                </a:xfrm>
-                                <a:prstGeom prst="rect">
-                                  <a:avLst/>
-                                </a:prstGeom>
-                                <a:noFill/>
-                                <a:ln w="9525">
-                                  <a:noFill/>
-                                  <a:miter lim="800000"/>
-                                  <a:headEnd/>
-                                  <a:tailEnd/>
-                                </a:ln>
-                              </pic:spPr>
-                            </pic:pic>
-                          </a:graphicData>
-                        </a:graphic>
-                      </wp:inline>
-                    </w:drawing>
-                  </w:r>
-                </w:p>
-              </w:txbxContent>
-            </v:textbox>
-            <w10:wrap type="none"/>
-            <w10:anchorlock/>
-          </v:rect>
-        </w:pict>
-      </w:r>
-    </w:p>
-    <w:p/>
-    <w:p>
-      <w:r>
-        <w:rPr>
-          <w:rFonts w:hint="cs"/>
-          <w:b/>
-          <w:bCs/>
-          <w:cs/>
-        </w:rPr>
-        <w:t xml:space="preserve">รูปที่ </w:t>
-      </w:r>
-      <w:r>
-        <w:rPr>
-          <w:b/>
-          <w:bCs/>
-        </w:rPr>
-        <w:t xml:space="preserve">3-41 </w:t>
-      </w:r>
-      <w:r>
-        <w:rPr>
-          <w:rFonts w:hint="cs"/>
-          <w:cs/>
-        </w:rPr>
-        <w:t xml:space="preserve"> ส่วนติดต่อกับผู้ใช้ของการแสดงการเปลี่ยนรหัสผ่านของผู้ดูแลระบบการจัดการผู้ใช้ </w:t>
-      </w:r>
-    </w:p>
-    <w:p/>
-    <w:p>
-      <w:pPr>
-        <w:tabs>
-          <w:tab w:val="left" w:pos="993"/>
-        </w:tabs>
-        <w:ind w:firstLine="720"/>
-        <w:jc w:val="thaiDistribute"/>
-      </w:pPr>
-      <w:r>
-        <w:t>16.</w:t>
-      </w:r>
-      <w:r>
-        <w:tab/>
-      </w:r>
-      <w:r>
-        <w:rPr>
-          <w:rFonts w:hint="cs"/>
-          <w:cs/>
-        </w:rPr>
-        <w:t xml:space="preserve">ส่วนติดต่อกับผู้ใช้ของการแสดงการจัดการเมนูระบบการจัดการผู้ใช้ ซึ่งจะแสดงรายละเอียดของส่วนที่ติดต่อกับผู้ใช้ ดังรูป </w:t>
-      </w:r>
-      <w:r>
-        <w:t>3-42</w:t>
-      </w:r>
-    </w:p>
-    <w:p>
-      <w:pPr>
-        <w:tabs>
-          <w:tab w:val="left" w:pos="993"/>
-        </w:tabs>
-        <w:ind w:firstLine="720"/>
-        <w:jc w:val="thaiDistribute"/>
-      </w:pPr>
-    </w:p>
-    <w:p>
-      <w:r>
-        <w:pict>
-          <v:rect id="_x0000_s1032" style="width:415.5pt;height:225pt;mso-position-horizontal-relative:char;mso-position-vertical-relative:line">
-            <v:textbox style="mso-next-textbox:#_x0000_s1032">
-              <w:txbxContent>
-                <w:p>
-                  <w:pPr>
-                    <w:jc w:val="center"/>
-                  </w:pPr>
-                  <w:r>
-                    <w:rPr>
-                      <w:noProof/>
-                    </w:rPr>
-                    <w:drawing>
-                      <wp:inline distT="0" distB="0" distL="0" distR="0">
-                        <wp:extent cx="4379433" cy="2743200"/>
-                        <wp:effectExtent l="19050" t="0" r="2067" b="0"/>
-                        <wp:docPr id="1604" name="Picture 187"/>
-                        <wp:cNvGraphicFramePr>
-                          <a:graphicFrameLocks xmlns:a="http://schemas.openxmlformats.org/drawingml/2006/main" noChangeAspect="1"/>
-                        </wp:cNvGraphicFramePr>
-                        <a:graphic xmlns:a="http://schemas.openxmlformats.org/drawingml/2006/main">
-                          <a:graphicData uri="http://schemas.openxmlformats.org/drawingml/2006/picture">
-                            <pic:pic xmlns:pic="http://schemas.openxmlformats.org/drawingml/2006/picture">
-                              <pic:nvPicPr>
-                                <pic:cNvPr id="0" name="Picture 187"/>
-                                <pic:cNvPicPr>
-                                  <a:picLocks noChangeAspect="1" noChangeArrowheads="1"/>
-                                </pic:cNvPicPr>
-                              </pic:nvPicPr>
-                              <pic:blipFill>
-                                <a:blip r:embed="rId22"/>
-                                <a:srcRect/>
-                                <a:stretch>
-                                  <a:fillRect/>
-                                </a:stretch>
-                              </pic:blipFill>
-                              <pic:spPr bwMode="auto">
-                                <a:xfrm>
-                                  <a:off x="0" y="0"/>
-                                  <a:ext cx="4385602" cy="2747064"/>
-                                </a:xfrm>
-                                <a:prstGeom prst="rect">
-                                  <a:avLst/>
-                                </a:prstGeom>
-                                <a:noFill/>
-                                <a:ln w="9525">
-                                  <a:noFill/>
-                                  <a:miter lim="800000"/>
-                                  <a:headEnd/>
-                                  <a:tailEnd/>
-                                </a:ln>
-                              </pic:spPr>
-                            </pic:pic>
-                          </a:graphicData>
-                        </a:graphic>
-                      </wp:inline>
-                    </w:drawing>
-                  </w:r>
-                </w:p>
-              </w:txbxContent>
-            </v:textbox>
-            <w10:wrap type="none"/>
-            <w10:anchorlock/>
-          </v:rect>
-        </w:pict>
-      </w:r>
-    </w:p>
-    <w:p/>
-    <w:p>
-      <w:r>
-        <w:rPr>
-          <w:rFonts w:hint="cs"/>
-          <w:b/>
-          <w:bCs/>
-          <w:cs/>
-        </w:rPr>
-        <w:t xml:space="preserve">รูปที่ </w:t>
-      </w:r>
-      <w:r>
-        <w:rPr>
-          <w:b/>
-          <w:bCs/>
-        </w:rPr>
-        <w:t xml:space="preserve">3-42 </w:t>
-      </w:r>
-      <w:r>
-        <w:rPr>
-          <w:rFonts w:hint="cs"/>
-          <w:cs/>
-        </w:rPr>
-        <w:t xml:space="preserve"> ส่วนติดต่อกับผู้ใช้ของการแสดงการจัดการเมนูระบบการจัดการผู้ใช้</w:t>
-      </w:r>
-    </w:p>
-    <w:p/>
-    <w:p>
-      <w:pPr>
-        <w:tabs>
-          <w:tab w:val="left" w:pos="993"/>
-        </w:tabs>
-        <w:ind w:firstLine="720"/>
-        <w:jc w:val="thaiDistribute"/>
-      </w:pPr>
-      <w:r>
-        <w:t>17.</w:t>
-      </w:r>
-      <w:r>
-        <w:tab/>
-      </w:r>
-      <w:r>
-        <w:rPr>
-          <w:rFonts w:hint="cs"/>
-          <w:cs/>
-        </w:rPr>
-        <w:t xml:space="preserve">ส่วนติดต่อกับผู้ใช้ของการแสดงการจัดการกลุ่มสิทธิระบบการจัดการผู้ใช้ ซึ่งจะแสดงรายละเอียดของส่วนที่ติดต่อกับผู้ใช้ ดังรูป </w:t>
-      </w:r>
-      <w:r>
-        <w:t>3-43</w:t>
-      </w:r>
-    </w:p>
-    <w:p>
-      <w:pPr>
-        <w:tabs>
-          <w:tab w:val="left" w:pos="993"/>
-        </w:tabs>
-        <w:ind w:firstLine="720"/>
-        <w:jc w:val="thaiDistribute"/>
-      </w:pPr>
-    </w:p>
-    <w:p>
-      <w:r>
-        <w:pict>
-          <v:rect id="_x0000_s1031" style="width:415.5pt;height:183.85pt;mso-position-horizontal-relative:char;mso-position-vertical-relative:line">
-            <v:textbox>
-              <w:txbxContent>
-                <w:p>
-                  <w:pPr>
-                    <w:jc w:val="center"/>
-                  </w:pPr>
-                  <w:r>
-                    <w:rPr>
-                      <w:noProof/>
-                    </w:rPr>
-                    <w:drawing>
-                      <wp:inline distT="0" distB="0" distL="0" distR="0">
-                        <wp:extent cx="4368061" cy="2171700"/>
-                        <wp:effectExtent l="19050" t="0" r="0" b="0"/>
-                        <wp:docPr id="1607" name="Picture 199"/>
-                        <wp:cNvGraphicFramePr>
-                          <a:graphicFrameLocks xmlns:a="http://schemas.openxmlformats.org/drawingml/2006/main" noChangeAspect="1"/>
-                        </wp:cNvGraphicFramePr>
-                        <a:graphic xmlns:a="http://schemas.openxmlformats.org/drawingml/2006/main">
-                          <a:graphicData uri="http://schemas.openxmlformats.org/drawingml/2006/picture">
-                            <pic:pic xmlns:pic="http://schemas.openxmlformats.org/drawingml/2006/picture">
-                              <pic:nvPicPr>
-                                <pic:cNvPr id="0" name="Picture 199"/>
-                                <pic:cNvPicPr>
-                                  <a:picLocks noChangeAspect="1" noChangeArrowheads="1"/>
-                                </pic:cNvPicPr>
-                              </pic:nvPicPr>
-                              <pic:blipFill>
-                                <a:blip r:embed="rId23"/>
-                                <a:srcRect/>
-                                <a:stretch>
-                                  <a:fillRect/>
-                                </a:stretch>
-                              </pic:blipFill>
-                              <pic:spPr bwMode="auto">
-                                <a:xfrm>
-                                  <a:off x="0" y="0"/>
-                                  <a:ext cx="4374221" cy="2174762"/>
-                                </a:xfrm>
-                                <a:prstGeom prst="rect">
-                                  <a:avLst/>
-                                </a:prstGeom>
-                                <a:noFill/>
-                                <a:ln w="9525">
-                                  <a:noFill/>
-                                  <a:miter lim="800000"/>
-                                  <a:headEnd/>
-                                  <a:tailEnd/>
-                                </a:ln>
-                              </pic:spPr>
-                            </pic:pic>
-                          </a:graphicData>
-                        </a:graphic>
-                      </wp:inline>
-                    </w:drawing>
-                  </w:r>
-                </w:p>
-              </w:txbxContent>
-            </v:textbox>
-            <w10:wrap type="none"/>
-            <w10:anchorlock/>
-          </v:rect>
-        </w:pict>
-      </w:r>
-    </w:p>
-    <w:p>
-      <w:pPr>
-        <w:tabs>
-          <w:tab w:val="left" w:pos="720"/>
-          <w:tab w:val="left" w:pos="1080"/>
-        </w:tabs>
-        <w:jc w:val="both"/>
-      </w:pPr>
-    </w:p>
-    <w:p>
-      <w:r>
-        <w:rPr>
-          <w:rFonts w:hint="cs"/>
-          <w:b/>
-          <w:bCs/>
-          <w:cs/>
-        </w:rPr>
-        <w:t xml:space="preserve">รูปที่ </w:t>
-      </w:r>
-      <w:r>
-        <w:rPr>
-          <w:b/>
-          <w:bCs/>
-        </w:rPr>
-        <w:t xml:space="preserve">3-43 </w:t>
-      </w:r>
-      <w:r>
-        <w:rPr>
-          <w:rFonts w:hint="cs"/>
-          <w:cs/>
-        </w:rPr>
-        <w:t xml:space="preserve"> ส่วนติดต่อกับผู้ใช้ของการแสดงการจัดการกลุ่มสิทธิระบบการจัดการผู้ใช้</w:t>
-      </w:r>
-    </w:p>
-    <w:p>
-      <w:pPr>
-        <w:tabs>
-          <w:tab w:val="left" w:pos="993"/>
-        </w:tabs>
-        <w:ind w:firstLine="720"/>
-        <w:jc w:val="thaiDistribute"/>
-      </w:pPr>
-      <w:r>
-        <w:t>18.</w:t>
-      </w:r>
-      <w:r>
-        <w:tab/>
-      </w:r>
-      <w:r>
-        <w:rPr>
-          <w:rFonts w:hint="cs"/>
-          <w:cs/>
-        </w:rPr>
-        <w:t xml:space="preserve">ส่วนติดต่อกับผู้ใช้ของการแสดงการกำหนดสิทธิการเข้าใช้งานเมนูระบบการจัดการผู้ใช้ ซึ่งจะแสดงรายละเอียดของส่วนที่ติดต่อกับผู้ใช้ ดังรูป </w:t>
-      </w:r>
-      <w:r>
-        <w:t>3-44</w:t>
-      </w:r>
-    </w:p>
-    <w:p>
-      <w:pPr>
-        <w:tabs>
-          <w:tab w:val="left" w:pos="993"/>
-        </w:tabs>
-        <w:ind w:firstLine="720"/>
-        <w:jc w:val="thaiDistribute"/>
-      </w:pPr>
-    </w:p>
-    <w:p>
-      <w:r>
-        <w:pict>
-          <v:rect id="_x0000_s1030" style="width:415.5pt;height:193.45pt;mso-position-horizontal-relative:char;mso-position-vertical-relative:line">
-            <v:textbox>
-              <w:txbxContent>
-                <w:p>
-                  <w:pPr>
-                    <w:jc w:val="center"/>
-                  </w:pPr>
-                  <w:r>
-                    <w:rPr>
-                      <w:noProof/>
-                    </w:rPr>
-                    <w:drawing>
-                      <wp:inline distT="0" distB="0" distL="0" distR="0">
-                        <wp:extent cx="4658722" cy="2324100"/>
-                        <wp:effectExtent l="19050" t="0" r="8528" b="0"/>
-                        <wp:docPr id="1609" name="Picture 202"/>
-                        <wp:cNvGraphicFramePr>
-                          <a:graphicFrameLocks xmlns:a="http://schemas.openxmlformats.org/drawingml/2006/main" noChangeAspect="1"/>
-                        </wp:cNvGraphicFramePr>
-                        <a:graphic xmlns:a="http://schemas.openxmlformats.org/drawingml/2006/main">
-                          <a:graphicData uri="http://schemas.openxmlformats.org/drawingml/2006/picture">
-                            <pic:pic xmlns:pic="http://schemas.openxmlformats.org/drawingml/2006/picture">
-                              <pic:nvPicPr>
-                                <pic:cNvPr id="0" name="Picture 202"/>
-                                <pic:cNvPicPr>
-                                  <a:picLocks noChangeAspect="1" noChangeArrowheads="1"/>
-                                </pic:cNvPicPr>
-                              </pic:nvPicPr>
-                              <pic:blipFill>
-                                <a:blip r:embed="rId24"/>
-                                <a:srcRect/>
-                                <a:stretch>
-                                  <a:fillRect/>
-                                </a:stretch>
-                              </pic:blipFill>
-                              <pic:spPr bwMode="auto">
-                                <a:xfrm>
-                                  <a:off x="0" y="0"/>
-                                  <a:ext cx="4674458" cy="2331950"/>
-                                </a:xfrm>
-                                <a:prstGeom prst="rect">
-                                  <a:avLst/>
-                                </a:prstGeom>
-                                <a:noFill/>
-                                <a:ln w="9525">
-                                  <a:noFill/>
-                                  <a:miter lim="800000"/>
-                                  <a:headEnd/>
-                                  <a:tailEnd/>
-                                </a:ln>
-                              </pic:spPr>
-                            </pic:pic>
-                          </a:graphicData>
-                        </a:graphic>
-                      </wp:inline>
-                    </w:drawing>
-                  </w:r>
-                </w:p>
-              </w:txbxContent>
-            </v:textbox>
-            <w10:wrap type="none"/>
-            <w10:anchorlock/>
-          </v:rect>
-        </w:pict>
-      </w:r>
-    </w:p>
-    <w:p/>
-    <w:p>
-      <w:r>
-        <w:rPr>
-          <w:rFonts w:hint="cs"/>
-          <w:b/>
-          <w:bCs/>
-          <w:cs/>
-        </w:rPr>
-        <w:t xml:space="preserve">รูปที่ </w:t>
-      </w:r>
-      <w:r>
-        <w:rPr>
-          <w:b/>
-          <w:bCs/>
-        </w:rPr>
-        <w:t xml:space="preserve">3-44 </w:t>
-      </w:r>
-      <w:r>
-        <w:rPr>
-          <w:rFonts w:hint="cs"/>
-          <w:cs/>
-        </w:rPr>
-        <w:t xml:space="preserve"> ส่วนติดต่อกับผู้ใช้ของการแสดงการกำหนดสิทธิการเข้าใช้งานเมนูระบบการจัดการผู้ใช้</w:t>
-      </w:r>
-    </w:p>
-    <w:p/>
-    <w:p>
-      <w:pPr>
-        <w:tabs>
-          <w:tab w:val="left" w:pos="993"/>
-        </w:tabs>
-        <w:ind w:firstLine="720"/>
-        <w:jc w:val="thaiDistribute"/>
-      </w:pPr>
-      <w:r>
-        <w:t>19.</w:t>
-      </w:r>
-      <w:r>
-        <w:tab/>
-      </w:r>
-      <w:r>
-        <w:rPr>
-          <w:rFonts w:hint="cs"/>
-          <w:cs/>
-        </w:rPr>
-        <w:t xml:space="preserve">ส่วนติดต่อกับผู้ใช้ของการแสดงการจัดการเมนูระบบภายนอก ซึ่งจะแสดงรายละเอียดของส่วนที่ติดต่อกับผู้ใช้ ดังรูป </w:t>
-      </w:r>
-      <w:r>
-        <w:t>3-45</w:t>
-      </w:r>
-    </w:p>
-    <w:p>
-      <w:pPr>
-        <w:tabs>
-          <w:tab w:val="left" w:pos="993"/>
-        </w:tabs>
-        <w:ind w:firstLine="720"/>
-        <w:jc w:val="thaiDistribute"/>
-      </w:pPr>
-    </w:p>
-    <w:p>
-      <w:r>
-        <w:pict>
-          <v:rect id="_x0000_s1029" style="width:415.5pt;height:226pt;mso-position-horizontal-relative:char;mso-position-vertical-relative:line">
-            <v:textbox>
-              <w:txbxContent>
-                <w:p>
-                  <w:pPr>
-                    <w:jc w:val="center"/>
-                  </w:pPr>
-                  <w:r>
-                    <w:rPr>
-                      <w:noProof/>
-                    </w:rPr>
-                    <w:drawing>
-                      <wp:inline distT="0" distB="0" distL="0" distR="0">
-                        <wp:extent cx="3990975" cy="2694524"/>
-                        <wp:effectExtent l="19050" t="0" r="9525" b="0"/>
-                        <wp:docPr id="1611" name="Picture 205"/>
-                        <wp:cNvGraphicFramePr>
-                          <a:graphicFrameLocks xmlns:a="http://schemas.openxmlformats.org/drawingml/2006/main" noChangeAspect="1"/>
-                        </wp:cNvGraphicFramePr>
-                        <a:graphic xmlns:a="http://schemas.openxmlformats.org/drawingml/2006/main">
-                          <a:graphicData uri="http://schemas.openxmlformats.org/drawingml/2006/picture">
-                            <pic:pic xmlns:pic="http://schemas.openxmlformats.org/drawingml/2006/picture">
-                              <pic:nvPicPr>
-                                <pic:cNvPr id="0" name="Picture 205"/>
-                                <pic:cNvPicPr>
-                                  <a:picLocks noChangeAspect="1" noChangeArrowheads="1"/>
-                                </pic:cNvPicPr>
-                              </pic:nvPicPr>
-                              <pic:blipFill>
-                                <a:blip r:embed="rId25"/>
-                                <a:srcRect/>
-                                <a:stretch>
-                                  <a:fillRect/>
-                                </a:stretch>
-                              </pic:blipFill>
-                              <pic:spPr bwMode="auto">
-                                <a:xfrm>
-                                  <a:off x="0" y="0"/>
-                                  <a:ext cx="3990975" cy="2694524"/>
-                                </a:xfrm>
-                                <a:prstGeom prst="rect">
-                                  <a:avLst/>
-                                </a:prstGeom>
-                                <a:noFill/>
-                                <a:ln w="9525">
-                                  <a:noFill/>
-                                  <a:miter lim="800000"/>
-                                  <a:headEnd/>
-                                  <a:tailEnd/>
-                                </a:ln>
-                              </pic:spPr>
-                            </pic:pic>
-                          </a:graphicData>
-                        </a:graphic>
-                      </wp:inline>
-                    </w:drawing>
-                  </w:r>
-                </w:p>
-              </w:txbxContent>
-            </v:textbox>
-            <w10:wrap type="none"/>
-            <w10:anchorlock/>
-          </v:rect>
-        </w:pict>
-      </w:r>
-    </w:p>
-    <w:p/>
-    <w:p>
-      <w:r>
-        <w:rPr>
-          <w:rFonts w:hint="cs"/>
-          <w:b/>
-          <w:bCs/>
-          <w:cs/>
-        </w:rPr>
-        <w:t xml:space="preserve">รูปที่ </w:t>
-      </w:r>
-      <w:r>
-        <w:rPr>
-          <w:b/>
-          <w:bCs/>
-        </w:rPr>
-        <w:t xml:space="preserve">3-45 </w:t>
-      </w:r>
-      <w:r>
-        <w:rPr>
-          <w:rFonts w:hint="cs"/>
-          <w:cs/>
-        </w:rPr>
-        <w:t xml:space="preserve"> ส่วนติดต่อกับผู้ใช้ของการแสดงการจัดการเมนูเมนูระบบภายนอก</w:t>
-      </w:r>
-    </w:p>
-    <w:p>
-      <w:pPr>
-        <w:tabs>
-          <w:tab w:val="left" w:pos="993"/>
-        </w:tabs>
-        <w:ind w:firstLine="720"/>
-        <w:jc w:val="thaiDistribute"/>
-      </w:pPr>
-      <w:r>
-        <w:t>20.</w:t>
-      </w:r>
-      <w:r>
-        <w:tab/>
-      </w:r>
-      <w:r>
-        <w:rPr>
-          <w:rFonts w:hint="cs"/>
-          <w:cs/>
-        </w:rPr>
-        <w:t xml:space="preserve">ส่วนติดต่อกับผู้ใช้ของการแสดงการจัดการกลุ่มสิทธิระบบภายนอก ซึ่งจะแสดงรายละเอียดของส่วนที่ติดต่อกับผู้ใช้ ดังรูป </w:t>
-      </w:r>
-      <w:r>
-        <w:t>3-46</w:t>
-      </w:r>
-    </w:p>
-    <w:p>
-      <w:pPr>
-        <w:tabs>
-          <w:tab w:val="left" w:pos="993"/>
-        </w:tabs>
-        <w:ind w:firstLine="720"/>
-        <w:jc w:val="thaiDistribute"/>
-      </w:pPr>
-    </w:p>
-    <w:p>
-      <w:r>
-        <w:pict>
-          <v:rect id="_x0000_s1028" style="width:415.5pt;height:199.5pt;mso-position-horizontal-relative:char;mso-position-vertical-relative:line">
-            <v:textbox>
-              <w:txbxContent>
-                <w:p>
-                  <w:pPr>
-                    <w:jc w:val="center"/>
-                  </w:pPr>
-                  <w:r>
-                    <w:rPr>
-                      <w:noProof/>
-                    </w:rPr>
-                    <w:drawing>
-                      <wp:inline distT="0" distB="0" distL="0" distR="0">
-                        <wp:extent cx="4831853" cy="2438400"/>
-                        <wp:effectExtent l="19050" t="0" r="6847" b="0"/>
-                        <wp:docPr id="1613" name="Picture 214"/>
-                        <wp:cNvGraphicFramePr>
-                          <a:graphicFrameLocks xmlns:a="http://schemas.openxmlformats.org/drawingml/2006/main" noChangeAspect="1"/>
-                        </wp:cNvGraphicFramePr>
-                        <a:graphic xmlns:a="http://schemas.openxmlformats.org/drawingml/2006/main">
-                          <a:graphicData uri="http://schemas.openxmlformats.org/drawingml/2006/picture">
-                            <pic:pic xmlns:pic="http://schemas.openxmlformats.org/drawingml/2006/picture">
-                              <pic:nvPicPr>
-                                <pic:cNvPr id="0" name="Picture 214"/>
-                                <pic:cNvPicPr>
-                                  <a:picLocks noChangeAspect="1" noChangeArrowheads="1"/>
-                                </pic:cNvPicPr>
-                              </pic:nvPicPr>
-                              <pic:blipFill>
-                                <a:blip r:embed="rId26"/>
-                                <a:srcRect/>
-                                <a:stretch>
-                                  <a:fillRect/>
-                                </a:stretch>
-                              </pic:blipFill>
-                              <pic:spPr bwMode="auto">
-                                <a:xfrm>
-                                  <a:off x="0" y="0"/>
-                                  <a:ext cx="4829747" cy="2437337"/>
-                                </a:xfrm>
-                                <a:prstGeom prst="rect">
-                                  <a:avLst/>
-                                </a:prstGeom>
-                                <a:noFill/>
-                                <a:ln w="9525">
-                                  <a:noFill/>
-                                  <a:miter lim="800000"/>
-                                  <a:headEnd/>
-                                  <a:tailEnd/>
-                                </a:ln>
-                              </pic:spPr>
-                            </pic:pic>
-                          </a:graphicData>
-                        </a:graphic>
-                      </wp:inline>
-                    </w:drawing>
-                  </w:r>
-                </w:p>
-              </w:txbxContent>
-            </v:textbox>
-            <w10:wrap type="none"/>
-            <w10:anchorlock/>
-          </v:rect>
-        </w:pict>
-      </w:r>
-    </w:p>
-    <w:p>
-      <w:pPr>
-        <w:tabs>
-          <w:tab w:val="left" w:pos="720"/>
-          <w:tab w:val="left" w:pos="1080"/>
-        </w:tabs>
-        <w:jc w:val="both"/>
-      </w:pPr>
-    </w:p>
-    <w:p>
-      <w:r>
-        <w:rPr>
-          <w:rFonts w:hint="cs"/>
-          <w:b/>
-          <w:bCs/>
-          <w:cs/>
-        </w:rPr>
-        <w:t xml:space="preserve">รูปที่ </w:t>
-      </w:r>
-      <w:r>
-        <w:rPr>
-          <w:b/>
-          <w:bCs/>
-        </w:rPr>
-        <w:t xml:space="preserve">3-46 </w:t>
-      </w:r>
-      <w:r>
-        <w:rPr>
-          <w:rFonts w:hint="cs"/>
-          <w:cs/>
-        </w:rPr>
-        <w:t xml:space="preserve"> ส่วนติดต่อกับผู้ใช้ของการแสดงการจัดการกลุ่มสิทธิระบบภายนอก</w:t>
-      </w:r>
-    </w:p>
-    <w:p/>
-    <w:p>
-      <w:pPr>
-        <w:tabs>
-          <w:tab w:val="left" w:pos="993"/>
-        </w:tabs>
-        <w:ind w:firstLine="720"/>
-        <w:jc w:val="thaiDistribute"/>
-      </w:pPr>
-      <w:r>
-        <w:t>21.</w:t>
-      </w:r>
-      <w:r>
-        <w:tab/>
-      </w:r>
-      <w:r>
-        <w:rPr>
-          <w:rFonts w:hint="cs"/>
-          <w:cs/>
-        </w:rPr>
-        <w:t xml:space="preserve">ส่วนติดต่อกับผู้ใช้ของการแสดงการจัดการสมาชิกภายในกลุ่มสิทธิ ซึ่งจะแสดงราย ละเอียดของส่วนที่ติดต่อกับผู้ใช้ ดังรูป </w:t>
-      </w:r>
-      <w:r>
-        <w:t>3-47</w:t>
-      </w:r>
-    </w:p>
-    <w:p>
-      <w:pPr>
-        <w:tabs>
-          <w:tab w:val="left" w:pos="993"/>
-        </w:tabs>
-        <w:ind w:firstLine="720"/>
-        <w:jc w:val="thaiDistribute"/>
-      </w:pPr>
-    </w:p>
-    <w:p>
-      <w:r>
-        <w:pict>
-          <v:rect id="_x0000_s1027" style="width:415.5pt;height:210.15pt;mso-position-horizontal-relative:char;mso-position-vertical-relative:line">
-            <v:textbox>
-              <w:txbxContent>
-                <w:p>
-                  <w:pPr>
-                    <w:jc w:val="center"/>
-                  </w:pPr>
-                  <w:r>
-                    <w:rPr>
-                      <w:noProof/>
-                    </w:rPr>
-                    <w:drawing>
-                      <wp:inline distT="0" distB="0" distL="0" distR="0">
-                        <wp:extent cx="4105275" cy="2562225"/>
-                        <wp:effectExtent l="19050" t="0" r="9525" b="0"/>
-                        <wp:docPr id="1616" name="Picture 217"/>
-                        <wp:cNvGraphicFramePr>
-                          <a:graphicFrameLocks xmlns:a="http://schemas.openxmlformats.org/drawingml/2006/main" noChangeAspect="1"/>
-                        </wp:cNvGraphicFramePr>
-                        <a:graphic xmlns:a="http://schemas.openxmlformats.org/drawingml/2006/main">
-                          <a:graphicData uri="http://schemas.openxmlformats.org/drawingml/2006/picture">
-                            <pic:pic xmlns:pic="http://schemas.openxmlformats.org/drawingml/2006/picture">
-                              <pic:nvPicPr>
-                                <pic:cNvPr id="0" name="Picture 217"/>
-                                <pic:cNvPicPr>
-                                  <a:picLocks noChangeAspect="1" noChangeArrowheads="1"/>
-                                </pic:cNvPicPr>
-                              </pic:nvPicPr>
-                              <pic:blipFill>
-                                <a:blip r:embed="rId27"/>
-                                <a:srcRect/>
-                                <a:stretch>
-                                  <a:fillRect/>
-                                </a:stretch>
-                              </pic:blipFill>
-                              <pic:spPr bwMode="auto">
-                                <a:xfrm>
-                                  <a:off x="0" y="0"/>
-                                  <a:ext cx="4105275" cy="2562225"/>
-                                </a:xfrm>
-                                <a:prstGeom prst="rect">
-                                  <a:avLst/>
-                                </a:prstGeom>
-                                <a:noFill/>
-                                <a:ln w="9525">
-                                  <a:noFill/>
-                                  <a:miter lim="800000"/>
-                                  <a:headEnd/>
-                                  <a:tailEnd/>
-                                </a:ln>
-                              </pic:spPr>
-                            </pic:pic>
-                          </a:graphicData>
-                        </a:graphic>
-                      </wp:inline>
-                    </w:drawing>
-                  </w:r>
-                </w:p>
-              </w:txbxContent>
-            </v:textbox>
-            <w10:wrap type="none"/>
-            <w10:anchorlock/>
-          </v:rect>
-        </w:pict>
-      </w:r>
-    </w:p>
-    <w:p/>
-    <w:p>
-      <w:r>
-        <w:rPr>
-          <w:rFonts w:hint="cs"/>
-          <w:b/>
-          <w:bCs/>
-          <w:cs/>
-        </w:rPr>
-        <w:t xml:space="preserve">รูปที่ </w:t>
-      </w:r>
-      <w:r>
-        <w:rPr>
-          <w:b/>
-          <w:bCs/>
-        </w:rPr>
-        <w:t xml:space="preserve">3-47 </w:t>
-      </w:r>
-      <w:r>
-        <w:rPr>
-          <w:rFonts w:hint="cs"/>
-          <w:cs/>
-        </w:rPr>
-        <w:t xml:space="preserve"> ส่วนติดต่อกับผู้ใช้ของการแสดงการจัดการสมาชิกภายในกลุ่มสิทธิ</w:t>
-      </w:r>
-    </w:p>
-    <w:p>
-      <w:pPr>
-        <w:ind w:firstLine="720"/>
-        <w:jc w:val="thaiDistribute"/>
-        <w:rPr>
-          <w:cs/>
-        </w:rPr>
-      </w:pPr>
-      <w:r>
-        <w:rPr>
-          <w:rFonts w:hint="cs"/>
-          <w:cs/>
-        </w:rPr>
-        <w:t>3</w:t>
-      </w:r>
-      <w:r>
-        <w:t>.3.</w:t>
-      </w:r>
-      <w:r>
-        <w:t>7.2</w:t>
-      </w:r>
-      <w:r>
-        <w:rPr>
-          <w:cs/>
-        </w:rPr>
-        <w:t xml:space="preserve"> </w:t>
-      </w:r>
-      <w:r>
-        <w:rPr>
-          <w:rFonts w:hint="cs"/>
-          <w:cs/>
-        </w:rPr>
-        <w:t>การออกแบบส่วนติดต่อกับผู้ใช้</w:t>
-      </w:r>
-      <w:r>
-        <w:rPr>
-          <w:rFonts w:hint="cs"/>
-          <w:cs/>
-        </w:rPr>
-        <w:t>ในส่วนของการทำงานของผู้ใช้ทั่วไป</w:t>
-      </w:r>
-    </w:p>
-    <w:p>
-      <w:pPr>
-        <w:tabs>
-          <w:tab w:val="left" w:pos="993"/>
-        </w:tabs>
-        <w:ind w:firstLine="720"/>
-        <w:jc w:val="thaiDistribute"/>
-      </w:pPr>
-      <w:r>
-        <w:t>1.</w:t>
-      </w:r>
-      <w:r>
-        <w:tab/>
-      </w:r>
-      <w:r>
-        <w:rPr>
-          <w:rFonts w:hint="cs"/>
-          <w:cs/>
-        </w:rPr>
-        <w:t>ส่วนติดต่อกับผู้ใช้ของระบบจัดการผู้ใช้ในส่วนของการทำงานของผู้ใช้ทั่วไป</w:t>
-      </w:r>
-      <w:r>
-        <w:t xml:space="preserve"> </w:t>
-      </w:r>
-      <w:r>
-        <w:rPr>
-          <w:rFonts w:hint="cs"/>
-          <w:cs/>
-        </w:rPr>
-        <w:t xml:space="preserve">ซึ่งจะแสดงรายละเอียดของส่วนที่ติดต่อกับผู้ใช้ ดังรูปที่ </w:t>
-      </w:r>
-      <w:r>
-        <w:t>3-48</w:t>
-      </w:r>
-    </w:p>
-    <w:p>
-      <w:pPr>
-        <w:tabs>
-          <w:tab w:val="left" w:pos="993"/>
-        </w:tabs>
-        <w:ind w:firstLine="720"/>
-        <w:jc w:val="thaiDistribute"/>
-      </w:pPr>
-    </w:p>
-    <w:p>
-      <w:pPr>
-        <w:tabs>
-          <w:tab w:val="left" w:pos="993"/>
-        </w:tabs>
-        <w:jc w:val="both"/>
-        <w:rPr>
-          <w:cs/>
-        </w:rPr>
-      </w:pPr>
-      <w:r>
-        <w:pict>
-          <v:rect id="_x0000_s1026" style="width:415.5pt;height:171.75pt;mso-position-horizontal-relative:char;mso-position-vertical-relative:line">
-            <v:textbox>
-              <w:txbxContent>
-                <w:p>
-                  <w:pPr>
-                    <w:jc w:val="center"/>
-                  </w:pPr>
-                  <w:r>
-                    <w:rPr>
-                      <w:noProof/>
-                    </w:rPr>
-                    <w:drawing>
-                      <wp:inline distT="0" distB="0" distL="0" distR="0">
-                        <wp:extent cx="4704080" cy="2057400"/>
-                        <wp:effectExtent l="19050" t="0" r="1270" b="0"/>
-                        <wp:docPr id="1618" name="Picture 220"/>
-                        <wp:cNvGraphicFramePr>
-                          <a:graphicFrameLocks xmlns:a="http://schemas.openxmlformats.org/drawingml/2006/main" noChangeAspect="1"/>
-                        </wp:cNvGraphicFramePr>
-                        <a:graphic xmlns:a="http://schemas.openxmlformats.org/drawingml/2006/main">
-                          <a:graphicData uri="http://schemas.openxmlformats.org/drawingml/2006/picture">
-                            <pic:pic xmlns:pic="http://schemas.openxmlformats.org/drawingml/2006/picture">
-                              <pic:nvPicPr>
-                                <pic:cNvPr id="0" name="Picture 220"/>
-                                <pic:cNvPicPr>
-                                  <a:picLocks noChangeAspect="1" noChangeArrowheads="1"/>
-                                </pic:cNvPicPr>
-                              </pic:nvPicPr>
-                              <pic:blipFill>
-                                <a:blip r:embed="rId28"/>
-                                <a:srcRect/>
-                                <a:stretch>
-                                  <a:fillRect/>
-                                </a:stretch>
-                              </pic:blipFill>
-                              <pic:spPr bwMode="auto">
-                                <a:xfrm>
-                                  <a:off x="0" y="0"/>
-                                  <a:ext cx="4704080" cy="2057400"/>
-                                </a:xfrm>
-                                <a:prstGeom prst="rect">
-                                  <a:avLst/>
-                                </a:prstGeom>
-                                <a:noFill/>
-                                <a:ln w="9525">
-                                  <a:noFill/>
-                                  <a:miter lim="800000"/>
-                                  <a:headEnd/>
-                                  <a:tailEnd/>
-                                </a:ln>
-                              </pic:spPr>
-                            </pic:pic>
-                          </a:graphicData>
-                        </a:graphic>
-                      </wp:inline>
-                    </w:drawing>
-                  </w:r>
-                </w:p>
-              </w:txbxContent>
-            </v:textbox>
-            <w10:wrap type="none"/>
-            <w10:anchorlock/>
-          </v:rect>
-        </w:pict>
-      </w:r>
-    </w:p>
-    <w:p/>
-    <w:p>
-      <w:r>
-        <w:rPr>
-          <w:rFonts w:hint="cs"/>
-          <w:b/>
-          <w:bCs/>
-          <w:cs/>
-        </w:rPr>
-        <w:t xml:space="preserve">รูปที่ </w:t>
-      </w:r>
-      <w:r>
-        <w:rPr>
-          <w:b/>
-          <w:bCs/>
-        </w:rPr>
-        <w:t xml:space="preserve">3-48 </w:t>
-      </w:r>
-      <w:r>
-        <w:rPr>
-          <w:rFonts w:hint="cs"/>
-          <w:cs/>
-        </w:rPr>
-        <w:t xml:space="preserve"> ส่วนติดต่อกับผู้ใช้ของการแสดงการจัดการสมาชิกภายในกลุ่มสิทธิ</w:t>
-      </w:r>
-    </w:p>
-    <w:p/>
     <w:sectPr>
       <w:pgSz w:w="11906" w:h="16838"/>
       <w:pgMar w:top="1440" w:right="1440" w:bottom="1440" w:left="1440" w:header="708" w:footer="708" w:gutter="0"/>
@@ -8083,6 +5980,7 @@
   <w:style w:type="character" w:default="1" w:styleId="a0">
     <w:name w:val="Default Paragraph Font"/>
     <w:uiPriority w:val="1"/>
+    <w:semiHidden/>
     <w:unhideWhenUsed/>
   </w:style>
   <w:style w:type="table" w:default="1" w:styleId="a1">

</xml_diff>